<commit_message>
todo only privateTests doc
</commit_message>
<xml_diff>
--- a/Doc/Testing/Przypadki testowe.docx
+++ b/Doc/Testing/Przypadki testowe.docx
@@ -23835,8 +23835,4326 @@
           <w:sz w:val="28"/>
         </w:rPr>
       </w:pPr>
-      <w:bookmarkStart w:id="0" w:name="_GoBack"/>
-      <w:bookmarkEnd w:id="0"/>
+      <w:r>
+        <w:rPr>
+          <w:rFonts w:ascii="Gill Sans MT" w:hAnsi="Gill Sans MT"/>
+          <w:sz w:val="28"/>
+        </w:rPr>
+        <w:lastRenderedPageBreak/>
+        <w:t xml:space="preserve"> SizeCellExtractStrategyTest</w:t>
+      </w:r>
+    </w:p>
+    <w:p>
+      <w:pPr>
+        <w:shd w:val="clear" w:color="auto" w:fill="2B2B2B"/>
+        <w:tabs>
+          <w:tab w:val="left" w:pos="916"/>
+          <w:tab w:val="left" w:pos="1832"/>
+          <w:tab w:val="left" w:pos="2748"/>
+          <w:tab w:val="left" w:pos="3664"/>
+          <w:tab w:val="left" w:pos="4580"/>
+          <w:tab w:val="left" w:pos="5496"/>
+          <w:tab w:val="left" w:pos="6412"/>
+          <w:tab w:val="left" w:pos="7328"/>
+          <w:tab w:val="left" w:pos="8244"/>
+          <w:tab w:val="left" w:pos="9160"/>
+          <w:tab w:val="left" w:pos="10076"/>
+          <w:tab w:val="left" w:pos="10992"/>
+          <w:tab w:val="left" w:pos="11908"/>
+          <w:tab w:val="left" w:pos="12824"/>
+          <w:tab w:val="left" w:pos="13740"/>
+          <w:tab w:val="left" w:pos="14656"/>
+        </w:tabs>
+        <w:spacing w:after="0" w:line="240" w:lineRule="auto"/>
+        <w:ind w:left="360"/>
+        <w:rPr>
+          <w:rFonts w:ascii="Courier New" w:eastAsia="Times New Roman" w:hAnsi="Courier New" w:cs="Courier New"/>
+          <w:color w:val="A9B7C6"/>
+          <w:sz w:val="20"/>
+          <w:szCs w:val="20"/>
+          <w:lang w:val="en-US" w:eastAsia="pl-PL"/>
+        </w:rPr>
+      </w:pPr>
+      <w:proofErr w:type="gramStart"/>
+      <w:r>
+        <w:rPr>
+          <w:rFonts w:ascii="Courier New" w:eastAsia="Times New Roman" w:hAnsi="Courier New" w:cs="Courier New"/>
+          <w:color w:val="CC7832"/>
+          <w:sz w:val="20"/>
+          <w:szCs w:val="20"/>
+          <w:lang w:val="en-US" w:eastAsia="pl-PL"/>
+        </w:rPr>
+        <w:t>package</w:t>
+      </w:r>
+      <w:proofErr w:type="gramEnd"/>
+      <w:r>
+        <w:rPr>
+          <w:rFonts w:ascii="Courier New" w:eastAsia="Times New Roman" w:hAnsi="Courier New" w:cs="Courier New"/>
+          <w:color w:val="CC7832"/>
+          <w:sz w:val="20"/>
+          <w:szCs w:val="20"/>
+          <w:lang w:val="en-US" w:eastAsia="pl-PL"/>
+        </w:rPr>
+        <w:t xml:space="preserve"> </w:t>
+      </w:r>
+      <w:proofErr w:type="spellStart"/>
+      <w:r>
+        <w:rPr>
+          <w:rFonts w:ascii="Courier New" w:eastAsia="Times New Roman" w:hAnsi="Courier New" w:cs="Courier New"/>
+          <w:color w:val="A9B7C6"/>
+          <w:sz w:val="20"/>
+          <w:szCs w:val="20"/>
+          <w:lang w:val="en-US" w:eastAsia="pl-PL"/>
+        </w:rPr>
+        <w:t>pl.sudokusolver.recognizerlib.extractors.cells</w:t>
+      </w:r>
+      <w:proofErr w:type="spellEnd"/>
+      <w:r>
+        <w:rPr>
+          <w:rFonts w:ascii="Courier New" w:eastAsia="Times New Roman" w:hAnsi="Courier New" w:cs="Courier New"/>
+          <w:color w:val="CC7832"/>
+          <w:sz w:val="20"/>
+          <w:szCs w:val="20"/>
+          <w:lang w:val="en-US" w:eastAsia="pl-PL"/>
+        </w:rPr>
+        <w:t>;</w:t>
+      </w:r>
+    </w:p>
+    <w:p>
+      <w:pPr>
+        <w:pStyle w:val="ListParagraph"/>
+        <w:rPr>
+          <w:rFonts w:ascii="Gill Sans MT" w:hAnsi="Gill Sans MT"/>
+          <w:sz w:val="28"/>
+          <w:lang w:val="en-US"/>
+        </w:rPr>
+      </w:pPr>
+    </w:p>
+    <w:tbl>
+      <w:tblPr>
+        <w:tblStyle w:val="LightGrid-Accent5"/>
+        <w:tblW w:w="9603" w:type="dxa"/>
+        <w:tblLayout w:type="fixed"/>
+        <w:tblLook w:val="04A0" w:firstRow="1" w:lastRow="0" w:firstColumn="1" w:lastColumn="0" w:noHBand="0" w:noVBand="1"/>
+      </w:tblPr>
+      <w:tblGrid>
+        <w:gridCol w:w="1284"/>
+        <w:gridCol w:w="3077"/>
+        <w:gridCol w:w="1843"/>
+        <w:gridCol w:w="3399"/>
+      </w:tblGrid>
+      <w:tr>
+        <w:trPr>
+          <w:cnfStyle w:val="100000000000" w:firstRow="1" w:lastRow="0" w:firstColumn="0" w:lastColumn="0" w:oddVBand="0" w:evenVBand="0" w:oddHBand="0" w:evenHBand="0" w:firstRowFirstColumn="0" w:firstRowLastColumn="0" w:lastRowFirstColumn="0" w:lastRowLastColumn="0"/>
+          <w:trHeight w:val="180"/>
+        </w:trPr>
+        <w:tc>
+          <w:tcPr>
+            <w:cnfStyle w:val="001000000000" w:firstRow="0" w:lastRow="0" w:firstColumn="1" w:lastColumn="0" w:oddVBand="0" w:evenVBand="0" w:oddHBand="0" w:evenHBand="0" w:firstRowFirstColumn="0" w:firstRowLastColumn="0" w:lastRowFirstColumn="0" w:lastRowLastColumn="0"/>
+            <w:tcW w:w="9603" w:type="dxa"/>
+            <w:gridSpan w:val="4"/>
+          </w:tcPr>
+          <w:p>
+            <w:pPr>
+              <w:spacing w:line="360" w:lineRule="auto"/>
+              <w:jc w:val="center"/>
+              <w:rPr>
+                <w:sz w:val="26"/>
+                <w:szCs w:val="26"/>
+              </w:rPr>
+            </w:pPr>
+            <w:r>
+              <w:rPr>
+                <w:sz w:val="26"/>
+                <w:szCs w:val="26"/>
+              </w:rPr>
+              <w:t>ID</w:t>
+            </w:r>
+            <w:r>
+              <w:rPr>
+                <w:sz w:val="26"/>
+                <w:szCs w:val="26"/>
+              </w:rPr>
+              <w:t xml:space="preserve"> 20.1</w:t>
+            </w:r>
+          </w:p>
+        </w:tc>
+      </w:tr>
+      <w:tr>
+        <w:trPr>
+          <w:cnfStyle w:val="000000100000" w:firstRow="0" w:lastRow="0" w:firstColumn="0" w:lastColumn="0" w:oddVBand="0" w:evenVBand="0" w:oddHBand="1" w:evenHBand="0" w:firstRowFirstColumn="0" w:firstRowLastColumn="0" w:lastRowFirstColumn="0" w:lastRowLastColumn="0"/>
+          <w:trHeight w:val="244"/>
+        </w:trPr>
+        <w:tc>
+          <w:tcPr>
+            <w:cnfStyle w:val="001000000000" w:firstRow="0" w:lastRow="0" w:firstColumn="1" w:lastColumn="0" w:oddVBand="0" w:evenVBand="0" w:oddHBand="0" w:evenHBand="0" w:firstRowFirstColumn="0" w:firstRowLastColumn="0" w:lastRowFirstColumn="0" w:lastRowLastColumn="0"/>
+            <w:tcW w:w="1284" w:type="dxa"/>
+          </w:tcPr>
+          <w:p>
+            <w:pPr>
+              <w:jc w:val="right"/>
+            </w:pPr>
+            <w:r>
+              <w:t>Tytuł</w:t>
+            </w:r>
+          </w:p>
+        </w:tc>
+        <w:tc>
+          <w:tcPr>
+            <w:tcW w:w="3077" w:type="dxa"/>
+          </w:tcPr>
+          <w:p>
+            <w:pPr>
+              <w:jc w:val="center"/>
+              <w:cnfStyle w:val="000000100000" w:firstRow="0" w:lastRow="0" w:firstColumn="0" w:lastColumn="0" w:oddVBand="0" w:evenVBand="0" w:oddHBand="1" w:evenHBand="0" w:firstRowFirstColumn="0" w:firstRowLastColumn="0" w:lastRowFirstColumn="0" w:lastRowLastColumn="0"/>
+            </w:pPr>
+            <w:r>
+              <w:t>cellExtractionShouldFailedTest</w:t>
+            </w:r>
+          </w:p>
+        </w:tc>
+        <w:tc>
+          <w:tcPr>
+            <w:tcW w:w="1843" w:type="dxa"/>
+          </w:tcPr>
+          <w:p>
+            <w:pPr>
+              <w:jc w:val="right"/>
+              <w:cnfStyle w:val="000000100000" w:firstRow="0" w:lastRow="0" w:firstColumn="0" w:lastColumn="0" w:oddVBand="0" w:evenVBand="0" w:oddHBand="1" w:evenHBand="0" w:firstRowFirstColumn="0" w:firstRowLastColumn="0" w:lastRowFirstColumn="0" w:lastRowLastColumn="0"/>
+              <w:rPr>
+                <w:b/>
+              </w:rPr>
+            </w:pPr>
+            <w:r>
+              <w:rPr>
+                <w:b/>
+              </w:rPr>
+              <w:t>Oczekiwany rezultat</w:t>
+            </w:r>
+          </w:p>
+        </w:tc>
+        <w:tc>
+          <w:tcPr>
+            <w:tcW w:w="3399" w:type="dxa"/>
+          </w:tcPr>
+          <w:p>
+            <w:pPr>
+              <w:jc w:val="center"/>
+              <w:cnfStyle w:val="000000100000" w:firstRow="0" w:lastRow="0" w:firstColumn="0" w:lastColumn="0" w:oddVBand="0" w:evenVBand="0" w:oddHBand="1" w:evenHBand="0" w:firstRowFirstColumn="0" w:firstRowLastColumn="0" w:lastRowFirstColumn="0" w:lastRowLastColumn="0"/>
+            </w:pPr>
+            <w:r>
+              <w:t xml:space="preserve">Rzucenie wyjątku przez funkcję extract – wyjątek: </w:t>
+            </w:r>
+            <w:r>
+              <w:t>CellExtractionsFailedException</w:t>
+            </w:r>
+          </w:p>
+        </w:tc>
+      </w:tr>
+      <w:tr>
+        <w:trPr>
+          <w:cnfStyle w:val="000000010000" w:firstRow="0" w:lastRow="0" w:firstColumn="0" w:lastColumn="0" w:oddVBand="0" w:evenVBand="0" w:oddHBand="0" w:evenHBand="1" w:firstRowFirstColumn="0" w:firstRowLastColumn="0" w:lastRowFirstColumn="0" w:lastRowLastColumn="0"/>
+          <w:trHeight w:val="491"/>
+        </w:trPr>
+        <w:tc>
+          <w:tcPr>
+            <w:cnfStyle w:val="001000000000" w:firstRow="0" w:lastRow="0" w:firstColumn="1" w:lastColumn="0" w:oddVBand="0" w:evenVBand="0" w:oddHBand="0" w:evenHBand="0" w:firstRowFirstColumn="0" w:firstRowLastColumn="0" w:lastRowFirstColumn="0" w:lastRowLastColumn="0"/>
+            <w:tcW w:w="1284" w:type="dxa"/>
+          </w:tcPr>
+          <w:p>
+            <w:pPr>
+              <w:jc w:val="right"/>
+            </w:pPr>
+            <w:r>
+              <w:t>Opis</w:t>
+            </w:r>
+          </w:p>
+        </w:tc>
+        <w:tc>
+          <w:tcPr>
+            <w:tcW w:w="3077" w:type="dxa"/>
+          </w:tcPr>
+          <w:p>
+            <w:pPr>
+              <w:jc w:val="center"/>
+              <w:cnfStyle w:val="000000010000" w:firstRow="0" w:lastRow="0" w:firstColumn="0" w:lastColumn="0" w:oddVBand="0" w:evenVBand="0" w:oddHBand="0" w:evenHBand="1" w:firstRowFirstColumn="0" w:firstRowLastColumn="0" w:lastRowFirstColumn="0" w:lastRowLastColumn="0"/>
+            </w:pPr>
+            <w:r>
+              <w:t>W tym</w:t>
+            </w:r>
+            <w:r>
+              <w:t xml:space="preserve"> teście podaje zbyt małe macierze </w:t>
+            </w:r>
+            <w:r>
+              <w:t xml:space="preserve"> do rozdzielenia, więc powinien zostać rzucony wyjątek, który znajduje się w </w:t>
+            </w:r>
+          </w:p>
+          <w:p>
+            <w:pPr>
+              <w:jc w:val="center"/>
+              <w:cnfStyle w:val="000000010000" w:firstRow="0" w:lastRow="0" w:firstColumn="0" w:lastColumn="0" w:oddVBand="0" w:evenVBand="0" w:oddHBand="0" w:evenHBand="1" w:firstRowFirstColumn="0" w:firstRowLastColumn="0" w:lastRowFirstColumn="0" w:lastRowLastColumn="0"/>
+              <w:rPr>
+                <w:lang w:val="en-US"/>
+              </w:rPr>
+            </w:pPr>
+            <w:r>
+              <w:rPr>
+                <w:lang w:val="en-US"/>
+              </w:rPr>
+              <w:t xml:space="preserve">package </w:t>
+            </w:r>
+            <w:proofErr w:type="spellStart"/>
+            <w:r>
+              <w:rPr>
+                <w:lang w:val="en-US"/>
+              </w:rPr>
+              <w:t>pl.sudokusolver.recognizerlib.exceptions</w:t>
+            </w:r>
+            <w:proofErr w:type="spellEnd"/>
+            <w:r>
+              <w:rPr>
+                <w:lang w:val="en-US"/>
+              </w:rPr>
+              <w:t>;</w:t>
+            </w:r>
+          </w:p>
+        </w:tc>
+        <w:tc>
+          <w:tcPr>
+            <w:tcW w:w="1843" w:type="dxa"/>
+          </w:tcPr>
+          <w:p>
+            <w:pPr>
+              <w:jc w:val="right"/>
+              <w:cnfStyle w:val="000000010000" w:firstRow="0" w:lastRow="0" w:firstColumn="0" w:lastColumn="0" w:oddVBand="0" w:evenVBand="0" w:oddHBand="0" w:evenHBand="1" w:firstRowFirstColumn="0" w:firstRowLastColumn="0" w:lastRowFirstColumn="0" w:lastRowLastColumn="0"/>
+              <w:rPr>
+                <w:b/>
+              </w:rPr>
+            </w:pPr>
+            <w:r>
+              <w:rPr>
+                <w:b/>
+              </w:rPr>
+              <w:t>Poprawność wykonania</w:t>
+            </w:r>
+          </w:p>
+        </w:tc>
+        <w:tc>
+          <w:tcPr>
+            <w:tcW w:w="3399" w:type="dxa"/>
+          </w:tcPr>
+          <w:p>
+            <w:pPr>
+              <w:jc w:val="center"/>
+              <w:cnfStyle w:val="000000010000" w:firstRow="0" w:lastRow="0" w:firstColumn="0" w:lastColumn="0" w:oddVBand="0" w:evenVBand="0" w:oddHBand="0" w:evenHBand="1" w:firstRowFirstColumn="0" w:firstRowLastColumn="0" w:lastRowFirstColumn="0" w:lastRowLastColumn="0"/>
+            </w:pPr>
+            <w:r>
+              <w:t>Ok</w:t>
+            </w:r>
+          </w:p>
+        </w:tc>
+      </w:tr>
+      <w:tr>
+        <w:trPr>
+          <w:cnfStyle w:val="000000100000" w:firstRow="0" w:lastRow="0" w:firstColumn="0" w:lastColumn="0" w:oddVBand="0" w:evenVBand="0" w:oddHBand="1" w:evenHBand="0" w:firstRowFirstColumn="0" w:firstRowLastColumn="0" w:lastRowFirstColumn="0" w:lastRowLastColumn="0"/>
+          <w:trHeight w:val="591"/>
+        </w:trPr>
+        <w:tc>
+          <w:tcPr>
+            <w:cnfStyle w:val="001000000000" w:firstRow="0" w:lastRow="0" w:firstColumn="1" w:lastColumn="0" w:oddVBand="0" w:evenVBand="0" w:oddHBand="0" w:evenHBand="0" w:firstRowFirstColumn="0" w:firstRowLastColumn="0" w:lastRowFirstColumn="0" w:lastRowLastColumn="0"/>
+            <w:tcW w:w="1284" w:type="dxa"/>
+          </w:tcPr>
+          <w:p>
+            <w:pPr>
+              <w:jc w:val="right"/>
+            </w:pPr>
+            <w:r>
+              <w:t>Warunek wstępny</w:t>
+            </w:r>
+          </w:p>
+        </w:tc>
+        <w:tc>
+          <w:tcPr>
+            <w:tcW w:w="3077" w:type="dxa"/>
+          </w:tcPr>
+          <w:p>
+            <w:pPr>
+              <w:jc w:val="center"/>
+              <w:cnfStyle w:val="000000100000" w:firstRow="0" w:lastRow="0" w:firstColumn="0" w:lastColumn="0" w:oddVBand="0" w:evenVBand="0" w:oddHBand="1" w:evenHBand="0" w:firstRowFirstColumn="0" w:firstRowLastColumn="0" w:lastRowFirstColumn="0" w:lastRowLastColumn="0"/>
+            </w:pPr>
+            <w:r>
+              <w:t>-załadowanie OpenCV</w:t>
+            </w:r>
+          </w:p>
+          <w:p>
+            <w:pPr>
+              <w:cnfStyle w:val="000000100000" w:firstRow="0" w:lastRow="0" w:firstColumn="0" w:lastColumn="0" w:oddVBand="0" w:evenVBand="0" w:oddHBand="1" w:evenHBand="0" w:firstRowFirstColumn="0" w:firstRowLastColumn="0" w:lastRowFirstColumn="0" w:lastRowLastColumn="0"/>
+            </w:pPr>
+            <w:r>
+              <w:t xml:space="preserve">      </w:t>
+            </w:r>
+          </w:p>
+          <w:p>
+            <w:pPr>
+              <w:jc w:val="center"/>
+              <w:cnfStyle w:val="000000100000" w:firstRow="0" w:lastRow="0" w:firstColumn="0" w:lastColumn="0" w:oddVBand="0" w:evenVBand="0" w:oddHBand="1" w:evenHBand="0" w:firstRowFirstColumn="0" w:firstRowLastColumn="0" w:lastRowFirstColumn="0" w:lastRowLastColumn="0"/>
+            </w:pPr>
+          </w:p>
+        </w:tc>
+        <w:tc>
+          <w:tcPr>
+            <w:tcW w:w="1843" w:type="dxa"/>
+          </w:tcPr>
+          <w:p>
+            <w:pPr>
+              <w:jc w:val="right"/>
+              <w:cnfStyle w:val="000000100000" w:firstRow="0" w:lastRow="0" w:firstColumn="0" w:lastColumn="0" w:oddVBand="0" w:evenVBand="0" w:oddHBand="1" w:evenHBand="0" w:firstRowFirstColumn="0" w:firstRowLastColumn="0" w:lastRowFirstColumn="0" w:lastRowLastColumn="0"/>
+              <w:rPr>
+                <w:b/>
+              </w:rPr>
+            </w:pPr>
+            <w:r>
+              <w:rPr>
+                <w:b/>
+              </w:rPr>
+              <w:t>Kroki</w:t>
+            </w:r>
+          </w:p>
+        </w:tc>
+        <w:tc>
+          <w:tcPr>
+            <w:tcW w:w="3399" w:type="dxa"/>
+          </w:tcPr>
+          <w:p>
+            <w:pPr>
+              <w:jc w:val="center"/>
+              <w:cnfStyle w:val="000000100000" w:firstRow="0" w:lastRow="0" w:firstColumn="0" w:lastColumn="0" w:oddVBand="0" w:evenVBand="0" w:oddHBand="1" w:evenHBand="0" w:firstRowFirstColumn="0" w:firstRowLastColumn="0" w:lastRowFirstColumn="0" w:lastRowLastColumn="0"/>
+            </w:pPr>
+            <w:r>
+              <w:t>---</w:t>
+            </w:r>
+          </w:p>
+        </w:tc>
+      </w:tr>
+    </w:tbl>
+    <w:p>
+      <w:pPr>
+        <w:pStyle w:val="ListParagraph"/>
+        <w:rPr>
+          <w:rFonts w:ascii="Gill Sans MT" w:hAnsi="Gill Sans MT"/>
+          <w:sz w:val="28"/>
+        </w:rPr>
+      </w:pPr>
+    </w:p>
+    <w:tbl>
+      <w:tblPr>
+        <w:tblStyle w:val="LightGrid-Accent5"/>
+        <w:tblW w:w="9603" w:type="dxa"/>
+        <w:tblLayout w:type="fixed"/>
+        <w:tblLook w:val="04A0" w:firstRow="1" w:lastRow="0" w:firstColumn="1" w:lastColumn="0" w:noHBand="0" w:noVBand="1"/>
+      </w:tblPr>
+      <w:tblGrid>
+        <w:gridCol w:w="1284"/>
+        <w:gridCol w:w="3225"/>
+        <w:gridCol w:w="1612"/>
+        <w:gridCol w:w="3482"/>
+      </w:tblGrid>
+      <w:tr>
+        <w:trPr>
+          <w:cnfStyle w:val="100000000000" w:firstRow="1" w:lastRow="0" w:firstColumn="0" w:lastColumn="0" w:oddVBand="0" w:evenVBand="0" w:oddHBand="0" w:evenHBand="0" w:firstRowFirstColumn="0" w:firstRowLastColumn="0" w:lastRowFirstColumn="0" w:lastRowLastColumn="0"/>
+          <w:trHeight w:val="180"/>
+        </w:trPr>
+        <w:tc>
+          <w:tcPr>
+            <w:cnfStyle w:val="001000000000" w:firstRow="0" w:lastRow="0" w:firstColumn="1" w:lastColumn="0" w:oddVBand="0" w:evenVBand="0" w:oddHBand="0" w:evenHBand="0" w:firstRowFirstColumn="0" w:firstRowLastColumn="0" w:lastRowFirstColumn="0" w:lastRowLastColumn="0"/>
+            <w:tcW w:w="9603" w:type="dxa"/>
+            <w:gridSpan w:val="4"/>
+          </w:tcPr>
+          <w:p>
+            <w:pPr>
+              <w:spacing w:line="360" w:lineRule="auto"/>
+              <w:jc w:val="center"/>
+              <w:rPr>
+                <w:sz w:val="26"/>
+                <w:szCs w:val="26"/>
+              </w:rPr>
+            </w:pPr>
+            <w:r>
+              <w:rPr>
+                <w:sz w:val="26"/>
+                <w:szCs w:val="26"/>
+              </w:rPr>
+              <w:t>ID</w:t>
+            </w:r>
+            <w:r>
+              <w:rPr>
+                <w:sz w:val="26"/>
+                <w:szCs w:val="26"/>
+              </w:rPr>
+              <w:t xml:space="preserve"> 20.2</w:t>
+            </w:r>
+          </w:p>
+        </w:tc>
+      </w:tr>
+      <w:tr>
+        <w:trPr>
+          <w:cnfStyle w:val="000000100000" w:firstRow="0" w:lastRow="0" w:firstColumn="0" w:lastColumn="0" w:oddVBand="0" w:evenVBand="0" w:oddHBand="1" w:evenHBand="0" w:firstRowFirstColumn="0" w:firstRowLastColumn="0" w:lastRowFirstColumn="0" w:lastRowLastColumn="0"/>
+          <w:trHeight w:val="244"/>
+        </w:trPr>
+        <w:tc>
+          <w:tcPr>
+            <w:cnfStyle w:val="001000000000" w:firstRow="0" w:lastRow="0" w:firstColumn="1" w:lastColumn="0" w:oddVBand="0" w:evenVBand="0" w:oddHBand="0" w:evenHBand="0" w:firstRowFirstColumn="0" w:firstRowLastColumn="0" w:lastRowFirstColumn="0" w:lastRowLastColumn="0"/>
+            <w:tcW w:w="1284" w:type="dxa"/>
+          </w:tcPr>
+          <w:p>
+            <w:pPr>
+              <w:jc w:val="right"/>
+            </w:pPr>
+            <w:r>
+              <w:t>Tytuł</w:t>
+            </w:r>
+          </w:p>
+        </w:tc>
+        <w:tc>
+          <w:tcPr>
+            <w:tcW w:w="3225" w:type="dxa"/>
+          </w:tcPr>
+          <w:p>
+            <w:pPr>
+              <w:jc w:val="center"/>
+              <w:cnfStyle w:val="000000100000" w:firstRow="0" w:lastRow="0" w:firstColumn="0" w:lastColumn="0" w:oddVBand="0" w:evenVBand="0" w:oddHBand="1" w:evenHBand="0" w:firstRowFirstColumn="0" w:firstRowLastColumn="0" w:lastRowFirstColumn="0" w:lastRowLastColumn="0"/>
+            </w:pPr>
+            <w:r>
+              <w:t>cellExtractionsTest</w:t>
+            </w:r>
+          </w:p>
+        </w:tc>
+        <w:tc>
+          <w:tcPr>
+            <w:tcW w:w="1612" w:type="dxa"/>
+          </w:tcPr>
+          <w:p>
+            <w:pPr>
+              <w:jc w:val="right"/>
+              <w:cnfStyle w:val="000000100000" w:firstRow="0" w:lastRow="0" w:firstColumn="0" w:lastColumn="0" w:oddVBand="0" w:evenVBand="0" w:oddHBand="1" w:evenHBand="0" w:firstRowFirstColumn="0" w:firstRowLastColumn="0" w:lastRowFirstColumn="0" w:lastRowLastColumn="0"/>
+              <w:rPr>
+                <w:b/>
+              </w:rPr>
+            </w:pPr>
+            <w:r>
+              <w:rPr>
+                <w:b/>
+              </w:rPr>
+              <w:t>Oczekiwany rezultat</w:t>
+            </w:r>
+          </w:p>
+        </w:tc>
+        <w:tc>
+          <w:tcPr>
+            <w:tcW w:w="3482" w:type="dxa"/>
+          </w:tcPr>
+          <w:p>
+            <w:pPr>
+              <w:jc w:val="center"/>
+              <w:cnfStyle w:val="000000100000" w:firstRow="0" w:lastRow="0" w:firstColumn="0" w:lastColumn="0" w:oddVBand="0" w:evenVBand="0" w:oddHBand="1" w:evenHBand="0" w:firstRowFirstColumn="0" w:firstRowLastColumn="0" w:lastRowFirstColumn="0" w:lastRowLastColumn="0"/>
+            </w:pPr>
+            <w:r>
+              <w:t>Oczekujemy, że została stworzona poprawna ilość mniejszych macierzy to jest 81 dla naszego przypadku oraz każda macierz będzię równa macierzy jedynek 10x10</w:t>
+            </w:r>
+          </w:p>
+        </w:tc>
+      </w:tr>
+      <w:tr>
+        <w:trPr>
+          <w:cnfStyle w:val="000000010000" w:firstRow="0" w:lastRow="0" w:firstColumn="0" w:lastColumn="0" w:oddVBand="0" w:evenVBand="0" w:oddHBand="0" w:evenHBand="1" w:firstRowFirstColumn="0" w:firstRowLastColumn="0" w:lastRowFirstColumn="0" w:lastRowLastColumn="0"/>
+          <w:trHeight w:val="491"/>
+        </w:trPr>
+        <w:tc>
+          <w:tcPr>
+            <w:cnfStyle w:val="001000000000" w:firstRow="0" w:lastRow="0" w:firstColumn="1" w:lastColumn="0" w:oddVBand="0" w:evenVBand="0" w:oddHBand="0" w:evenHBand="0" w:firstRowFirstColumn="0" w:firstRowLastColumn="0" w:lastRowFirstColumn="0" w:lastRowLastColumn="0"/>
+            <w:tcW w:w="1284" w:type="dxa"/>
+          </w:tcPr>
+          <w:p>
+            <w:pPr>
+              <w:jc w:val="right"/>
+            </w:pPr>
+            <w:r>
+              <w:t>Opis</w:t>
+            </w:r>
+          </w:p>
+        </w:tc>
+        <w:tc>
+          <w:tcPr>
+            <w:tcW w:w="3225" w:type="dxa"/>
+          </w:tcPr>
+          <w:p>
+            <w:pPr>
+              <w:jc w:val="center"/>
+              <w:cnfStyle w:val="000000010000" w:firstRow="0" w:lastRow="0" w:firstColumn="0" w:lastColumn="0" w:oddVBand="0" w:evenVBand="0" w:oddHBand="0" w:evenHBand="1" w:firstRowFirstColumn="0" w:firstRowLastColumn="0" w:lastRowFirstColumn="0" w:lastRowLastColumn="0"/>
+            </w:pPr>
+            <w:r>
+              <w:t xml:space="preserve">Funkcja extract zwraca listę macierzy, które są kawałkami o równym rozmiarze większej macierzy – wszystkie możliwe podziały macierzy na macierze 10x10. W tym przypadku dzielimy macierz samych jedynek 90x90 na kawałki,  </w:t>
+            </w:r>
+          </w:p>
+        </w:tc>
+        <w:tc>
+          <w:tcPr>
+            <w:tcW w:w="1612" w:type="dxa"/>
+          </w:tcPr>
+          <w:p>
+            <w:pPr>
+              <w:jc w:val="right"/>
+              <w:cnfStyle w:val="000000010000" w:firstRow="0" w:lastRow="0" w:firstColumn="0" w:lastColumn="0" w:oddVBand="0" w:evenVBand="0" w:oddHBand="0" w:evenHBand="1" w:firstRowFirstColumn="0" w:firstRowLastColumn="0" w:lastRowFirstColumn="0" w:lastRowLastColumn="0"/>
+              <w:rPr>
+                <w:b/>
+              </w:rPr>
+            </w:pPr>
+            <w:r>
+              <w:rPr>
+                <w:b/>
+              </w:rPr>
+              <w:t>Poprawność wykonania</w:t>
+            </w:r>
+          </w:p>
+        </w:tc>
+        <w:tc>
+          <w:tcPr>
+            <w:tcW w:w="3482" w:type="dxa"/>
+          </w:tcPr>
+          <w:p>
+            <w:pPr>
+              <w:jc w:val="center"/>
+              <w:cnfStyle w:val="000000010000" w:firstRow="0" w:lastRow="0" w:firstColumn="0" w:lastColumn="0" w:oddVBand="0" w:evenVBand="0" w:oddHBand="0" w:evenHBand="1" w:firstRowFirstColumn="0" w:firstRowLastColumn="0" w:lastRowFirstColumn="0" w:lastRowLastColumn="0"/>
+            </w:pPr>
+            <w:r>
+              <w:t>Ok</w:t>
+            </w:r>
+          </w:p>
+        </w:tc>
+      </w:tr>
+      <w:tr>
+        <w:trPr>
+          <w:cnfStyle w:val="000000100000" w:firstRow="0" w:lastRow="0" w:firstColumn="0" w:lastColumn="0" w:oddVBand="0" w:evenVBand="0" w:oddHBand="1" w:evenHBand="0" w:firstRowFirstColumn="0" w:firstRowLastColumn="0" w:lastRowFirstColumn="0" w:lastRowLastColumn="0"/>
+          <w:trHeight w:val="591"/>
+        </w:trPr>
+        <w:tc>
+          <w:tcPr>
+            <w:cnfStyle w:val="001000000000" w:firstRow="0" w:lastRow="0" w:firstColumn="1" w:lastColumn="0" w:oddVBand="0" w:evenVBand="0" w:oddHBand="0" w:evenHBand="0" w:firstRowFirstColumn="0" w:firstRowLastColumn="0" w:lastRowFirstColumn="0" w:lastRowLastColumn="0"/>
+            <w:tcW w:w="1284" w:type="dxa"/>
+          </w:tcPr>
+          <w:p>
+            <w:pPr>
+              <w:jc w:val="right"/>
+            </w:pPr>
+            <w:r>
+              <w:t>Warunek wstępny</w:t>
+            </w:r>
+          </w:p>
+        </w:tc>
+        <w:tc>
+          <w:tcPr>
+            <w:tcW w:w="3225" w:type="dxa"/>
+          </w:tcPr>
+          <w:p>
+            <w:pPr>
+              <w:jc w:val="center"/>
+              <w:cnfStyle w:val="000000100000" w:firstRow="0" w:lastRow="0" w:firstColumn="0" w:lastColumn="0" w:oddVBand="0" w:evenVBand="0" w:oddHBand="1" w:evenHBand="0" w:firstRowFirstColumn="0" w:firstRowLastColumn="0" w:lastRowFirstColumn="0" w:lastRowLastColumn="0"/>
+            </w:pPr>
+            <w:r>
+              <w:t>-załadowanie OpenCV</w:t>
+            </w:r>
+          </w:p>
+          <w:p>
+            <w:pPr>
+              <w:jc w:val="center"/>
+              <w:cnfStyle w:val="000000100000" w:firstRow="0" w:lastRow="0" w:firstColumn="0" w:lastColumn="0" w:oddVBand="0" w:evenVBand="0" w:oddHBand="1" w:evenHBand="0" w:firstRowFirstColumn="0" w:firstRowLastColumn="0" w:lastRowFirstColumn="0" w:lastRowLastColumn="0"/>
+            </w:pPr>
+            <w:r>
+              <w:t>- wejściowa macierz musi być prostokątem</w:t>
+            </w:r>
+          </w:p>
+          <w:p>
+            <w:pPr>
+              <w:cnfStyle w:val="000000100000" w:firstRow="0" w:lastRow="0" w:firstColumn="0" w:lastColumn="0" w:oddVBand="0" w:evenVBand="0" w:oddHBand="1" w:evenHBand="0" w:firstRowFirstColumn="0" w:firstRowLastColumn="0" w:lastRowFirstColumn="0" w:lastRowLastColumn="0"/>
+            </w:pPr>
+            <w:r>
+              <w:t xml:space="preserve">      </w:t>
+            </w:r>
+          </w:p>
+          <w:p>
+            <w:pPr>
+              <w:jc w:val="center"/>
+              <w:cnfStyle w:val="000000100000" w:firstRow="0" w:lastRow="0" w:firstColumn="0" w:lastColumn="0" w:oddVBand="0" w:evenVBand="0" w:oddHBand="1" w:evenHBand="0" w:firstRowFirstColumn="0" w:firstRowLastColumn="0" w:lastRowFirstColumn="0" w:lastRowLastColumn="0"/>
+            </w:pPr>
+          </w:p>
+        </w:tc>
+        <w:tc>
+          <w:tcPr>
+            <w:tcW w:w="1612" w:type="dxa"/>
+          </w:tcPr>
+          <w:p>
+            <w:pPr>
+              <w:jc w:val="right"/>
+              <w:cnfStyle w:val="000000100000" w:firstRow="0" w:lastRow="0" w:firstColumn="0" w:lastColumn="0" w:oddVBand="0" w:evenVBand="0" w:oddHBand="1" w:evenHBand="0" w:firstRowFirstColumn="0" w:firstRowLastColumn="0" w:lastRowFirstColumn="0" w:lastRowLastColumn="0"/>
+              <w:rPr>
+                <w:b/>
+              </w:rPr>
+            </w:pPr>
+            <w:r>
+              <w:rPr>
+                <w:b/>
+              </w:rPr>
+              <w:t>Kroki</w:t>
+            </w:r>
+          </w:p>
+        </w:tc>
+        <w:tc>
+          <w:tcPr>
+            <w:tcW w:w="3482" w:type="dxa"/>
+          </w:tcPr>
+          <w:p>
+            <w:pPr>
+              <w:jc w:val="center"/>
+              <w:cnfStyle w:val="000000100000" w:firstRow="0" w:lastRow="0" w:firstColumn="0" w:lastColumn="0" w:oddVBand="0" w:evenVBand="0" w:oddHBand="1" w:evenHBand="0" w:firstRowFirstColumn="0" w:firstRowLastColumn="0" w:lastRowFirstColumn="0" w:lastRowLastColumn="0"/>
+            </w:pPr>
+            <w:r>
+              <w:t>---</w:t>
+            </w:r>
+          </w:p>
+        </w:tc>
+      </w:tr>
+    </w:tbl>
+    <w:p>
+      <w:pPr>
+        <w:pStyle w:val="ListParagraph"/>
+        <w:rPr>
+          <w:rFonts w:ascii="Gill Sans MT" w:hAnsi="Gill Sans MT"/>
+          <w:sz w:val="28"/>
+        </w:rPr>
+      </w:pPr>
+    </w:p>
+    <w:p>
+      <w:pPr>
+        <w:pStyle w:val="ListParagraph"/>
+        <w:rPr>
+          <w:rFonts w:ascii="Gill Sans MT" w:hAnsi="Gill Sans MT"/>
+          <w:sz w:val="28"/>
+        </w:rPr>
+      </w:pPr>
+    </w:p>
+    <w:p>
+      <w:pPr>
+        <w:pStyle w:val="ListParagraph"/>
+        <w:rPr>
+          <w:rFonts w:ascii="Gill Sans MT" w:hAnsi="Gill Sans MT"/>
+          <w:sz w:val="28"/>
+        </w:rPr>
+      </w:pPr>
+    </w:p>
+    <w:p>
+      <w:pPr>
+        <w:pStyle w:val="ListParagraph"/>
+        <w:rPr>
+          <w:rFonts w:ascii="Gill Sans MT" w:hAnsi="Gill Sans MT"/>
+          <w:sz w:val="28"/>
+        </w:rPr>
+      </w:pPr>
+    </w:p>
+    <w:p>
+      <w:pPr>
+        <w:pStyle w:val="ListParagraph"/>
+        <w:rPr>
+          <w:rFonts w:ascii="Gill Sans MT" w:hAnsi="Gill Sans MT"/>
+          <w:sz w:val="28"/>
+        </w:rPr>
+      </w:pPr>
+    </w:p>
+    <w:p>
+      <w:pPr>
+        <w:pStyle w:val="ListParagraph"/>
+        <w:rPr>
+          <w:rFonts w:ascii="Gill Sans MT" w:hAnsi="Gill Sans MT"/>
+          <w:sz w:val="28"/>
+        </w:rPr>
+      </w:pPr>
+    </w:p>
+    <w:p>
+      <w:pPr>
+        <w:pStyle w:val="ListParagraph"/>
+        <w:rPr>
+          <w:rFonts w:ascii="Gill Sans MT" w:hAnsi="Gill Sans MT"/>
+          <w:sz w:val="28"/>
+        </w:rPr>
+      </w:pPr>
+    </w:p>
+    <w:p>
+      <w:pPr>
+        <w:pStyle w:val="ListParagraph"/>
+        <w:numPr>
+          <w:ilvl w:val="0"/>
+          <w:numId w:val="3"/>
+        </w:numPr>
+        <w:rPr>
+          <w:rFonts w:ascii="Gill Sans MT" w:hAnsi="Gill Sans MT"/>
+          <w:sz w:val="28"/>
+        </w:rPr>
+      </w:pPr>
+      <w:r>
+        <w:rPr>
+          <w:rFonts w:ascii="Gill Sans MT" w:hAnsi="Gill Sans MT"/>
+          <w:sz w:val="28"/>
+        </w:rPr>
+        <w:lastRenderedPageBreak/>
+        <w:t xml:space="preserve"> FastDigitExtractStrategyTest</w:t>
+      </w:r>
+    </w:p>
+    <w:p>
+      <w:pPr>
+        <w:shd w:val="clear" w:color="auto" w:fill="2B2B2B"/>
+        <w:tabs>
+          <w:tab w:val="left" w:pos="916"/>
+          <w:tab w:val="left" w:pos="1832"/>
+          <w:tab w:val="left" w:pos="2748"/>
+          <w:tab w:val="left" w:pos="3664"/>
+          <w:tab w:val="left" w:pos="4580"/>
+          <w:tab w:val="left" w:pos="5496"/>
+          <w:tab w:val="left" w:pos="6412"/>
+          <w:tab w:val="left" w:pos="7328"/>
+          <w:tab w:val="left" w:pos="8244"/>
+          <w:tab w:val="left" w:pos="9160"/>
+          <w:tab w:val="left" w:pos="10076"/>
+          <w:tab w:val="left" w:pos="10992"/>
+          <w:tab w:val="left" w:pos="11908"/>
+          <w:tab w:val="left" w:pos="12824"/>
+          <w:tab w:val="left" w:pos="13740"/>
+          <w:tab w:val="left" w:pos="14656"/>
+        </w:tabs>
+        <w:spacing w:after="0" w:line="240" w:lineRule="auto"/>
+        <w:ind w:left="360"/>
+        <w:rPr>
+          <w:rFonts w:ascii="Courier New" w:eastAsia="Times New Roman" w:hAnsi="Courier New" w:cs="Courier New"/>
+          <w:color w:val="A9B7C6"/>
+          <w:sz w:val="20"/>
+          <w:szCs w:val="20"/>
+          <w:lang w:val="en-US" w:eastAsia="pl-PL"/>
+        </w:rPr>
+      </w:pPr>
+      <w:proofErr w:type="gramStart"/>
+      <w:r>
+        <w:rPr>
+          <w:rFonts w:ascii="Courier New" w:eastAsia="Times New Roman" w:hAnsi="Courier New" w:cs="Courier New"/>
+          <w:color w:val="CC7832"/>
+          <w:sz w:val="20"/>
+          <w:szCs w:val="20"/>
+          <w:lang w:val="en-US" w:eastAsia="pl-PL"/>
+        </w:rPr>
+        <w:t>package</w:t>
+      </w:r>
+      <w:proofErr w:type="gramEnd"/>
+      <w:r>
+        <w:rPr>
+          <w:rFonts w:ascii="Courier New" w:eastAsia="Times New Roman" w:hAnsi="Courier New" w:cs="Courier New"/>
+          <w:color w:val="CC7832"/>
+          <w:sz w:val="20"/>
+          <w:szCs w:val="20"/>
+          <w:lang w:val="en-US" w:eastAsia="pl-PL"/>
+        </w:rPr>
+        <w:t xml:space="preserve"> </w:t>
+      </w:r>
+      <w:proofErr w:type="spellStart"/>
+      <w:r>
+        <w:rPr>
+          <w:rFonts w:ascii="Courier New" w:eastAsia="Times New Roman" w:hAnsi="Courier New" w:cs="Courier New"/>
+          <w:color w:val="A9B7C6"/>
+          <w:sz w:val="20"/>
+          <w:szCs w:val="20"/>
+          <w:lang w:val="en-US" w:eastAsia="pl-PL"/>
+        </w:rPr>
+        <w:t>pl.sudokusolver.recognizerlib.extractors.digits</w:t>
+      </w:r>
+      <w:proofErr w:type="spellEnd"/>
+      <w:r>
+        <w:rPr>
+          <w:rFonts w:ascii="Courier New" w:eastAsia="Times New Roman" w:hAnsi="Courier New" w:cs="Courier New"/>
+          <w:color w:val="CC7832"/>
+          <w:sz w:val="20"/>
+          <w:szCs w:val="20"/>
+          <w:lang w:val="en-US" w:eastAsia="pl-PL"/>
+        </w:rPr>
+        <w:t>;</w:t>
+      </w:r>
+    </w:p>
+    <w:p>
+      <w:pPr>
+        <w:rPr>
+          <w:rFonts w:ascii="Gill Sans MT" w:hAnsi="Gill Sans MT"/>
+          <w:sz w:val="28"/>
+          <w:lang w:val="en-US"/>
+        </w:rPr>
+      </w:pPr>
+    </w:p>
+    <w:tbl>
+      <w:tblPr>
+        <w:tblStyle w:val="LightGrid-Accent5"/>
+        <w:tblW w:w="0" w:type="auto"/>
+        <w:tblLayout w:type="fixed"/>
+        <w:tblLook w:val="04A0" w:firstRow="1" w:lastRow="0" w:firstColumn="1" w:lastColumn="0" w:noHBand="0" w:noVBand="1"/>
+      </w:tblPr>
+      <w:tblGrid>
+        <w:gridCol w:w="1384"/>
+        <w:gridCol w:w="2835"/>
+        <w:gridCol w:w="1701"/>
+        <w:gridCol w:w="3368"/>
+      </w:tblGrid>
+      <w:tr>
+        <w:trPr>
+          <w:cnfStyle w:val="100000000000" w:firstRow="1" w:lastRow="0" w:firstColumn="0" w:lastColumn="0" w:oddVBand="0" w:evenVBand="0" w:oddHBand="0" w:evenHBand="0" w:firstRowFirstColumn="0" w:firstRowLastColumn="0" w:lastRowFirstColumn="0" w:lastRowLastColumn="0"/>
+          <w:trHeight w:val="264"/>
+        </w:trPr>
+        <w:tc>
+          <w:tcPr>
+            <w:cnfStyle w:val="001000000000" w:firstRow="0" w:lastRow="0" w:firstColumn="1" w:lastColumn="0" w:oddVBand="0" w:evenVBand="0" w:oddHBand="0" w:evenHBand="0" w:firstRowFirstColumn="0" w:firstRowLastColumn="0" w:lastRowFirstColumn="0" w:lastRowLastColumn="0"/>
+            <w:tcW w:w="9288" w:type="dxa"/>
+            <w:gridSpan w:val="4"/>
+          </w:tcPr>
+          <w:p>
+            <w:pPr>
+              <w:spacing w:line="360" w:lineRule="auto"/>
+              <w:jc w:val="center"/>
+              <w:rPr>
+                <w:sz w:val="26"/>
+                <w:szCs w:val="26"/>
+              </w:rPr>
+            </w:pPr>
+            <w:r>
+              <w:rPr>
+                <w:sz w:val="26"/>
+                <w:szCs w:val="26"/>
+              </w:rPr>
+              <w:t>ID</w:t>
+            </w:r>
+            <w:r>
+              <w:rPr>
+                <w:sz w:val="26"/>
+                <w:szCs w:val="26"/>
+              </w:rPr>
+              <w:t xml:space="preserve"> 21</w:t>
+            </w:r>
+            <w:r>
+              <w:rPr>
+                <w:sz w:val="26"/>
+                <w:szCs w:val="26"/>
+              </w:rPr>
+              <w:t>.1</w:t>
+            </w:r>
+          </w:p>
+        </w:tc>
+      </w:tr>
+      <w:tr>
+        <w:trPr>
+          <w:cnfStyle w:val="000000100000" w:firstRow="0" w:lastRow="0" w:firstColumn="0" w:lastColumn="0" w:oddVBand="0" w:evenVBand="0" w:oddHBand="1" w:evenHBand="0" w:firstRowFirstColumn="0" w:firstRowLastColumn="0" w:lastRowFirstColumn="0" w:lastRowLastColumn="0"/>
+          <w:trHeight w:val="357"/>
+        </w:trPr>
+        <w:tc>
+          <w:tcPr>
+            <w:cnfStyle w:val="001000000000" w:firstRow="0" w:lastRow="0" w:firstColumn="1" w:lastColumn="0" w:oddVBand="0" w:evenVBand="0" w:oddHBand="0" w:evenHBand="0" w:firstRowFirstColumn="0" w:firstRowLastColumn="0" w:lastRowFirstColumn="0" w:lastRowLastColumn="0"/>
+            <w:tcW w:w="1384" w:type="dxa"/>
+          </w:tcPr>
+          <w:p>
+            <w:pPr>
+              <w:jc w:val="right"/>
+            </w:pPr>
+            <w:r>
+              <w:t>Tytuł</w:t>
+            </w:r>
+          </w:p>
+        </w:tc>
+        <w:tc>
+          <w:tcPr>
+            <w:tcW w:w="2835" w:type="dxa"/>
+          </w:tcPr>
+          <w:p>
+            <w:pPr>
+              <w:jc w:val="center"/>
+              <w:cnfStyle w:val="000000100000" w:firstRow="0" w:lastRow="0" w:firstColumn="0" w:lastColumn="0" w:oddVBand="0" w:evenVBand="0" w:oddHBand="1" w:evenHBand="0" w:firstRowFirstColumn="0" w:firstRowLastColumn="0" w:lastRowFirstColumn="0" w:lastRowLastColumn="0"/>
+            </w:pPr>
+            <w:r>
+              <w:t>digitNotFound</w:t>
+            </w:r>
+          </w:p>
+        </w:tc>
+        <w:tc>
+          <w:tcPr>
+            <w:tcW w:w="1701" w:type="dxa"/>
+          </w:tcPr>
+          <w:p>
+            <w:pPr>
+              <w:jc w:val="right"/>
+              <w:cnfStyle w:val="000000100000" w:firstRow="0" w:lastRow="0" w:firstColumn="0" w:lastColumn="0" w:oddVBand="0" w:evenVBand="0" w:oddHBand="1" w:evenHBand="0" w:firstRowFirstColumn="0" w:firstRowLastColumn="0" w:lastRowFirstColumn="0" w:lastRowLastColumn="0"/>
+              <w:rPr>
+                <w:b/>
+              </w:rPr>
+            </w:pPr>
+            <w:r>
+              <w:rPr>
+                <w:b/>
+              </w:rPr>
+              <w:t>Oczekiwany rezultat</w:t>
+            </w:r>
+          </w:p>
+        </w:tc>
+        <w:tc>
+          <w:tcPr>
+            <w:tcW w:w="3368" w:type="dxa"/>
+          </w:tcPr>
+          <w:p>
+            <w:pPr>
+              <w:jc w:val="center"/>
+              <w:cnfStyle w:val="000000100000" w:firstRow="0" w:lastRow="0" w:firstColumn="0" w:lastColumn="0" w:oddVBand="0" w:evenVBand="0" w:oddHBand="1" w:evenHBand="0" w:firstRowFirstColumn="0" w:firstRowLastColumn="0" w:lastRowFirstColumn="0" w:lastRowLastColumn="0"/>
+            </w:pPr>
+            <w:r>
+              <w:t>Funkcja isPresent dla obiektu opcjonalnego powinna zwrócić false</w:t>
+            </w:r>
+          </w:p>
+        </w:tc>
+      </w:tr>
+      <w:tr>
+        <w:trPr>
+          <w:cnfStyle w:val="000000010000" w:firstRow="0" w:lastRow="0" w:firstColumn="0" w:lastColumn="0" w:oddVBand="0" w:evenVBand="0" w:oddHBand="0" w:evenHBand="1" w:firstRowFirstColumn="0" w:firstRowLastColumn="0" w:lastRowFirstColumn="0" w:lastRowLastColumn="0"/>
+          <w:trHeight w:val="720"/>
+        </w:trPr>
+        <w:tc>
+          <w:tcPr>
+            <w:cnfStyle w:val="001000000000" w:firstRow="0" w:lastRow="0" w:firstColumn="1" w:lastColumn="0" w:oddVBand="0" w:evenVBand="0" w:oddHBand="0" w:evenHBand="0" w:firstRowFirstColumn="0" w:firstRowLastColumn="0" w:lastRowFirstColumn="0" w:lastRowLastColumn="0"/>
+            <w:tcW w:w="1384" w:type="dxa"/>
+          </w:tcPr>
+          <w:p>
+            <w:pPr>
+              <w:jc w:val="right"/>
+            </w:pPr>
+            <w:r>
+              <w:t>Opis</w:t>
+            </w:r>
+          </w:p>
+        </w:tc>
+        <w:tc>
+          <w:tcPr>
+            <w:tcW w:w="2835" w:type="dxa"/>
+          </w:tcPr>
+          <w:p>
+            <w:pPr>
+              <w:jc w:val="center"/>
+              <w:cnfStyle w:val="000000010000" w:firstRow="0" w:lastRow="0" w:firstColumn="0" w:lastColumn="0" w:oddVBand="0" w:evenVBand="0" w:oddHBand="0" w:evenHBand="1" w:firstRowFirstColumn="0" w:firstRowLastColumn="0" w:lastRowFirstColumn="0" w:lastRowLastColumn="0"/>
+            </w:pPr>
+            <w:r>
+              <w:t>Obiekt nie powinien zostać stworzony, bo podana macierz zawiera same zera</w:t>
+            </w:r>
+          </w:p>
+        </w:tc>
+        <w:tc>
+          <w:tcPr>
+            <w:tcW w:w="1701" w:type="dxa"/>
+          </w:tcPr>
+          <w:p>
+            <w:pPr>
+              <w:jc w:val="right"/>
+              <w:cnfStyle w:val="000000010000" w:firstRow="0" w:lastRow="0" w:firstColumn="0" w:lastColumn="0" w:oddVBand="0" w:evenVBand="0" w:oddHBand="0" w:evenHBand="1" w:firstRowFirstColumn="0" w:firstRowLastColumn="0" w:lastRowFirstColumn="0" w:lastRowLastColumn="0"/>
+              <w:rPr>
+                <w:b/>
+              </w:rPr>
+            </w:pPr>
+            <w:r>
+              <w:rPr>
+                <w:b/>
+              </w:rPr>
+              <w:t>Poprawność wykonania</w:t>
+            </w:r>
+          </w:p>
+        </w:tc>
+        <w:tc>
+          <w:tcPr>
+            <w:tcW w:w="3368" w:type="dxa"/>
+          </w:tcPr>
+          <w:p>
+            <w:pPr>
+              <w:jc w:val="center"/>
+              <w:cnfStyle w:val="000000010000" w:firstRow="0" w:lastRow="0" w:firstColumn="0" w:lastColumn="0" w:oddVBand="0" w:evenVBand="0" w:oddHBand="0" w:evenHBand="1" w:firstRowFirstColumn="0" w:firstRowLastColumn="0" w:lastRowFirstColumn="0" w:lastRowLastColumn="0"/>
+            </w:pPr>
+            <w:r>
+              <w:t>Ok</w:t>
+            </w:r>
+          </w:p>
+        </w:tc>
+      </w:tr>
+      <w:tr>
+        <w:trPr>
+          <w:cnfStyle w:val="000000100000" w:firstRow="0" w:lastRow="0" w:firstColumn="0" w:lastColumn="0" w:oddVBand="0" w:evenVBand="0" w:oddHBand="1" w:evenHBand="0" w:firstRowFirstColumn="0" w:firstRowLastColumn="0" w:lastRowFirstColumn="0" w:lastRowLastColumn="0"/>
+          <w:trHeight w:val="866"/>
+        </w:trPr>
+        <w:tc>
+          <w:tcPr>
+            <w:cnfStyle w:val="001000000000" w:firstRow="0" w:lastRow="0" w:firstColumn="1" w:lastColumn="0" w:oddVBand="0" w:evenVBand="0" w:oddHBand="0" w:evenHBand="0" w:firstRowFirstColumn="0" w:firstRowLastColumn="0" w:lastRowFirstColumn="0" w:lastRowLastColumn="0"/>
+            <w:tcW w:w="1384" w:type="dxa"/>
+          </w:tcPr>
+          <w:p>
+            <w:pPr>
+              <w:jc w:val="right"/>
+            </w:pPr>
+            <w:r>
+              <w:t>Warunek wstępny</w:t>
+            </w:r>
+          </w:p>
+        </w:tc>
+        <w:tc>
+          <w:tcPr>
+            <w:tcW w:w="2835" w:type="dxa"/>
+          </w:tcPr>
+          <w:p>
+            <w:pPr>
+              <w:jc w:val="center"/>
+              <w:cnfStyle w:val="000000100000" w:firstRow="0" w:lastRow="0" w:firstColumn="0" w:lastColumn="0" w:oddVBand="0" w:evenVBand="0" w:oddHBand="1" w:evenHBand="0" w:firstRowFirstColumn="0" w:firstRowLastColumn="0" w:lastRowFirstColumn="0" w:lastRowLastColumn="0"/>
+            </w:pPr>
+            <w:r>
+              <w:t>-załadowanie OpenCV</w:t>
+            </w:r>
+          </w:p>
+          <w:p>
+            <w:pPr>
+              <w:cnfStyle w:val="000000100000" w:firstRow="0" w:lastRow="0" w:firstColumn="0" w:lastColumn="0" w:oddVBand="0" w:evenVBand="0" w:oddHBand="1" w:evenHBand="0" w:firstRowFirstColumn="0" w:firstRowLastColumn="0" w:lastRowFirstColumn="0" w:lastRowLastColumn="0"/>
+            </w:pPr>
+            <w:r>
+              <w:t xml:space="preserve">      </w:t>
+            </w:r>
+          </w:p>
+          <w:p>
+            <w:pPr>
+              <w:jc w:val="center"/>
+              <w:cnfStyle w:val="000000100000" w:firstRow="0" w:lastRow="0" w:firstColumn="0" w:lastColumn="0" w:oddVBand="0" w:evenVBand="0" w:oddHBand="1" w:evenHBand="0" w:firstRowFirstColumn="0" w:firstRowLastColumn="0" w:lastRowFirstColumn="0" w:lastRowLastColumn="0"/>
+            </w:pPr>
+          </w:p>
+        </w:tc>
+        <w:tc>
+          <w:tcPr>
+            <w:tcW w:w="1701" w:type="dxa"/>
+          </w:tcPr>
+          <w:p>
+            <w:pPr>
+              <w:jc w:val="right"/>
+              <w:cnfStyle w:val="000000100000" w:firstRow="0" w:lastRow="0" w:firstColumn="0" w:lastColumn="0" w:oddVBand="0" w:evenVBand="0" w:oddHBand="1" w:evenHBand="0" w:firstRowFirstColumn="0" w:firstRowLastColumn="0" w:lastRowFirstColumn="0" w:lastRowLastColumn="0"/>
+              <w:rPr>
+                <w:b/>
+              </w:rPr>
+            </w:pPr>
+            <w:r>
+              <w:rPr>
+                <w:b/>
+              </w:rPr>
+              <w:t>Kroki</w:t>
+            </w:r>
+          </w:p>
+        </w:tc>
+        <w:tc>
+          <w:tcPr>
+            <w:tcW w:w="3368" w:type="dxa"/>
+          </w:tcPr>
+          <w:p>
+            <w:pPr>
+              <w:jc w:val="center"/>
+              <w:cnfStyle w:val="000000100000" w:firstRow="0" w:lastRow="0" w:firstColumn="0" w:lastColumn="0" w:oddVBand="0" w:evenVBand="0" w:oddHBand="1" w:evenHBand="0" w:firstRowFirstColumn="0" w:firstRowLastColumn="0" w:lastRowFirstColumn="0" w:lastRowLastColumn="0"/>
+            </w:pPr>
+            <w:r>
+              <w:t>---</w:t>
+            </w:r>
+          </w:p>
+        </w:tc>
+      </w:tr>
+    </w:tbl>
+    <w:p>
+      <w:pPr>
+        <w:rPr>
+          <w:rFonts w:ascii="Gill Sans MT" w:hAnsi="Gill Sans MT"/>
+          <w:sz w:val="28"/>
+        </w:rPr>
+      </w:pPr>
+    </w:p>
+    <w:tbl>
+      <w:tblPr>
+        <w:tblStyle w:val="LightGrid-Accent5"/>
+        <w:tblW w:w="9603" w:type="dxa"/>
+        <w:tblLayout w:type="fixed"/>
+        <w:tblLook w:val="04A0" w:firstRow="1" w:lastRow="0" w:firstColumn="1" w:lastColumn="0" w:noHBand="0" w:noVBand="1"/>
+      </w:tblPr>
+      <w:tblGrid>
+        <w:gridCol w:w="1284"/>
+        <w:gridCol w:w="3225"/>
+        <w:gridCol w:w="1612"/>
+        <w:gridCol w:w="3482"/>
+      </w:tblGrid>
+      <w:tr>
+        <w:trPr>
+          <w:cnfStyle w:val="100000000000" w:firstRow="1" w:lastRow="0" w:firstColumn="0" w:lastColumn="0" w:oddVBand="0" w:evenVBand="0" w:oddHBand="0" w:evenHBand="0" w:firstRowFirstColumn="0" w:firstRowLastColumn="0" w:lastRowFirstColumn="0" w:lastRowLastColumn="0"/>
+          <w:trHeight w:val="180"/>
+        </w:trPr>
+        <w:tc>
+          <w:tcPr>
+            <w:cnfStyle w:val="001000000000" w:firstRow="0" w:lastRow="0" w:firstColumn="1" w:lastColumn="0" w:oddVBand="0" w:evenVBand="0" w:oddHBand="0" w:evenHBand="0" w:firstRowFirstColumn="0" w:firstRowLastColumn="0" w:lastRowFirstColumn="0" w:lastRowLastColumn="0"/>
+            <w:tcW w:w="9603" w:type="dxa"/>
+            <w:gridSpan w:val="4"/>
+          </w:tcPr>
+          <w:p>
+            <w:pPr>
+              <w:spacing w:line="360" w:lineRule="auto"/>
+              <w:jc w:val="center"/>
+              <w:rPr>
+                <w:sz w:val="26"/>
+                <w:szCs w:val="26"/>
+              </w:rPr>
+            </w:pPr>
+            <w:r>
+              <w:rPr>
+                <w:sz w:val="26"/>
+                <w:szCs w:val="26"/>
+              </w:rPr>
+              <w:t>ID</w:t>
+            </w:r>
+            <w:r>
+              <w:rPr>
+                <w:sz w:val="26"/>
+                <w:szCs w:val="26"/>
+              </w:rPr>
+              <w:t xml:space="preserve"> 21</w:t>
+            </w:r>
+            <w:r>
+              <w:rPr>
+                <w:sz w:val="26"/>
+                <w:szCs w:val="26"/>
+              </w:rPr>
+              <w:t>.2</w:t>
+            </w:r>
+          </w:p>
+        </w:tc>
+      </w:tr>
+      <w:tr>
+        <w:trPr>
+          <w:cnfStyle w:val="000000100000" w:firstRow="0" w:lastRow="0" w:firstColumn="0" w:lastColumn="0" w:oddVBand="0" w:evenVBand="0" w:oddHBand="1" w:evenHBand="0" w:firstRowFirstColumn="0" w:firstRowLastColumn="0" w:lastRowFirstColumn="0" w:lastRowLastColumn="0"/>
+          <w:trHeight w:val="244"/>
+        </w:trPr>
+        <w:tc>
+          <w:tcPr>
+            <w:cnfStyle w:val="001000000000" w:firstRow="0" w:lastRow="0" w:firstColumn="1" w:lastColumn="0" w:oddVBand="0" w:evenVBand="0" w:oddHBand="0" w:evenHBand="0" w:firstRowFirstColumn="0" w:firstRowLastColumn="0" w:lastRowFirstColumn="0" w:lastRowLastColumn="0"/>
+            <w:tcW w:w="1284" w:type="dxa"/>
+          </w:tcPr>
+          <w:p>
+            <w:pPr>
+              <w:jc w:val="right"/>
+            </w:pPr>
+            <w:r>
+              <w:t>Tytuł</w:t>
+            </w:r>
+          </w:p>
+        </w:tc>
+        <w:tc>
+          <w:tcPr>
+            <w:tcW w:w="3225" w:type="dxa"/>
+          </w:tcPr>
+          <w:p>
+            <w:pPr>
+              <w:jc w:val="center"/>
+              <w:cnfStyle w:val="000000100000" w:firstRow="0" w:lastRow="0" w:firstColumn="0" w:lastColumn="0" w:oddVBand="0" w:evenVBand="0" w:oddHBand="1" w:evenHBand="0" w:firstRowFirstColumn="0" w:firstRowLastColumn="0" w:lastRowFirstColumn="0" w:lastRowLastColumn="0"/>
+            </w:pPr>
+            <w:r>
+              <w:t>digitCoverAllImage</w:t>
+            </w:r>
+          </w:p>
+        </w:tc>
+        <w:tc>
+          <w:tcPr>
+            <w:tcW w:w="1612" w:type="dxa"/>
+          </w:tcPr>
+          <w:p>
+            <w:pPr>
+              <w:jc w:val="right"/>
+              <w:cnfStyle w:val="000000100000" w:firstRow="0" w:lastRow="0" w:firstColumn="0" w:lastColumn="0" w:oddVBand="0" w:evenVBand="0" w:oddHBand="1" w:evenHBand="0" w:firstRowFirstColumn="0" w:firstRowLastColumn="0" w:lastRowFirstColumn="0" w:lastRowLastColumn="0"/>
+              <w:rPr>
+                <w:b/>
+              </w:rPr>
+            </w:pPr>
+            <w:r>
+              <w:rPr>
+                <w:b/>
+              </w:rPr>
+              <w:t>Oczekiwany rezultat</w:t>
+            </w:r>
+          </w:p>
+        </w:tc>
+        <w:tc>
+          <w:tcPr>
+            <w:tcW w:w="3482" w:type="dxa"/>
+          </w:tcPr>
+          <w:p>
+            <w:pPr>
+              <w:jc w:val="center"/>
+              <w:cnfStyle w:val="000000100000" w:firstRow="0" w:lastRow="0" w:firstColumn="0" w:lastColumn="0" w:oddVBand="0" w:evenVBand="0" w:oddHBand="1" w:evenHBand="0" w:firstRowFirstColumn="0" w:firstRowLastColumn="0" w:lastRowFirstColumn="0" w:lastRowLastColumn="0"/>
+            </w:pPr>
+            <w:r>
+              <w:t>Oczekuje, że gettery</w:t>
+            </w:r>
+            <w:r>
+              <w:t xml:space="preserve"> zwróca wartości równe oczekiwanym</w:t>
+            </w:r>
+          </w:p>
+          <w:p>
+            <w:pPr>
+              <w:jc w:val="center"/>
+              <w:cnfStyle w:val="000000100000" w:firstRow="0" w:lastRow="0" w:firstColumn="0" w:lastColumn="0" w:oddVBand="0" w:evenVBand="0" w:oddHBand="1" w:evenHBand="0" w:firstRowFirstColumn="0" w:firstRowLastColumn="0" w:lastRowFirstColumn="0" w:lastRowLastColumn="0"/>
+            </w:pPr>
+            <w:r>
+              <w:t>oraz,  że funkcja isPresent dla obiektu opcjonalnego zwróci true</w:t>
+            </w:r>
+          </w:p>
+        </w:tc>
+      </w:tr>
+      <w:tr>
+        <w:trPr>
+          <w:cnfStyle w:val="000000010000" w:firstRow="0" w:lastRow="0" w:firstColumn="0" w:lastColumn="0" w:oddVBand="0" w:evenVBand="0" w:oddHBand="0" w:evenHBand="1" w:firstRowFirstColumn="0" w:firstRowLastColumn="0" w:lastRowFirstColumn="0" w:lastRowLastColumn="0"/>
+          <w:trHeight w:val="491"/>
+        </w:trPr>
+        <w:tc>
+          <w:tcPr>
+            <w:cnfStyle w:val="001000000000" w:firstRow="0" w:lastRow="0" w:firstColumn="1" w:lastColumn="0" w:oddVBand="0" w:evenVBand="0" w:oddHBand="0" w:evenHBand="0" w:firstRowFirstColumn="0" w:firstRowLastColumn="0" w:lastRowFirstColumn="0" w:lastRowLastColumn="0"/>
+            <w:tcW w:w="1284" w:type="dxa"/>
+          </w:tcPr>
+          <w:p>
+            <w:pPr>
+              <w:jc w:val="right"/>
+            </w:pPr>
+            <w:r>
+              <w:t xml:space="preserve"> </w:t>
+            </w:r>
+            <w:r>
+              <w:t>Opis</w:t>
+            </w:r>
+          </w:p>
+        </w:tc>
+        <w:tc>
+          <w:tcPr>
+            <w:tcW w:w="3225" w:type="dxa"/>
+          </w:tcPr>
+          <w:p>
+            <w:pPr>
+              <w:jc w:val="center"/>
+              <w:cnfStyle w:val="000000010000" w:firstRow="0" w:lastRow="0" w:firstColumn="0" w:lastColumn="0" w:oddVBand="0" w:evenVBand="0" w:oddHBand="0" w:evenHBand="1" w:firstRowFirstColumn="0" w:firstRowLastColumn="0" w:lastRowFirstColumn="0" w:lastRowLastColumn="0"/>
+            </w:pPr>
+            <w:r>
+              <w:t>Sprawdzam czy dla poprawnie stworzonego obiektu przez funkcje getDigitBox zostaną zwrócone poprawne gettery</w:t>
+            </w:r>
+          </w:p>
+        </w:tc>
+        <w:tc>
+          <w:tcPr>
+            <w:tcW w:w="1612" w:type="dxa"/>
+          </w:tcPr>
+          <w:p>
+            <w:pPr>
+              <w:jc w:val="right"/>
+              <w:cnfStyle w:val="000000010000" w:firstRow="0" w:lastRow="0" w:firstColumn="0" w:lastColumn="0" w:oddVBand="0" w:evenVBand="0" w:oddHBand="0" w:evenHBand="1" w:firstRowFirstColumn="0" w:firstRowLastColumn="0" w:lastRowFirstColumn="0" w:lastRowLastColumn="0"/>
+              <w:rPr>
+                <w:b/>
+              </w:rPr>
+            </w:pPr>
+            <w:r>
+              <w:rPr>
+                <w:b/>
+              </w:rPr>
+              <w:t>Poprawność wykonania</w:t>
+            </w:r>
+          </w:p>
+        </w:tc>
+        <w:tc>
+          <w:tcPr>
+            <w:tcW w:w="3482" w:type="dxa"/>
+          </w:tcPr>
+          <w:p>
+            <w:pPr>
+              <w:jc w:val="center"/>
+              <w:cnfStyle w:val="000000010000" w:firstRow="0" w:lastRow="0" w:firstColumn="0" w:lastColumn="0" w:oddVBand="0" w:evenVBand="0" w:oddHBand="0" w:evenHBand="1" w:firstRowFirstColumn="0" w:firstRowLastColumn="0" w:lastRowFirstColumn="0" w:lastRowLastColumn="0"/>
+            </w:pPr>
+            <w:r>
+              <w:t>Ok</w:t>
+            </w:r>
+          </w:p>
+        </w:tc>
+      </w:tr>
+      <w:tr>
+        <w:trPr>
+          <w:cnfStyle w:val="000000100000" w:firstRow="0" w:lastRow="0" w:firstColumn="0" w:lastColumn="0" w:oddVBand="0" w:evenVBand="0" w:oddHBand="1" w:evenHBand="0" w:firstRowFirstColumn="0" w:firstRowLastColumn="0" w:lastRowFirstColumn="0" w:lastRowLastColumn="0"/>
+          <w:trHeight w:val="591"/>
+        </w:trPr>
+        <w:tc>
+          <w:tcPr>
+            <w:cnfStyle w:val="001000000000" w:firstRow="0" w:lastRow="0" w:firstColumn="1" w:lastColumn="0" w:oddVBand="0" w:evenVBand="0" w:oddHBand="0" w:evenHBand="0" w:firstRowFirstColumn="0" w:firstRowLastColumn="0" w:lastRowFirstColumn="0" w:lastRowLastColumn="0"/>
+            <w:tcW w:w="1284" w:type="dxa"/>
+          </w:tcPr>
+          <w:p>
+            <w:pPr>
+              <w:jc w:val="right"/>
+            </w:pPr>
+            <w:r>
+              <w:t>Warunek wstępny</w:t>
+            </w:r>
+          </w:p>
+        </w:tc>
+        <w:tc>
+          <w:tcPr>
+            <w:tcW w:w="3225" w:type="dxa"/>
+          </w:tcPr>
+          <w:p>
+            <w:pPr>
+              <w:jc w:val="center"/>
+              <w:cnfStyle w:val="000000100000" w:firstRow="0" w:lastRow="0" w:firstColumn="0" w:lastColumn="0" w:oddVBand="0" w:evenVBand="0" w:oddHBand="1" w:evenHBand="0" w:firstRowFirstColumn="0" w:firstRowLastColumn="0" w:lastRowFirstColumn="0" w:lastRowLastColumn="0"/>
+            </w:pPr>
+            <w:r>
+              <w:t>-załadowanie OpenCV</w:t>
+            </w:r>
+          </w:p>
+          <w:p>
+            <w:pPr>
+              <w:cnfStyle w:val="000000100000" w:firstRow="0" w:lastRow="0" w:firstColumn="0" w:lastColumn="0" w:oddVBand="0" w:evenVBand="0" w:oddHBand="1" w:evenHBand="0" w:firstRowFirstColumn="0" w:firstRowLastColumn="0" w:lastRowFirstColumn="0" w:lastRowLastColumn="0"/>
+            </w:pPr>
+            <w:r>
+              <w:t xml:space="preserve">      </w:t>
+            </w:r>
+          </w:p>
+          <w:p>
+            <w:pPr>
+              <w:jc w:val="center"/>
+              <w:cnfStyle w:val="000000100000" w:firstRow="0" w:lastRow="0" w:firstColumn="0" w:lastColumn="0" w:oddVBand="0" w:evenVBand="0" w:oddHBand="1" w:evenHBand="0" w:firstRowFirstColumn="0" w:firstRowLastColumn="0" w:lastRowFirstColumn="0" w:lastRowLastColumn="0"/>
+            </w:pPr>
+          </w:p>
+        </w:tc>
+        <w:tc>
+          <w:tcPr>
+            <w:tcW w:w="1612" w:type="dxa"/>
+          </w:tcPr>
+          <w:p>
+            <w:pPr>
+              <w:jc w:val="right"/>
+              <w:cnfStyle w:val="000000100000" w:firstRow="0" w:lastRow="0" w:firstColumn="0" w:lastColumn="0" w:oddVBand="0" w:evenVBand="0" w:oddHBand="1" w:evenHBand="0" w:firstRowFirstColumn="0" w:firstRowLastColumn="0" w:lastRowFirstColumn="0" w:lastRowLastColumn="0"/>
+              <w:rPr>
+                <w:b/>
+              </w:rPr>
+            </w:pPr>
+            <w:r>
+              <w:rPr>
+                <w:b/>
+              </w:rPr>
+              <w:t>Kroki</w:t>
+            </w:r>
+          </w:p>
+        </w:tc>
+        <w:tc>
+          <w:tcPr>
+            <w:tcW w:w="3482" w:type="dxa"/>
+          </w:tcPr>
+          <w:p>
+            <w:pPr>
+              <w:jc w:val="center"/>
+              <w:cnfStyle w:val="000000100000" w:firstRow="0" w:lastRow="0" w:firstColumn="0" w:lastColumn="0" w:oddVBand="0" w:evenVBand="0" w:oddHBand="1" w:evenHBand="0" w:firstRowFirstColumn="0" w:firstRowLastColumn="0" w:lastRowFirstColumn="0" w:lastRowLastColumn="0"/>
+            </w:pPr>
+            <w:r>
+              <w:t>---</w:t>
+            </w:r>
+          </w:p>
+        </w:tc>
+      </w:tr>
+    </w:tbl>
+    <w:p>
+      <w:pPr>
+        <w:rPr>
+          <w:rFonts w:ascii="Gill Sans MT" w:hAnsi="Gill Sans MT"/>
+          <w:sz w:val="28"/>
+        </w:rPr>
+      </w:pPr>
+    </w:p>
+    <w:p>
+      <w:pPr>
+        <w:rPr>
+          <w:rFonts w:ascii="Gill Sans MT" w:hAnsi="Gill Sans MT"/>
+          <w:sz w:val="28"/>
+        </w:rPr>
+      </w:pPr>
+    </w:p>
+    <w:p>
+      <w:pPr>
+        <w:rPr>
+          <w:rFonts w:ascii="Gill Sans MT" w:hAnsi="Gill Sans MT"/>
+          <w:sz w:val="28"/>
+        </w:rPr>
+      </w:pPr>
+    </w:p>
+    <w:p>
+      <w:pPr>
+        <w:rPr>
+          <w:rFonts w:ascii="Gill Sans MT" w:hAnsi="Gill Sans MT"/>
+          <w:sz w:val="28"/>
+        </w:rPr>
+      </w:pPr>
+    </w:p>
+    <w:p>
+      <w:pPr>
+        <w:rPr>
+          <w:rFonts w:ascii="Gill Sans MT" w:hAnsi="Gill Sans MT"/>
+          <w:sz w:val="28"/>
+        </w:rPr>
+      </w:pPr>
+    </w:p>
+    <w:p>
+      <w:pPr>
+        <w:rPr>
+          <w:rFonts w:ascii="Gill Sans MT" w:hAnsi="Gill Sans MT"/>
+          <w:sz w:val="28"/>
+        </w:rPr>
+      </w:pPr>
+    </w:p>
+    <w:p>
+      <w:pPr>
+        <w:rPr>
+          <w:rFonts w:ascii="Gill Sans MT" w:hAnsi="Gill Sans MT"/>
+          <w:sz w:val="28"/>
+        </w:rPr>
+      </w:pPr>
+    </w:p>
+    <w:p>
+      <w:pPr>
+        <w:rPr>
+          <w:rFonts w:ascii="Gill Sans MT" w:hAnsi="Gill Sans MT"/>
+          <w:sz w:val="28"/>
+        </w:rPr>
+      </w:pPr>
+    </w:p>
+    <w:p>
+      <w:pPr>
+        <w:rPr>
+          <w:rFonts w:ascii="Gill Sans MT" w:hAnsi="Gill Sans MT"/>
+          <w:sz w:val="28"/>
+        </w:rPr>
+      </w:pPr>
+    </w:p>
+    <w:p>
+      <w:pPr>
+        <w:pStyle w:val="ListParagraph"/>
+        <w:numPr>
+          <w:ilvl w:val="0"/>
+          <w:numId w:val="3"/>
+        </w:numPr>
+        <w:rPr>
+          <w:rFonts w:ascii="Gill Sans MT" w:hAnsi="Gill Sans MT"/>
+          <w:sz w:val="28"/>
+        </w:rPr>
+      </w:pPr>
+      <w:r>
+        <w:rPr>
+          <w:rFonts w:ascii="Gill Sans MT" w:hAnsi="Gill Sans MT"/>
+          <w:sz w:val="28"/>
+        </w:rPr>
+        <w:lastRenderedPageBreak/>
+        <w:t xml:space="preserve"> DefaultGridExtractStrategyTest</w:t>
+      </w:r>
+    </w:p>
+    <w:p>
+      <w:pPr>
+        <w:shd w:val="clear" w:color="auto" w:fill="2B2B2B"/>
+        <w:tabs>
+          <w:tab w:val="left" w:pos="916"/>
+          <w:tab w:val="left" w:pos="1832"/>
+          <w:tab w:val="left" w:pos="2748"/>
+          <w:tab w:val="left" w:pos="3664"/>
+          <w:tab w:val="left" w:pos="4580"/>
+          <w:tab w:val="left" w:pos="5496"/>
+          <w:tab w:val="left" w:pos="6412"/>
+          <w:tab w:val="left" w:pos="7328"/>
+          <w:tab w:val="left" w:pos="8244"/>
+          <w:tab w:val="left" w:pos="9160"/>
+          <w:tab w:val="left" w:pos="10076"/>
+          <w:tab w:val="left" w:pos="10992"/>
+          <w:tab w:val="left" w:pos="11908"/>
+          <w:tab w:val="left" w:pos="12824"/>
+          <w:tab w:val="left" w:pos="13740"/>
+          <w:tab w:val="left" w:pos="14656"/>
+        </w:tabs>
+        <w:spacing w:after="0" w:line="240" w:lineRule="auto"/>
+        <w:ind w:left="360"/>
+        <w:rPr>
+          <w:rFonts w:ascii="Courier New" w:eastAsia="Times New Roman" w:hAnsi="Courier New" w:cs="Courier New"/>
+          <w:color w:val="A9B7C6"/>
+          <w:sz w:val="20"/>
+          <w:szCs w:val="20"/>
+          <w:lang w:val="en-US" w:eastAsia="pl-PL"/>
+        </w:rPr>
+      </w:pPr>
+      <w:proofErr w:type="gramStart"/>
+      <w:r>
+        <w:rPr>
+          <w:rFonts w:ascii="Courier New" w:eastAsia="Times New Roman" w:hAnsi="Courier New" w:cs="Courier New"/>
+          <w:color w:val="CC7832"/>
+          <w:sz w:val="20"/>
+          <w:szCs w:val="20"/>
+          <w:lang w:val="en-US" w:eastAsia="pl-PL"/>
+        </w:rPr>
+        <w:t>package</w:t>
+      </w:r>
+      <w:proofErr w:type="gramEnd"/>
+      <w:r>
+        <w:rPr>
+          <w:rFonts w:ascii="Courier New" w:eastAsia="Times New Roman" w:hAnsi="Courier New" w:cs="Courier New"/>
+          <w:color w:val="CC7832"/>
+          <w:sz w:val="20"/>
+          <w:szCs w:val="20"/>
+          <w:lang w:val="en-US" w:eastAsia="pl-PL"/>
+        </w:rPr>
+        <w:t xml:space="preserve"> </w:t>
+      </w:r>
+      <w:proofErr w:type="spellStart"/>
+      <w:r>
+        <w:rPr>
+          <w:rFonts w:ascii="Courier New" w:eastAsia="Times New Roman" w:hAnsi="Courier New" w:cs="Courier New"/>
+          <w:color w:val="A9B7C6"/>
+          <w:sz w:val="20"/>
+          <w:szCs w:val="20"/>
+          <w:lang w:val="en-US" w:eastAsia="pl-PL"/>
+        </w:rPr>
+        <w:t>pl.sudokusolver.recognizerlib.extractors.grid</w:t>
+      </w:r>
+      <w:proofErr w:type="spellEnd"/>
+      <w:r>
+        <w:rPr>
+          <w:rFonts w:ascii="Courier New" w:eastAsia="Times New Roman" w:hAnsi="Courier New" w:cs="Courier New"/>
+          <w:color w:val="CC7832"/>
+          <w:sz w:val="20"/>
+          <w:szCs w:val="20"/>
+          <w:lang w:val="en-US" w:eastAsia="pl-PL"/>
+        </w:rPr>
+        <w:t>;</w:t>
+      </w:r>
+    </w:p>
+    <w:p>
+      <w:pPr>
+        <w:rPr>
+          <w:rFonts w:ascii="Gill Sans MT" w:hAnsi="Gill Sans MT"/>
+          <w:sz w:val="28"/>
+          <w:lang w:val="en-US"/>
+        </w:rPr>
+      </w:pPr>
+    </w:p>
+    <w:tbl>
+      <w:tblPr>
+        <w:tblStyle w:val="LightGrid-Accent5"/>
+        <w:tblW w:w="0" w:type="auto"/>
+        <w:tblLayout w:type="fixed"/>
+        <w:tblLook w:val="04A0" w:firstRow="1" w:lastRow="0" w:firstColumn="1" w:lastColumn="0" w:noHBand="0" w:noVBand="1"/>
+      </w:tblPr>
+      <w:tblGrid>
+        <w:gridCol w:w="1384"/>
+        <w:gridCol w:w="2835"/>
+        <w:gridCol w:w="1701"/>
+        <w:gridCol w:w="3368"/>
+      </w:tblGrid>
+      <w:tr>
+        <w:trPr>
+          <w:cnfStyle w:val="100000000000" w:firstRow="1" w:lastRow="0" w:firstColumn="0" w:lastColumn="0" w:oddVBand="0" w:evenVBand="0" w:oddHBand="0" w:evenHBand="0" w:firstRowFirstColumn="0" w:firstRowLastColumn="0" w:lastRowFirstColumn="0" w:lastRowLastColumn="0"/>
+          <w:trHeight w:val="264"/>
+        </w:trPr>
+        <w:tc>
+          <w:tcPr>
+            <w:cnfStyle w:val="001000000000" w:firstRow="0" w:lastRow="0" w:firstColumn="1" w:lastColumn="0" w:oddVBand="0" w:evenVBand="0" w:oddHBand="0" w:evenHBand="0" w:firstRowFirstColumn="0" w:firstRowLastColumn="0" w:lastRowFirstColumn="0" w:lastRowLastColumn="0"/>
+            <w:tcW w:w="9288" w:type="dxa"/>
+            <w:gridSpan w:val="4"/>
+          </w:tcPr>
+          <w:p>
+            <w:pPr>
+              <w:spacing w:line="360" w:lineRule="auto"/>
+              <w:jc w:val="center"/>
+              <w:rPr>
+                <w:sz w:val="26"/>
+                <w:szCs w:val="26"/>
+              </w:rPr>
+            </w:pPr>
+            <w:r>
+              <w:rPr>
+                <w:sz w:val="26"/>
+                <w:szCs w:val="26"/>
+              </w:rPr>
+              <w:t>ID</w:t>
+            </w:r>
+            <w:r>
+              <w:rPr>
+                <w:sz w:val="26"/>
+                <w:szCs w:val="26"/>
+              </w:rPr>
+              <w:t xml:space="preserve"> 22</w:t>
+            </w:r>
+            <w:r>
+              <w:rPr>
+                <w:sz w:val="26"/>
+                <w:szCs w:val="26"/>
+              </w:rPr>
+              <w:t>.1</w:t>
+            </w:r>
+          </w:p>
+        </w:tc>
+      </w:tr>
+      <w:tr>
+        <w:trPr>
+          <w:cnfStyle w:val="000000100000" w:firstRow="0" w:lastRow="0" w:firstColumn="0" w:lastColumn="0" w:oddVBand="0" w:evenVBand="0" w:oddHBand="1" w:evenHBand="0" w:firstRowFirstColumn="0" w:firstRowLastColumn="0" w:lastRowFirstColumn="0" w:lastRowLastColumn="0"/>
+          <w:trHeight w:val="357"/>
+        </w:trPr>
+        <w:tc>
+          <w:tcPr>
+            <w:cnfStyle w:val="001000000000" w:firstRow="0" w:lastRow="0" w:firstColumn="1" w:lastColumn="0" w:oddVBand="0" w:evenVBand="0" w:oddHBand="0" w:evenHBand="0" w:firstRowFirstColumn="0" w:firstRowLastColumn="0" w:lastRowFirstColumn="0" w:lastRowLastColumn="0"/>
+            <w:tcW w:w="1384" w:type="dxa"/>
+          </w:tcPr>
+          <w:p>
+            <w:pPr>
+              <w:jc w:val="right"/>
+            </w:pPr>
+            <w:r>
+              <w:t>Tytuł</w:t>
+            </w:r>
+          </w:p>
+        </w:tc>
+        <w:tc>
+          <w:tcPr>
+            <w:tcW w:w="2835" w:type="dxa"/>
+          </w:tcPr>
+          <w:p>
+            <w:pPr>
+              <w:jc w:val="center"/>
+              <w:cnfStyle w:val="000000100000" w:firstRow="0" w:lastRow="0" w:firstColumn="0" w:lastColumn="0" w:oddVBand="0" w:evenVBand="0" w:oddHBand="1" w:evenHBand="0" w:firstRowFirstColumn="0" w:firstRowLastColumn="0" w:lastRowFirstColumn="0" w:lastRowLastColumn="0"/>
+            </w:pPr>
+            <w:r>
+              <w:t>extractFromImg</w:t>
+            </w:r>
+          </w:p>
+        </w:tc>
+        <w:tc>
+          <w:tcPr>
+            <w:tcW w:w="1701" w:type="dxa"/>
+          </w:tcPr>
+          <w:p>
+            <w:pPr>
+              <w:jc w:val="right"/>
+              <w:cnfStyle w:val="000000100000" w:firstRow="0" w:lastRow="0" w:firstColumn="0" w:lastColumn="0" w:oddVBand="0" w:evenVBand="0" w:oddHBand="1" w:evenHBand="0" w:firstRowFirstColumn="0" w:firstRowLastColumn="0" w:lastRowFirstColumn="0" w:lastRowLastColumn="0"/>
+              <w:rPr>
+                <w:b/>
+              </w:rPr>
+            </w:pPr>
+            <w:r>
+              <w:rPr>
+                <w:b/>
+              </w:rPr>
+              <w:t>Oczekiwany rezultat</w:t>
+            </w:r>
+          </w:p>
+        </w:tc>
+        <w:tc>
+          <w:tcPr>
+            <w:tcW w:w="3368" w:type="dxa"/>
+          </w:tcPr>
+          <w:p>
+            <w:pPr>
+              <w:jc w:val="center"/>
+              <w:cnfStyle w:val="000000100000" w:firstRow="0" w:lastRow="0" w:firstColumn="0" w:lastColumn="0" w:oddVBand="0" w:evenVBand="0" w:oddHBand="1" w:evenHBand="0" w:firstRowFirstColumn="0" w:firstRowLastColumn="0" w:lastRowFirstColumn="0" w:lastRowLastColumn="0"/>
+            </w:pPr>
+            <w:r>
+              <w:t>Rozmary dwóch macierzy powinny być identyczne, wartości dwóch macierzy w każdej komórce też powinny być identyczne</w:t>
+            </w:r>
+          </w:p>
+        </w:tc>
+      </w:tr>
+      <w:tr>
+        <w:trPr>
+          <w:cnfStyle w:val="000000010000" w:firstRow="0" w:lastRow="0" w:firstColumn="0" w:lastColumn="0" w:oddVBand="0" w:evenVBand="0" w:oddHBand="0" w:evenHBand="1" w:firstRowFirstColumn="0" w:firstRowLastColumn="0" w:lastRowFirstColumn="0" w:lastRowLastColumn="0"/>
+          <w:trHeight w:val="720"/>
+        </w:trPr>
+        <w:tc>
+          <w:tcPr>
+            <w:cnfStyle w:val="001000000000" w:firstRow="0" w:lastRow="0" w:firstColumn="1" w:lastColumn="0" w:oddVBand="0" w:evenVBand="0" w:oddHBand="0" w:evenHBand="0" w:firstRowFirstColumn="0" w:firstRowLastColumn="0" w:lastRowFirstColumn="0" w:lastRowLastColumn="0"/>
+            <w:tcW w:w="1384" w:type="dxa"/>
+          </w:tcPr>
+          <w:p>
+            <w:pPr>
+              <w:jc w:val="right"/>
+            </w:pPr>
+            <w:r>
+              <w:t>Opis</w:t>
+            </w:r>
+          </w:p>
+        </w:tc>
+        <w:tc>
+          <w:tcPr>
+            <w:tcW w:w="2835" w:type="dxa"/>
+          </w:tcPr>
+          <w:p>
+            <w:pPr>
+              <w:jc w:val="center"/>
+              <w:cnfStyle w:val="000000010000" w:firstRow="0" w:lastRow="0" w:firstColumn="0" w:lastColumn="0" w:oddVBand="0" w:evenVBand="0" w:oddHBand="0" w:evenHBand="1" w:firstRowFirstColumn="0" w:firstRowLastColumn="0" w:lastRowFirstColumn="0" w:lastRowLastColumn="0"/>
+            </w:pPr>
+            <w:r>
+              <w:t>Test polega na sprawdzeniu czy macierz jest prawidłowo tworzona</w:t>
+            </w:r>
+            <w:r>
+              <w:t>/wycinana</w:t>
+            </w:r>
+            <w:r>
+              <w:t xml:space="preserve"> ze zdjęcia</w:t>
+            </w:r>
+            <w:r>
+              <w:t>. W celu sprawdzenia porównuje macierz po użyciu funkcji extract z macierzą oczekiwaną. Test przeprowadzam dwa razy dla dwóch zdjęć wejściowych i dwóch oczekiwanych, żeby mieć pewność poprawności działania</w:t>
+            </w:r>
+          </w:p>
+        </w:tc>
+        <w:tc>
+          <w:tcPr>
+            <w:tcW w:w="1701" w:type="dxa"/>
+          </w:tcPr>
+          <w:p>
+            <w:pPr>
+              <w:jc w:val="right"/>
+              <w:cnfStyle w:val="000000010000" w:firstRow="0" w:lastRow="0" w:firstColumn="0" w:lastColumn="0" w:oddVBand="0" w:evenVBand="0" w:oddHBand="0" w:evenHBand="1" w:firstRowFirstColumn="0" w:firstRowLastColumn="0" w:lastRowFirstColumn="0" w:lastRowLastColumn="0"/>
+              <w:rPr>
+                <w:b/>
+              </w:rPr>
+            </w:pPr>
+            <w:r>
+              <w:rPr>
+                <w:b/>
+              </w:rPr>
+              <w:t>Poprawność wykonania</w:t>
+            </w:r>
+          </w:p>
+        </w:tc>
+        <w:tc>
+          <w:tcPr>
+            <w:tcW w:w="3368" w:type="dxa"/>
+          </w:tcPr>
+          <w:p>
+            <w:pPr>
+              <w:jc w:val="center"/>
+              <w:cnfStyle w:val="000000010000" w:firstRow="0" w:lastRow="0" w:firstColumn="0" w:lastColumn="0" w:oddVBand="0" w:evenVBand="0" w:oddHBand="0" w:evenHBand="1" w:firstRowFirstColumn="0" w:firstRowLastColumn="0" w:lastRowFirstColumn="0" w:lastRowLastColumn="0"/>
+            </w:pPr>
+            <w:r>
+              <w:t>Ok</w:t>
+            </w:r>
+          </w:p>
+        </w:tc>
+      </w:tr>
+      <w:tr>
+        <w:trPr>
+          <w:cnfStyle w:val="000000100000" w:firstRow="0" w:lastRow="0" w:firstColumn="0" w:lastColumn="0" w:oddVBand="0" w:evenVBand="0" w:oddHBand="1" w:evenHBand="0" w:firstRowFirstColumn="0" w:firstRowLastColumn="0" w:lastRowFirstColumn="0" w:lastRowLastColumn="0"/>
+          <w:trHeight w:val="866"/>
+        </w:trPr>
+        <w:tc>
+          <w:tcPr>
+            <w:cnfStyle w:val="001000000000" w:firstRow="0" w:lastRow="0" w:firstColumn="1" w:lastColumn="0" w:oddVBand="0" w:evenVBand="0" w:oddHBand="0" w:evenHBand="0" w:firstRowFirstColumn="0" w:firstRowLastColumn="0" w:lastRowFirstColumn="0" w:lastRowLastColumn="0"/>
+            <w:tcW w:w="1384" w:type="dxa"/>
+          </w:tcPr>
+          <w:p>
+            <w:pPr>
+              <w:jc w:val="right"/>
+            </w:pPr>
+            <w:r>
+              <w:t>Warunek wstępny</w:t>
+            </w:r>
+          </w:p>
+        </w:tc>
+        <w:tc>
+          <w:tcPr>
+            <w:tcW w:w="2835" w:type="dxa"/>
+          </w:tcPr>
+          <w:p>
+            <w:pPr>
+              <w:jc w:val="center"/>
+              <w:cnfStyle w:val="000000100000" w:firstRow="0" w:lastRow="0" w:firstColumn="0" w:lastColumn="0" w:oddVBand="0" w:evenVBand="0" w:oddHBand="1" w:evenHBand="0" w:firstRowFirstColumn="0" w:firstRowLastColumn="0" w:lastRowFirstColumn="0" w:lastRowLastColumn="0"/>
+            </w:pPr>
+            <w:r>
+              <w:t>-załadowanie OpenCV</w:t>
+            </w:r>
+          </w:p>
+          <w:p>
+            <w:pPr>
+              <w:cnfStyle w:val="000000100000" w:firstRow="0" w:lastRow="0" w:firstColumn="0" w:lastColumn="0" w:oddVBand="0" w:evenVBand="0" w:oddHBand="1" w:evenHBand="0" w:firstRowFirstColumn="0" w:firstRowLastColumn="0" w:lastRowFirstColumn="0" w:lastRowLastColumn="0"/>
+            </w:pPr>
+            <w:r>
+              <w:t xml:space="preserve">      </w:t>
+            </w:r>
+            <w:r>
+              <w:t>- zdjęcia wejściowe i wyjściowe, znajdują się w resources</w:t>
+            </w:r>
+          </w:p>
+          <w:p>
+            <w:pPr>
+              <w:jc w:val="center"/>
+              <w:cnfStyle w:val="000000100000" w:firstRow="0" w:lastRow="0" w:firstColumn="0" w:lastColumn="0" w:oddVBand="0" w:evenVBand="0" w:oddHBand="1" w:evenHBand="0" w:firstRowFirstColumn="0" w:firstRowLastColumn="0" w:lastRowFirstColumn="0" w:lastRowLastColumn="0"/>
+            </w:pPr>
+          </w:p>
+        </w:tc>
+        <w:tc>
+          <w:tcPr>
+            <w:tcW w:w="1701" w:type="dxa"/>
+          </w:tcPr>
+          <w:p>
+            <w:pPr>
+              <w:jc w:val="right"/>
+              <w:cnfStyle w:val="000000100000" w:firstRow="0" w:lastRow="0" w:firstColumn="0" w:lastColumn="0" w:oddVBand="0" w:evenVBand="0" w:oddHBand="1" w:evenHBand="0" w:firstRowFirstColumn="0" w:firstRowLastColumn="0" w:lastRowFirstColumn="0" w:lastRowLastColumn="0"/>
+              <w:rPr>
+                <w:b/>
+              </w:rPr>
+            </w:pPr>
+            <w:r>
+              <w:rPr>
+                <w:b/>
+              </w:rPr>
+              <w:t>Kroki</w:t>
+            </w:r>
+          </w:p>
+        </w:tc>
+        <w:tc>
+          <w:tcPr>
+            <w:tcW w:w="3368" w:type="dxa"/>
+          </w:tcPr>
+          <w:p>
+            <w:pPr>
+              <w:jc w:val="center"/>
+              <w:cnfStyle w:val="000000100000" w:firstRow="0" w:lastRow="0" w:firstColumn="0" w:lastColumn="0" w:oddVBand="0" w:evenVBand="0" w:oddHBand="1" w:evenHBand="0" w:firstRowFirstColumn="0" w:firstRowLastColumn="0" w:lastRowFirstColumn="0" w:lastRowLastColumn="0"/>
+            </w:pPr>
+            <w:r>
+              <w:t>---</w:t>
+            </w:r>
+          </w:p>
+        </w:tc>
+      </w:tr>
+    </w:tbl>
+    <w:p>
+      <w:pPr>
+        <w:rPr>
+          <w:rFonts w:ascii="Gill Sans MT" w:hAnsi="Gill Sans MT"/>
+          <w:sz w:val="28"/>
+        </w:rPr>
+      </w:pPr>
+    </w:p>
+    <w:p>
+      <w:pPr>
+        <w:rPr>
+          <w:rFonts w:ascii="Gill Sans MT" w:hAnsi="Gill Sans MT"/>
+          <w:sz w:val="28"/>
+        </w:rPr>
+      </w:pPr>
+    </w:p>
+    <w:p>
+      <w:pPr>
+        <w:rPr>
+          <w:rFonts w:ascii="Gill Sans MT" w:hAnsi="Gill Sans MT"/>
+          <w:sz w:val="28"/>
+        </w:rPr>
+      </w:pPr>
+    </w:p>
+    <w:p>
+      <w:pPr>
+        <w:rPr>
+          <w:rFonts w:ascii="Gill Sans MT" w:hAnsi="Gill Sans MT"/>
+          <w:sz w:val="28"/>
+        </w:rPr>
+      </w:pPr>
+    </w:p>
+    <w:p>
+      <w:pPr>
+        <w:rPr>
+          <w:rFonts w:ascii="Gill Sans MT" w:hAnsi="Gill Sans MT"/>
+          <w:sz w:val="28"/>
+        </w:rPr>
+      </w:pPr>
+    </w:p>
+    <w:p>
+      <w:pPr>
+        <w:rPr>
+          <w:rFonts w:ascii="Gill Sans MT" w:hAnsi="Gill Sans MT"/>
+          <w:sz w:val="28"/>
+        </w:rPr>
+      </w:pPr>
+    </w:p>
+    <w:p>
+      <w:pPr>
+        <w:rPr>
+          <w:rFonts w:ascii="Gill Sans MT" w:hAnsi="Gill Sans MT"/>
+          <w:sz w:val="28"/>
+        </w:rPr>
+      </w:pPr>
+    </w:p>
+    <w:p>
+      <w:pPr>
+        <w:rPr>
+          <w:rFonts w:ascii="Gill Sans MT" w:hAnsi="Gill Sans MT"/>
+          <w:sz w:val="28"/>
+        </w:rPr>
+      </w:pPr>
+    </w:p>
+    <w:p>
+      <w:pPr>
+        <w:rPr>
+          <w:rFonts w:ascii="Gill Sans MT" w:hAnsi="Gill Sans MT"/>
+          <w:sz w:val="28"/>
+        </w:rPr>
+      </w:pPr>
+    </w:p>
+    <w:p>
+      <w:pPr>
+        <w:rPr>
+          <w:rFonts w:ascii="Gill Sans MT" w:hAnsi="Gill Sans MT"/>
+          <w:sz w:val="28"/>
+        </w:rPr>
+      </w:pPr>
+    </w:p>
+    <w:p>
+      <w:pPr>
+        <w:rPr>
+          <w:rFonts w:ascii="Gill Sans MT" w:hAnsi="Gill Sans MT"/>
+          <w:sz w:val="28"/>
+        </w:rPr>
+      </w:pPr>
+    </w:p>
+    <w:p>
+      <w:pPr>
+        <w:pStyle w:val="ListParagraph"/>
+        <w:numPr>
+          <w:ilvl w:val="0"/>
+          <w:numId w:val="3"/>
+        </w:numPr>
+        <w:rPr>
+          <w:rFonts w:ascii="Gill Sans MT" w:hAnsi="Gill Sans MT"/>
+          <w:sz w:val="28"/>
+        </w:rPr>
+      </w:pPr>
+      <w:r>
+        <w:rPr>
+          <w:rFonts w:ascii="Gill Sans MT" w:hAnsi="Gill Sans MT"/>
+          <w:sz w:val="28"/>
+        </w:rPr>
+        <w:lastRenderedPageBreak/>
+        <w:t xml:space="preserve"> ANNTest</w:t>
+      </w:r>
+    </w:p>
+    <w:p>
+      <w:pPr>
+        <w:shd w:val="clear" w:color="auto" w:fill="2B2B2B"/>
+        <w:tabs>
+          <w:tab w:val="left" w:pos="916"/>
+          <w:tab w:val="left" w:pos="1832"/>
+          <w:tab w:val="left" w:pos="2748"/>
+          <w:tab w:val="left" w:pos="3664"/>
+          <w:tab w:val="left" w:pos="4580"/>
+          <w:tab w:val="left" w:pos="5496"/>
+          <w:tab w:val="left" w:pos="6412"/>
+          <w:tab w:val="left" w:pos="7328"/>
+          <w:tab w:val="left" w:pos="8244"/>
+          <w:tab w:val="left" w:pos="9160"/>
+          <w:tab w:val="left" w:pos="10076"/>
+          <w:tab w:val="left" w:pos="10992"/>
+          <w:tab w:val="left" w:pos="11908"/>
+          <w:tab w:val="left" w:pos="12824"/>
+          <w:tab w:val="left" w:pos="13740"/>
+          <w:tab w:val="left" w:pos="14656"/>
+        </w:tabs>
+        <w:spacing w:after="0" w:line="240" w:lineRule="auto"/>
+        <w:ind w:left="360"/>
+        <w:rPr>
+          <w:rFonts w:ascii="Courier New" w:eastAsia="Times New Roman" w:hAnsi="Courier New" w:cs="Courier New"/>
+          <w:color w:val="A9B7C6"/>
+          <w:sz w:val="20"/>
+          <w:szCs w:val="20"/>
+          <w:lang w:eastAsia="pl-PL"/>
+        </w:rPr>
+      </w:pPr>
+      <w:r>
+        <w:rPr>
+          <w:rFonts w:ascii="Courier New" w:eastAsia="Times New Roman" w:hAnsi="Courier New" w:cs="Courier New"/>
+          <w:color w:val="CC7832"/>
+          <w:sz w:val="20"/>
+          <w:szCs w:val="20"/>
+          <w:lang w:eastAsia="pl-PL"/>
+        </w:rPr>
+        <w:t xml:space="preserve">package </w:t>
+      </w:r>
+      <w:r>
+        <w:rPr>
+          <w:rFonts w:ascii="Courier New" w:eastAsia="Times New Roman" w:hAnsi="Courier New" w:cs="Courier New"/>
+          <w:color w:val="A9B7C6"/>
+          <w:sz w:val="20"/>
+          <w:szCs w:val="20"/>
+          <w:lang w:eastAsia="pl-PL"/>
+        </w:rPr>
+        <w:t>pl.sudokusolver.recognizerlib.ocr.ml</w:t>
+      </w:r>
+      <w:r>
+        <w:rPr>
+          <w:rFonts w:ascii="Courier New" w:eastAsia="Times New Roman" w:hAnsi="Courier New" w:cs="Courier New"/>
+          <w:color w:val="CC7832"/>
+          <w:sz w:val="20"/>
+          <w:szCs w:val="20"/>
+          <w:lang w:eastAsia="pl-PL"/>
+        </w:rPr>
+        <w:t>;</w:t>
+      </w:r>
+    </w:p>
+    <w:p>
+      <w:pPr>
+        <w:rPr>
+          <w:rFonts w:ascii="Gill Sans MT" w:hAnsi="Gill Sans MT"/>
+          <w:sz w:val="28"/>
+        </w:rPr>
+      </w:pPr>
+    </w:p>
+    <w:tbl>
+      <w:tblPr>
+        <w:tblStyle w:val="LightGrid-Accent5"/>
+        <w:tblW w:w="0" w:type="auto"/>
+        <w:tblLayout w:type="fixed"/>
+        <w:tblLook w:val="04A0" w:firstRow="1" w:lastRow="0" w:firstColumn="1" w:lastColumn="0" w:noHBand="0" w:noVBand="1"/>
+      </w:tblPr>
+      <w:tblGrid>
+        <w:gridCol w:w="1384"/>
+        <w:gridCol w:w="2835"/>
+        <w:gridCol w:w="1701"/>
+        <w:gridCol w:w="3368"/>
+      </w:tblGrid>
+      <w:tr>
+        <w:trPr>
+          <w:cnfStyle w:val="100000000000" w:firstRow="1" w:lastRow="0" w:firstColumn="0" w:lastColumn="0" w:oddVBand="0" w:evenVBand="0" w:oddHBand="0" w:evenHBand="0" w:firstRowFirstColumn="0" w:firstRowLastColumn="0" w:lastRowFirstColumn="0" w:lastRowLastColumn="0"/>
+          <w:trHeight w:val="264"/>
+        </w:trPr>
+        <w:tc>
+          <w:tcPr>
+            <w:cnfStyle w:val="001000000000" w:firstRow="0" w:lastRow="0" w:firstColumn="1" w:lastColumn="0" w:oddVBand="0" w:evenVBand="0" w:oddHBand="0" w:evenHBand="0" w:firstRowFirstColumn="0" w:firstRowLastColumn="0" w:lastRowFirstColumn="0" w:lastRowLastColumn="0"/>
+            <w:tcW w:w="9288" w:type="dxa"/>
+            <w:gridSpan w:val="4"/>
+          </w:tcPr>
+          <w:p>
+            <w:pPr>
+              <w:spacing w:line="360" w:lineRule="auto"/>
+              <w:jc w:val="center"/>
+              <w:rPr>
+                <w:sz w:val="26"/>
+                <w:szCs w:val="26"/>
+              </w:rPr>
+            </w:pPr>
+            <w:r>
+              <w:rPr>
+                <w:sz w:val="26"/>
+                <w:szCs w:val="26"/>
+              </w:rPr>
+              <w:t>ID</w:t>
+            </w:r>
+            <w:r>
+              <w:rPr>
+                <w:sz w:val="26"/>
+                <w:szCs w:val="26"/>
+              </w:rPr>
+              <w:t xml:space="preserve"> 23.1</w:t>
+            </w:r>
+          </w:p>
+        </w:tc>
+      </w:tr>
+      <w:tr>
+        <w:trPr>
+          <w:cnfStyle w:val="000000100000" w:firstRow="0" w:lastRow="0" w:firstColumn="0" w:lastColumn="0" w:oddVBand="0" w:evenVBand="0" w:oddHBand="1" w:evenHBand="0" w:firstRowFirstColumn="0" w:firstRowLastColumn="0" w:lastRowFirstColumn="0" w:lastRowLastColumn="0"/>
+          <w:trHeight w:val="357"/>
+        </w:trPr>
+        <w:tc>
+          <w:tcPr>
+            <w:cnfStyle w:val="001000000000" w:firstRow="0" w:lastRow="0" w:firstColumn="1" w:lastColumn="0" w:oddVBand="0" w:evenVBand="0" w:oddHBand="0" w:evenHBand="0" w:firstRowFirstColumn="0" w:firstRowLastColumn="0" w:lastRowFirstColumn="0" w:lastRowLastColumn="0"/>
+            <w:tcW w:w="1384" w:type="dxa"/>
+          </w:tcPr>
+          <w:p>
+            <w:pPr>
+              <w:jc w:val="right"/>
+            </w:pPr>
+            <w:r>
+              <w:t>Tytuł</w:t>
+            </w:r>
+          </w:p>
+        </w:tc>
+        <w:tc>
+          <w:tcPr>
+            <w:tcW w:w="2835" w:type="dxa"/>
+          </w:tcPr>
+          <w:p>
+            <w:pPr>
+              <w:jc w:val="center"/>
+              <w:cnfStyle w:val="000000100000" w:firstRow="0" w:lastRow="0" w:firstColumn="0" w:lastColumn="0" w:oddVBand="0" w:evenVBand="0" w:oddHBand="1" w:evenHBand="0" w:firstRowFirstColumn="0" w:firstRowLastColumn="0" w:lastRowFirstColumn="0" w:lastRowLastColumn="0"/>
+            </w:pPr>
+            <w:r>
+              <w:t>rec</w:t>
+            </w:r>
+          </w:p>
+        </w:tc>
+        <w:tc>
+          <w:tcPr>
+            <w:tcW w:w="1701" w:type="dxa"/>
+          </w:tcPr>
+          <w:p>
+            <w:pPr>
+              <w:jc w:val="right"/>
+              <w:cnfStyle w:val="000000100000" w:firstRow="0" w:lastRow="0" w:firstColumn="0" w:lastColumn="0" w:oddVBand="0" w:evenVBand="0" w:oddHBand="1" w:evenHBand="0" w:firstRowFirstColumn="0" w:firstRowLastColumn="0" w:lastRowFirstColumn="0" w:lastRowLastColumn="0"/>
+              <w:rPr>
+                <w:b/>
+              </w:rPr>
+            </w:pPr>
+            <w:r>
+              <w:rPr>
+                <w:b/>
+              </w:rPr>
+              <w:t>Oczekiwany rezultat</w:t>
+            </w:r>
+          </w:p>
+        </w:tc>
+        <w:tc>
+          <w:tcPr>
+            <w:tcW w:w="3368" w:type="dxa"/>
+          </w:tcPr>
+          <w:p>
+            <w:pPr>
+              <w:jc w:val="center"/>
+              <w:cnfStyle w:val="000000100000" w:firstRow="0" w:lastRow="0" w:firstColumn="0" w:lastColumn="0" w:oddVBand="0" w:evenVBand="0" w:oddHBand="1" w:evenHBand="0" w:firstRowFirstColumn="0" w:firstRowLastColumn="0" w:lastRowFirstColumn="0" w:lastRowLastColumn="0"/>
+            </w:pPr>
+            <w:r>
+              <w:t>Dla każdego obrazka prawidłowo rozpoznana cyfra</w:t>
+            </w:r>
+          </w:p>
+        </w:tc>
+      </w:tr>
+      <w:tr>
+        <w:trPr>
+          <w:cnfStyle w:val="000000010000" w:firstRow="0" w:lastRow="0" w:firstColumn="0" w:lastColumn="0" w:oddVBand="0" w:evenVBand="0" w:oddHBand="0" w:evenHBand="1" w:firstRowFirstColumn="0" w:firstRowLastColumn="0" w:lastRowFirstColumn="0" w:lastRowLastColumn="0"/>
+          <w:trHeight w:val="720"/>
+        </w:trPr>
+        <w:tc>
+          <w:tcPr>
+            <w:cnfStyle w:val="001000000000" w:firstRow="0" w:lastRow="0" w:firstColumn="1" w:lastColumn="0" w:oddVBand="0" w:evenVBand="0" w:oddHBand="0" w:evenHBand="0" w:firstRowFirstColumn="0" w:firstRowLastColumn="0" w:lastRowFirstColumn="0" w:lastRowLastColumn="0"/>
+            <w:tcW w:w="1384" w:type="dxa"/>
+          </w:tcPr>
+          <w:p>
+            <w:pPr>
+              <w:jc w:val="right"/>
+            </w:pPr>
+            <w:r>
+              <w:t>Opis</w:t>
+            </w:r>
+          </w:p>
+        </w:tc>
+        <w:tc>
+          <w:tcPr>
+            <w:tcW w:w="2835" w:type="dxa"/>
+          </w:tcPr>
+          <w:p>
+            <w:pPr>
+              <w:jc w:val="center"/>
+              <w:cnfStyle w:val="000000010000" w:firstRow="0" w:lastRow="0" w:firstColumn="0" w:lastColumn="0" w:oddVBand="0" w:evenVBand="0" w:oddHBand="0" w:evenHBand="1" w:firstRowFirstColumn="0" w:firstRowLastColumn="0" w:lastRowFirstColumn="0" w:lastRowLastColumn="0"/>
+            </w:pPr>
+            <w:r>
+              <w:t>Test sprawdza czy udało się stworzyć obiekt ANN oraz co najważniejsze sprawdza rozpoznawanie cyferek dla pięciu zdjęć, każde zdjęcie zawiera jedną cyfrę</w:t>
+            </w:r>
+          </w:p>
+        </w:tc>
+        <w:tc>
+          <w:tcPr>
+            <w:tcW w:w="1701" w:type="dxa"/>
+          </w:tcPr>
+          <w:p>
+            <w:pPr>
+              <w:jc w:val="right"/>
+              <w:cnfStyle w:val="000000010000" w:firstRow="0" w:lastRow="0" w:firstColumn="0" w:lastColumn="0" w:oddVBand="0" w:evenVBand="0" w:oddHBand="0" w:evenHBand="1" w:firstRowFirstColumn="0" w:firstRowLastColumn="0" w:lastRowFirstColumn="0" w:lastRowLastColumn="0"/>
+              <w:rPr>
+                <w:b/>
+              </w:rPr>
+            </w:pPr>
+            <w:r>
+              <w:rPr>
+                <w:b/>
+              </w:rPr>
+              <w:t>Poprawność wykonania</w:t>
+            </w:r>
+          </w:p>
+        </w:tc>
+        <w:tc>
+          <w:tcPr>
+            <w:tcW w:w="3368" w:type="dxa"/>
+          </w:tcPr>
+          <w:p>
+            <w:pPr>
+              <w:jc w:val="center"/>
+              <w:cnfStyle w:val="000000010000" w:firstRow="0" w:lastRow="0" w:firstColumn="0" w:lastColumn="0" w:oddVBand="0" w:evenVBand="0" w:oddHBand="0" w:evenHBand="1" w:firstRowFirstColumn="0" w:firstRowLastColumn="0" w:lastRowFirstColumn="0" w:lastRowLastColumn="0"/>
+            </w:pPr>
+            <w:r>
+              <w:t>Ok</w:t>
+            </w:r>
+          </w:p>
+        </w:tc>
+      </w:tr>
+      <w:tr>
+        <w:trPr>
+          <w:cnfStyle w:val="000000100000" w:firstRow="0" w:lastRow="0" w:firstColumn="0" w:lastColumn="0" w:oddVBand="0" w:evenVBand="0" w:oddHBand="1" w:evenHBand="0" w:firstRowFirstColumn="0" w:firstRowLastColumn="0" w:lastRowFirstColumn="0" w:lastRowLastColumn="0"/>
+          <w:trHeight w:val="866"/>
+        </w:trPr>
+        <w:tc>
+          <w:tcPr>
+            <w:cnfStyle w:val="001000000000" w:firstRow="0" w:lastRow="0" w:firstColumn="1" w:lastColumn="0" w:oddVBand="0" w:evenVBand="0" w:oddHBand="0" w:evenHBand="0" w:firstRowFirstColumn="0" w:firstRowLastColumn="0" w:lastRowFirstColumn="0" w:lastRowLastColumn="0"/>
+            <w:tcW w:w="1384" w:type="dxa"/>
+          </w:tcPr>
+          <w:p>
+            <w:pPr>
+              <w:jc w:val="right"/>
+            </w:pPr>
+            <w:r>
+              <w:t>Warunek wstępny</w:t>
+            </w:r>
+          </w:p>
+        </w:tc>
+        <w:tc>
+          <w:tcPr>
+            <w:tcW w:w="2835" w:type="dxa"/>
+          </w:tcPr>
+          <w:p>
+            <w:pPr>
+              <w:jc w:val="center"/>
+              <w:cnfStyle w:val="000000100000" w:firstRow="0" w:lastRow="0" w:firstColumn="0" w:lastColumn="0" w:oddVBand="0" w:evenVBand="0" w:oddHBand="1" w:evenHBand="0" w:firstRowFirstColumn="0" w:firstRowLastColumn="0" w:lastRowFirstColumn="0" w:lastRowLastColumn="0"/>
+            </w:pPr>
+            <w:r>
+              <w:t>-załadowanie OpenCV</w:t>
+            </w:r>
+          </w:p>
+          <w:p>
+            <w:pPr>
+              <w:cnfStyle w:val="000000100000" w:firstRow="0" w:lastRow="0" w:firstColumn="0" w:lastColumn="0" w:oddVBand="0" w:evenVBand="0" w:oddHBand="1" w:evenHBand="0" w:firstRowFirstColumn="0" w:firstRowLastColumn="0" w:lastRowFirstColumn="0" w:lastRowLastColumn="0"/>
+            </w:pPr>
+            <w:r>
+              <w:t xml:space="preserve">      - zdjęcia wejściowe i wyjściowe, znajdują się w resources</w:t>
+            </w:r>
+            <w:r>
+              <w:t>/rectest</w:t>
+            </w:r>
+          </w:p>
+          <w:p>
+            <w:pPr>
+              <w:jc w:val="center"/>
+              <w:cnfStyle w:val="000000100000" w:firstRow="0" w:lastRow="0" w:firstColumn="0" w:lastColumn="0" w:oddVBand="0" w:evenVBand="0" w:oddHBand="1" w:evenHBand="0" w:firstRowFirstColumn="0" w:firstRowLastColumn="0" w:lastRowFirstColumn="0" w:lastRowLastColumn="0"/>
+            </w:pPr>
+          </w:p>
+        </w:tc>
+        <w:tc>
+          <w:tcPr>
+            <w:tcW w:w="1701" w:type="dxa"/>
+          </w:tcPr>
+          <w:p>
+            <w:pPr>
+              <w:jc w:val="right"/>
+              <w:cnfStyle w:val="000000100000" w:firstRow="0" w:lastRow="0" w:firstColumn="0" w:lastColumn="0" w:oddVBand="0" w:evenVBand="0" w:oddHBand="1" w:evenHBand="0" w:firstRowFirstColumn="0" w:firstRowLastColumn="0" w:lastRowFirstColumn="0" w:lastRowLastColumn="0"/>
+              <w:rPr>
+                <w:b/>
+              </w:rPr>
+            </w:pPr>
+            <w:r>
+              <w:rPr>
+                <w:b/>
+              </w:rPr>
+              <w:t>Kroki</w:t>
+            </w:r>
+          </w:p>
+        </w:tc>
+        <w:tc>
+          <w:tcPr>
+            <w:tcW w:w="3368" w:type="dxa"/>
+          </w:tcPr>
+          <w:p>
+            <w:pPr>
+              <w:jc w:val="center"/>
+              <w:cnfStyle w:val="000000100000" w:firstRow="0" w:lastRow="0" w:firstColumn="0" w:lastColumn="0" w:oddVBand="0" w:evenVBand="0" w:oddHBand="1" w:evenHBand="0" w:firstRowFirstColumn="0" w:firstRowLastColumn="0" w:lastRowFirstColumn="0" w:lastRowLastColumn="0"/>
+            </w:pPr>
+            <w:r>
+              <w:t>---</w:t>
+            </w:r>
+          </w:p>
+        </w:tc>
+      </w:tr>
+    </w:tbl>
+    <w:p>
+      <w:pPr>
+        <w:rPr>
+          <w:rFonts w:ascii="Gill Sans MT" w:hAnsi="Gill Sans MT"/>
+          <w:sz w:val="28"/>
+        </w:rPr>
+      </w:pPr>
+    </w:p>
+    <w:p>
+      <w:pPr>
+        <w:rPr>
+          <w:rFonts w:ascii="Gill Sans MT" w:hAnsi="Gill Sans MT"/>
+          <w:sz w:val="28"/>
+        </w:rPr>
+      </w:pPr>
+    </w:p>
+    <w:p>
+      <w:pPr>
+        <w:rPr>
+          <w:rFonts w:ascii="Gill Sans MT" w:hAnsi="Gill Sans MT"/>
+          <w:sz w:val="28"/>
+        </w:rPr>
+      </w:pPr>
+    </w:p>
+    <w:p>
+      <w:pPr>
+        <w:rPr>
+          <w:rFonts w:ascii="Gill Sans MT" w:hAnsi="Gill Sans MT"/>
+          <w:sz w:val="28"/>
+        </w:rPr>
+      </w:pPr>
+    </w:p>
+    <w:p>
+      <w:pPr>
+        <w:rPr>
+          <w:rFonts w:ascii="Gill Sans MT" w:hAnsi="Gill Sans MT"/>
+          <w:sz w:val="28"/>
+        </w:rPr>
+      </w:pPr>
+    </w:p>
+    <w:p>
+      <w:pPr>
+        <w:rPr>
+          <w:rFonts w:ascii="Gill Sans MT" w:hAnsi="Gill Sans MT"/>
+          <w:sz w:val="28"/>
+        </w:rPr>
+      </w:pPr>
+    </w:p>
+    <w:p>
+      <w:pPr>
+        <w:rPr>
+          <w:rFonts w:ascii="Gill Sans MT" w:hAnsi="Gill Sans MT"/>
+          <w:sz w:val="28"/>
+        </w:rPr>
+      </w:pPr>
+    </w:p>
+    <w:p>
+      <w:pPr>
+        <w:rPr>
+          <w:rFonts w:ascii="Gill Sans MT" w:hAnsi="Gill Sans MT"/>
+          <w:sz w:val="28"/>
+        </w:rPr>
+      </w:pPr>
+    </w:p>
+    <w:p>
+      <w:pPr>
+        <w:rPr>
+          <w:rFonts w:ascii="Gill Sans MT" w:hAnsi="Gill Sans MT"/>
+          <w:sz w:val="28"/>
+        </w:rPr>
+      </w:pPr>
+    </w:p>
+    <w:p>
+      <w:pPr>
+        <w:rPr>
+          <w:rFonts w:ascii="Gill Sans MT" w:hAnsi="Gill Sans MT"/>
+          <w:sz w:val="28"/>
+        </w:rPr>
+      </w:pPr>
+    </w:p>
+    <w:p>
+      <w:pPr>
+        <w:rPr>
+          <w:rFonts w:ascii="Gill Sans MT" w:hAnsi="Gill Sans MT"/>
+          <w:sz w:val="28"/>
+        </w:rPr>
+      </w:pPr>
+    </w:p>
+    <w:p>
+      <w:pPr>
+        <w:rPr>
+          <w:rFonts w:ascii="Gill Sans MT" w:hAnsi="Gill Sans MT"/>
+          <w:sz w:val="28"/>
+        </w:rPr>
+      </w:pPr>
+    </w:p>
+    <w:p>
+      <w:pPr>
+        <w:rPr>
+          <w:rFonts w:ascii="Gill Sans MT" w:hAnsi="Gill Sans MT"/>
+          <w:sz w:val="28"/>
+        </w:rPr>
+      </w:pPr>
+    </w:p>
+    <w:p>
+      <w:pPr>
+        <w:rPr>
+          <w:rFonts w:ascii="Gill Sans MT" w:hAnsi="Gill Sans MT"/>
+          <w:sz w:val="28"/>
+        </w:rPr>
+      </w:pPr>
+    </w:p>
+    <w:p>
+      <w:pPr>
+        <w:rPr>
+          <w:rFonts w:ascii="Gill Sans MT" w:hAnsi="Gill Sans MT"/>
+          <w:sz w:val="28"/>
+        </w:rPr>
+      </w:pPr>
+    </w:p>
+    <w:p>
+      <w:pPr>
+        <w:pStyle w:val="ListParagraph"/>
+        <w:numPr>
+          <w:ilvl w:val="0"/>
+          <w:numId w:val="3"/>
+        </w:numPr>
+        <w:rPr>
+          <w:rFonts w:ascii="Gill Sans MT" w:hAnsi="Gill Sans MT"/>
+          <w:sz w:val="28"/>
+        </w:rPr>
+      </w:pPr>
+      <w:r>
+        <w:rPr>
+          <w:rFonts w:ascii="Gill Sans MT" w:hAnsi="Gill Sans MT"/>
+          <w:sz w:val="28"/>
+        </w:rPr>
+        <w:lastRenderedPageBreak/>
+        <w:t xml:space="preserve"> SVMTest</w:t>
+      </w:r>
+    </w:p>
+    <w:p>
+      <w:pPr>
+        <w:pStyle w:val="ListParagraph"/>
+        <w:rPr>
+          <w:rFonts w:ascii="Gill Sans MT" w:hAnsi="Gill Sans MT"/>
+          <w:sz w:val="28"/>
+        </w:rPr>
+      </w:pPr>
+    </w:p>
+    <w:p>
+      <w:pPr>
+        <w:shd w:val="clear" w:color="auto" w:fill="2B2B2B"/>
+        <w:tabs>
+          <w:tab w:val="left" w:pos="916"/>
+          <w:tab w:val="left" w:pos="1832"/>
+          <w:tab w:val="left" w:pos="2748"/>
+          <w:tab w:val="left" w:pos="3664"/>
+          <w:tab w:val="left" w:pos="4580"/>
+          <w:tab w:val="left" w:pos="5496"/>
+          <w:tab w:val="left" w:pos="6412"/>
+          <w:tab w:val="left" w:pos="7328"/>
+          <w:tab w:val="left" w:pos="8244"/>
+          <w:tab w:val="left" w:pos="9160"/>
+          <w:tab w:val="left" w:pos="10076"/>
+          <w:tab w:val="left" w:pos="10992"/>
+          <w:tab w:val="left" w:pos="11908"/>
+          <w:tab w:val="left" w:pos="12824"/>
+          <w:tab w:val="left" w:pos="13740"/>
+          <w:tab w:val="left" w:pos="14656"/>
+        </w:tabs>
+        <w:spacing w:after="0" w:line="240" w:lineRule="auto"/>
+        <w:ind w:left="360"/>
+        <w:rPr>
+          <w:rFonts w:ascii="Courier New" w:eastAsia="Times New Roman" w:hAnsi="Courier New" w:cs="Courier New"/>
+          <w:color w:val="A9B7C6"/>
+          <w:sz w:val="20"/>
+          <w:szCs w:val="20"/>
+          <w:lang w:eastAsia="pl-PL"/>
+        </w:rPr>
+      </w:pPr>
+      <w:r>
+        <w:rPr>
+          <w:rFonts w:ascii="Courier New" w:eastAsia="Times New Roman" w:hAnsi="Courier New" w:cs="Courier New"/>
+          <w:color w:val="CC7832"/>
+          <w:sz w:val="20"/>
+          <w:szCs w:val="20"/>
+          <w:lang w:eastAsia="pl-PL"/>
+        </w:rPr>
+        <w:t xml:space="preserve">package </w:t>
+      </w:r>
+      <w:r>
+        <w:rPr>
+          <w:rFonts w:ascii="Courier New" w:eastAsia="Times New Roman" w:hAnsi="Courier New" w:cs="Courier New"/>
+          <w:color w:val="A9B7C6"/>
+          <w:sz w:val="20"/>
+          <w:szCs w:val="20"/>
+          <w:lang w:eastAsia="pl-PL"/>
+        </w:rPr>
+        <w:t>pl.sudokusolver.recognizerlib.ocr.ml</w:t>
+      </w:r>
+      <w:r>
+        <w:rPr>
+          <w:rFonts w:ascii="Courier New" w:eastAsia="Times New Roman" w:hAnsi="Courier New" w:cs="Courier New"/>
+          <w:color w:val="CC7832"/>
+          <w:sz w:val="20"/>
+          <w:szCs w:val="20"/>
+          <w:lang w:eastAsia="pl-PL"/>
+        </w:rPr>
+        <w:t>;</w:t>
+      </w:r>
+    </w:p>
+    <w:p>
+      <w:pPr>
+        <w:rPr>
+          <w:rFonts w:ascii="Gill Sans MT" w:hAnsi="Gill Sans MT"/>
+          <w:sz w:val="28"/>
+        </w:rPr>
+      </w:pPr>
+    </w:p>
+    <w:tbl>
+      <w:tblPr>
+        <w:tblStyle w:val="LightGrid-Accent5"/>
+        <w:tblW w:w="0" w:type="auto"/>
+        <w:tblLayout w:type="fixed"/>
+        <w:tblLook w:val="04A0" w:firstRow="1" w:lastRow="0" w:firstColumn="1" w:lastColumn="0" w:noHBand="0" w:noVBand="1"/>
+      </w:tblPr>
+      <w:tblGrid>
+        <w:gridCol w:w="1384"/>
+        <w:gridCol w:w="2835"/>
+        <w:gridCol w:w="1701"/>
+        <w:gridCol w:w="3368"/>
+      </w:tblGrid>
+      <w:tr>
+        <w:trPr>
+          <w:cnfStyle w:val="100000000000" w:firstRow="1" w:lastRow="0" w:firstColumn="0" w:lastColumn="0" w:oddVBand="0" w:evenVBand="0" w:oddHBand="0" w:evenHBand="0" w:firstRowFirstColumn="0" w:firstRowLastColumn="0" w:lastRowFirstColumn="0" w:lastRowLastColumn="0"/>
+          <w:trHeight w:val="264"/>
+        </w:trPr>
+        <w:tc>
+          <w:tcPr>
+            <w:cnfStyle w:val="001000000000" w:firstRow="0" w:lastRow="0" w:firstColumn="1" w:lastColumn="0" w:oddVBand="0" w:evenVBand="0" w:oddHBand="0" w:evenHBand="0" w:firstRowFirstColumn="0" w:firstRowLastColumn="0" w:lastRowFirstColumn="0" w:lastRowLastColumn="0"/>
+            <w:tcW w:w="9288" w:type="dxa"/>
+            <w:gridSpan w:val="4"/>
+          </w:tcPr>
+          <w:p>
+            <w:pPr>
+              <w:spacing w:line="360" w:lineRule="auto"/>
+              <w:jc w:val="center"/>
+              <w:rPr>
+                <w:sz w:val="26"/>
+                <w:szCs w:val="26"/>
+              </w:rPr>
+            </w:pPr>
+            <w:r>
+              <w:rPr>
+                <w:sz w:val="26"/>
+                <w:szCs w:val="26"/>
+              </w:rPr>
+              <w:t>ID</w:t>
+            </w:r>
+            <w:r>
+              <w:rPr>
+                <w:sz w:val="26"/>
+                <w:szCs w:val="26"/>
+              </w:rPr>
+              <w:t xml:space="preserve"> 24</w:t>
+            </w:r>
+            <w:r>
+              <w:rPr>
+                <w:sz w:val="26"/>
+                <w:szCs w:val="26"/>
+              </w:rPr>
+              <w:t>.1</w:t>
+            </w:r>
+          </w:p>
+        </w:tc>
+      </w:tr>
+      <w:tr>
+        <w:trPr>
+          <w:cnfStyle w:val="000000100000" w:firstRow="0" w:lastRow="0" w:firstColumn="0" w:lastColumn="0" w:oddVBand="0" w:evenVBand="0" w:oddHBand="1" w:evenHBand="0" w:firstRowFirstColumn="0" w:firstRowLastColumn="0" w:lastRowFirstColumn="0" w:lastRowLastColumn="0"/>
+          <w:trHeight w:val="357"/>
+        </w:trPr>
+        <w:tc>
+          <w:tcPr>
+            <w:cnfStyle w:val="001000000000" w:firstRow="0" w:lastRow="0" w:firstColumn="1" w:lastColumn="0" w:oddVBand="0" w:evenVBand="0" w:oddHBand="0" w:evenHBand="0" w:firstRowFirstColumn="0" w:firstRowLastColumn="0" w:lastRowFirstColumn="0" w:lastRowLastColumn="0"/>
+            <w:tcW w:w="1384" w:type="dxa"/>
+          </w:tcPr>
+          <w:p>
+            <w:pPr>
+              <w:jc w:val="right"/>
+            </w:pPr>
+            <w:r>
+              <w:t>Tytuł</w:t>
+            </w:r>
+          </w:p>
+        </w:tc>
+        <w:tc>
+          <w:tcPr>
+            <w:tcW w:w="2835" w:type="dxa"/>
+          </w:tcPr>
+          <w:p>
+            <w:pPr>
+              <w:jc w:val="center"/>
+              <w:cnfStyle w:val="000000100000" w:firstRow="0" w:lastRow="0" w:firstColumn="0" w:lastColumn="0" w:oddVBand="0" w:evenVBand="0" w:oddHBand="1" w:evenHBand="0" w:firstRowFirstColumn="0" w:firstRowLastColumn="0" w:lastRowFirstColumn="0" w:lastRowLastColumn="0"/>
+            </w:pPr>
+            <w:r>
+              <w:t>rec</w:t>
+            </w:r>
+          </w:p>
+        </w:tc>
+        <w:tc>
+          <w:tcPr>
+            <w:tcW w:w="1701" w:type="dxa"/>
+          </w:tcPr>
+          <w:p>
+            <w:pPr>
+              <w:jc w:val="right"/>
+              <w:cnfStyle w:val="000000100000" w:firstRow="0" w:lastRow="0" w:firstColumn="0" w:lastColumn="0" w:oddVBand="0" w:evenVBand="0" w:oddHBand="1" w:evenHBand="0" w:firstRowFirstColumn="0" w:firstRowLastColumn="0" w:lastRowFirstColumn="0" w:lastRowLastColumn="0"/>
+              <w:rPr>
+                <w:b/>
+              </w:rPr>
+            </w:pPr>
+            <w:r>
+              <w:rPr>
+                <w:b/>
+              </w:rPr>
+              <w:t>Oczekiwany rezultat</w:t>
+            </w:r>
+          </w:p>
+        </w:tc>
+        <w:tc>
+          <w:tcPr>
+            <w:tcW w:w="3368" w:type="dxa"/>
+          </w:tcPr>
+          <w:p>
+            <w:pPr>
+              <w:jc w:val="center"/>
+              <w:cnfStyle w:val="000000100000" w:firstRow="0" w:lastRow="0" w:firstColumn="0" w:lastColumn="0" w:oddVBand="0" w:evenVBand="0" w:oddHBand="1" w:evenHBand="0" w:firstRowFirstColumn="0" w:firstRowLastColumn="0" w:lastRowFirstColumn="0" w:lastRowLastColumn="0"/>
+            </w:pPr>
+            <w:r>
+              <w:t>Dla każdego obrazka prawidłowo rozpoznana cyfra</w:t>
+            </w:r>
+          </w:p>
+        </w:tc>
+      </w:tr>
+      <w:tr>
+        <w:trPr>
+          <w:cnfStyle w:val="000000010000" w:firstRow="0" w:lastRow="0" w:firstColumn="0" w:lastColumn="0" w:oddVBand="0" w:evenVBand="0" w:oddHBand="0" w:evenHBand="1" w:firstRowFirstColumn="0" w:firstRowLastColumn="0" w:lastRowFirstColumn="0" w:lastRowLastColumn="0"/>
+          <w:trHeight w:val="720"/>
+        </w:trPr>
+        <w:tc>
+          <w:tcPr>
+            <w:cnfStyle w:val="001000000000" w:firstRow="0" w:lastRow="0" w:firstColumn="1" w:lastColumn="0" w:oddVBand="0" w:evenVBand="0" w:oddHBand="0" w:evenHBand="0" w:firstRowFirstColumn="0" w:firstRowLastColumn="0" w:lastRowFirstColumn="0" w:lastRowLastColumn="0"/>
+            <w:tcW w:w="1384" w:type="dxa"/>
+          </w:tcPr>
+          <w:p>
+            <w:pPr>
+              <w:jc w:val="right"/>
+            </w:pPr>
+            <w:r>
+              <w:t>Opis</w:t>
+            </w:r>
+          </w:p>
+        </w:tc>
+        <w:tc>
+          <w:tcPr>
+            <w:tcW w:w="2835" w:type="dxa"/>
+          </w:tcPr>
+          <w:p>
+            <w:pPr>
+              <w:jc w:val="center"/>
+              <w:cnfStyle w:val="000000010000" w:firstRow="0" w:lastRow="0" w:firstColumn="0" w:lastColumn="0" w:oddVBand="0" w:evenVBand="0" w:oddHBand="0" w:evenHBand="1" w:firstRowFirstColumn="0" w:firstRowLastColumn="0" w:lastRowFirstColumn="0" w:lastRowLastColumn="0"/>
+            </w:pPr>
+            <w:r>
+              <w:t>Test sprawdza cz</w:t>
+            </w:r>
+            <w:r>
+              <w:t xml:space="preserve">y udało się stworzyć obiekt SVM oraz </w:t>
+            </w:r>
+            <w:r>
+              <w:t xml:space="preserve"> sprawdza rozpoznawanie cyferek dla pięciu zdjęć, każde zdjęcie zawiera jedną cyfrę</w:t>
+            </w:r>
+          </w:p>
+        </w:tc>
+        <w:tc>
+          <w:tcPr>
+            <w:tcW w:w="1701" w:type="dxa"/>
+          </w:tcPr>
+          <w:p>
+            <w:pPr>
+              <w:jc w:val="right"/>
+              <w:cnfStyle w:val="000000010000" w:firstRow="0" w:lastRow="0" w:firstColumn="0" w:lastColumn="0" w:oddVBand="0" w:evenVBand="0" w:oddHBand="0" w:evenHBand="1" w:firstRowFirstColumn="0" w:firstRowLastColumn="0" w:lastRowFirstColumn="0" w:lastRowLastColumn="0"/>
+              <w:rPr>
+                <w:b/>
+              </w:rPr>
+            </w:pPr>
+            <w:r>
+              <w:rPr>
+                <w:b/>
+              </w:rPr>
+              <w:t>Poprawność wykonania</w:t>
+            </w:r>
+          </w:p>
+        </w:tc>
+        <w:tc>
+          <w:tcPr>
+            <w:tcW w:w="3368" w:type="dxa"/>
+          </w:tcPr>
+          <w:p>
+            <w:pPr>
+              <w:jc w:val="center"/>
+              <w:cnfStyle w:val="000000010000" w:firstRow="0" w:lastRow="0" w:firstColumn="0" w:lastColumn="0" w:oddVBand="0" w:evenVBand="0" w:oddHBand="0" w:evenHBand="1" w:firstRowFirstColumn="0" w:firstRowLastColumn="0" w:lastRowFirstColumn="0" w:lastRowLastColumn="0"/>
+            </w:pPr>
+            <w:r>
+              <w:t>Ok</w:t>
+            </w:r>
+          </w:p>
+        </w:tc>
+      </w:tr>
+      <w:tr>
+        <w:trPr>
+          <w:cnfStyle w:val="000000100000" w:firstRow="0" w:lastRow="0" w:firstColumn="0" w:lastColumn="0" w:oddVBand="0" w:evenVBand="0" w:oddHBand="1" w:evenHBand="0" w:firstRowFirstColumn="0" w:firstRowLastColumn="0" w:lastRowFirstColumn="0" w:lastRowLastColumn="0"/>
+          <w:trHeight w:val="866"/>
+        </w:trPr>
+        <w:tc>
+          <w:tcPr>
+            <w:cnfStyle w:val="001000000000" w:firstRow="0" w:lastRow="0" w:firstColumn="1" w:lastColumn="0" w:oddVBand="0" w:evenVBand="0" w:oddHBand="0" w:evenHBand="0" w:firstRowFirstColumn="0" w:firstRowLastColumn="0" w:lastRowFirstColumn="0" w:lastRowLastColumn="0"/>
+            <w:tcW w:w="1384" w:type="dxa"/>
+          </w:tcPr>
+          <w:p>
+            <w:pPr>
+              <w:jc w:val="right"/>
+            </w:pPr>
+            <w:r>
+              <w:t>Warunek wstępny</w:t>
+            </w:r>
+          </w:p>
+        </w:tc>
+        <w:tc>
+          <w:tcPr>
+            <w:tcW w:w="2835" w:type="dxa"/>
+          </w:tcPr>
+          <w:p>
+            <w:pPr>
+              <w:jc w:val="center"/>
+              <w:cnfStyle w:val="000000100000" w:firstRow="0" w:lastRow="0" w:firstColumn="0" w:lastColumn="0" w:oddVBand="0" w:evenVBand="0" w:oddHBand="1" w:evenHBand="0" w:firstRowFirstColumn="0" w:firstRowLastColumn="0" w:lastRowFirstColumn="0" w:lastRowLastColumn="0"/>
+            </w:pPr>
+            <w:r>
+              <w:t>-załadowanie OpenCV</w:t>
+            </w:r>
+          </w:p>
+          <w:p>
+            <w:pPr>
+              <w:cnfStyle w:val="000000100000" w:firstRow="0" w:lastRow="0" w:firstColumn="0" w:lastColumn="0" w:oddVBand="0" w:evenVBand="0" w:oddHBand="1" w:evenHBand="0" w:firstRowFirstColumn="0" w:firstRowLastColumn="0" w:lastRowFirstColumn="0" w:lastRowLastColumn="0"/>
+            </w:pPr>
+            <w:r>
+              <w:t xml:space="preserve">      - zdjęcia wejściowe i wyjściowe, znajdują się w resources/rectest</w:t>
+            </w:r>
+          </w:p>
+          <w:p>
+            <w:pPr>
+              <w:jc w:val="center"/>
+              <w:cnfStyle w:val="000000100000" w:firstRow="0" w:lastRow="0" w:firstColumn="0" w:lastColumn="0" w:oddVBand="0" w:evenVBand="0" w:oddHBand="1" w:evenHBand="0" w:firstRowFirstColumn="0" w:firstRowLastColumn="0" w:lastRowFirstColumn="0" w:lastRowLastColumn="0"/>
+            </w:pPr>
+          </w:p>
+        </w:tc>
+        <w:tc>
+          <w:tcPr>
+            <w:tcW w:w="1701" w:type="dxa"/>
+          </w:tcPr>
+          <w:p>
+            <w:pPr>
+              <w:jc w:val="right"/>
+              <w:cnfStyle w:val="000000100000" w:firstRow="0" w:lastRow="0" w:firstColumn="0" w:lastColumn="0" w:oddVBand="0" w:evenVBand="0" w:oddHBand="1" w:evenHBand="0" w:firstRowFirstColumn="0" w:firstRowLastColumn="0" w:lastRowFirstColumn="0" w:lastRowLastColumn="0"/>
+              <w:rPr>
+                <w:b/>
+              </w:rPr>
+            </w:pPr>
+            <w:r>
+              <w:rPr>
+                <w:b/>
+              </w:rPr>
+              <w:t>Kroki</w:t>
+            </w:r>
+          </w:p>
+        </w:tc>
+        <w:tc>
+          <w:tcPr>
+            <w:tcW w:w="3368" w:type="dxa"/>
+          </w:tcPr>
+          <w:p>
+            <w:pPr>
+              <w:jc w:val="center"/>
+              <w:cnfStyle w:val="000000100000" w:firstRow="0" w:lastRow="0" w:firstColumn="0" w:lastColumn="0" w:oddVBand="0" w:evenVBand="0" w:oddHBand="1" w:evenHBand="0" w:firstRowFirstColumn="0" w:firstRowLastColumn="0" w:lastRowFirstColumn="0" w:lastRowLastColumn="0"/>
+            </w:pPr>
+            <w:r>
+              <w:t>---</w:t>
+            </w:r>
+          </w:p>
+        </w:tc>
+      </w:tr>
+    </w:tbl>
+    <w:p>
+      <w:pPr>
+        <w:rPr>
+          <w:rFonts w:ascii="Gill Sans MT" w:hAnsi="Gill Sans MT"/>
+          <w:sz w:val="28"/>
+        </w:rPr>
+      </w:pPr>
+    </w:p>
+    <w:p>
+      <w:pPr>
+        <w:rPr>
+          <w:rFonts w:ascii="Gill Sans MT" w:hAnsi="Gill Sans MT"/>
+          <w:sz w:val="28"/>
+        </w:rPr>
+      </w:pPr>
+    </w:p>
+    <w:p>
+      <w:pPr>
+        <w:rPr>
+          <w:rFonts w:ascii="Gill Sans MT" w:hAnsi="Gill Sans MT"/>
+          <w:sz w:val="28"/>
+        </w:rPr>
+      </w:pPr>
+    </w:p>
+    <w:p>
+      <w:pPr>
+        <w:rPr>
+          <w:rFonts w:ascii="Gill Sans MT" w:hAnsi="Gill Sans MT"/>
+          <w:sz w:val="28"/>
+        </w:rPr>
+      </w:pPr>
+    </w:p>
+    <w:p>
+      <w:pPr>
+        <w:rPr>
+          <w:rFonts w:ascii="Gill Sans MT" w:hAnsi="Gill Sans MT"/>
+          <w:sz w:val="28"/>
+        </w:rPr>
+      </w:pPr>
+    </w:p>
+    <w:p>
+      <w:pPr>
+        <w:rPr>
+          <w:rFonts w:ascii="Gill Sans MT" w:hAnsi="Gill Sans MT"/>
+          <w:sz w:val="28"/>
+        </w:rPr>
+      </w:pPr>
+    </w:p>
+    <w:p>
+      <w:pPr>
+        <w:rPr>
+          <w:rFonts w:ascii="Gill Sans MT" w:hAnsi="Gill Sans MT"/>
+          <w:sz w:val="28"/>
+        </w:rPr>
+      </w:pPr>
+    </w:p>
+    <w:p>
+      <w:pPr>
+        <w:rPr>
+          <w:rFonts w:ascii="Gill Sans MT" w:hAnsi="Gill Sans MT"/>
+          <w:sz w:val="28"/>
+        </w:rPr>
+      </w:pPr>
+    </w:p>
+    <w:p>
+      <w:pPr>
+        <w:rPr>
+          <w:rFonts w:ascii="Gill Sans MT" w:hAnsi="Gill Sans MT"/>
+          <w:sz w:val="28"/>
+        </w:rPr>
+      </w:pPr>
+    </w:p>
+    <w:p>
+      <w:pPr>
+        <w:rPr>
+          <w:rFonts w:ascii="Gill Sans MT" w:hAnsi="Gill Sans MT"/>
+          <w:sz w:val="28"/>
+        </w:rPr>
+      </w:pPr>
+    </w:p>
+    <w:p>
+      <w:pPr>
+        <w:rPr>
+          <w:rFonts w:ascii="Gill Sans MT" w:hAnsi="Gill Sans MT"/>
+          <w:sz w:val="28"/>
+        </w:rPr>
+      </w:pPr>
+    </w:p>
+    <w:p>
+      <w:pPr>
+        <w:rPr>
+          <w:rFonts w:ascii="Gill Sans MT" w:hAnsi="Gill Sans MT"/>
+          <w:sz w:val="28"/>
+        </w:rPr>
+      </w:pPr>
+    </w:p>
+    <w:p>
+      <w:pPr>
+        <w:rPr>
+          <w:rFonts w:ascii="Gill Sans MT" w:hAnsi="Gill Sans MT"/>
+          <w:sz w:val="28"/>
+        </w:rPr>
+      </w:pPr>
+    </w:p>
+    <w:p>
+      <w:pPr>
+        <w:rPr>
+          <w:rFonts w:ascii="Gill Sans MT" w:hAnsi="Gill Sans MT"/>
+          <w:sz w:val="28"/>
+        </w:rPr>
+      </w:pPr>
+    </w:p>
+    <w:p>
+      <w:pPr>
+        <w:pStyle w:val="ListParagraph"/>
+        <w:numPr>
+          <w:ilvl w:val="0"/>
+          <w:numId w:val="3"/>
+        </w:numPr>
+        <w:rPr>
+          <w:rFonts w:ascii="Gill Sans MT" w:hAnsi="Gill Sans MT"/>
+          <w:sz w:val="28"/>
+        </w:rPr>
+      </w:pPr>
+      <w:r>
+        <w:rPr>
+          <w:rFonts w:ascii="Gill Sans MT" w:hAnsi="Gill Sans MT"/>
+          <w:sz w:val="28"/>
+        </w:rPr>
+        <w:lastRenderedPageBreak/>
+        <w:t xml:space="preserve"> TesseractSimpleTest</w:t>
+      </w:r>
+    </w:p>
+    <w:p>
+      <w:pPr>
+        <w:shd w:val="clear" w:color="auto" w:fill="2B2B2B"/>
+        <w:tabs>
+          <w:tab w:val="left" w:pos="916"/>
+          <w:tab w:val="left" w:pos="1832"/>
+          <w:tab w:val="left" w:pos="2748"/>
+          <w:tab w:val="left" w:pos="3664"/>
+          <w:tab w:val="left" w:pos="4580"/>
+          <w:tab w:val="left" w:pos="5496"/>
+          <w:tab w:val="left" w:pos="6412"/>
+          <w:tab w:val="left" w:pos="7328"/>
+          <w:tab w:val="left" w:pos="8244"/>
+          <w:tab w:val="left" w:pos="9160"/>
+          <w:tab w:val="left" w:pos="10076"/>
+          <w:tab w:val="left" w:pos="10992"/>
+          <w:tab w:val="left" w:pos="11908"/>
+          <w:tab w:val="left" w:pos="12824"/>
+          <w:tab w:val="left" w:pos="13740"/>
+          <w:tab w:val="left" w:pos="14656"/>
+        </w:tabs>
+        <w:spacing w:after="0" w:line="240" w:lineRule="auto"/>
+        <w:ind w:left="360"/>
+        <w:rPr>
+          <w:rFonts w:ascii="Courier New" w:eastAsia="Times New Roman" w:hAnsi="Courier New" w:cs="Courier New"/>
+          <w:color w:val="A9B7C6"/>
+          <w:sz w:val="20"/>
+          <w:szCs w:val="20"/>
+          <w:lang w:val="en-US" w:eastAsia="pl-PL"/>
+        </w:rPr>
+      </w:pPr>
+      <w:proofErr w:type="gramStart"/>
+      <w:r>
+        <w:rPr>
+          <w:rFonts w:ascii="Courier New" w:eastAsia="Times New Roman" w:hAnsi="Courier New" w:cs="Courier New"/>
+          <w:color w:val="CC7832"/>
+          <w:sz w:val="20"/>
+          <w:szCs w:val="20"/>
+          <w:lang w:val="en-US" w:eastAsia="pl-PL"/>
+        </w:rPr>
+        <w:t>package</w:t>
+      </w:r>
+      <w:proofErr w:type="gramEnd"/>
+      <w:r>
+        <w:rPr>
+          <w:rFonts w:ascii="Courier New" w:eastAsia="Times New Roman" w:hAnsi="Courier New" w:cs="Courier New"/>
+          <w:color w:val="CC7832"/>
+          <w:sz w:val="20"/>
+          <w:szCs w:val="20"/>
+          <w:lang w:val="en-US" w:eastAsia="pl-PL"/>
+        </w:rPr>
+        <w:t xml:space="preserve"> </w:t>
+      </w:r>
+      <w:proofErr w:type="spellStart"/>
+      <w:r>
+        <w:rPr>
+          <w:rFonts w:ascii="Courier New" w:eastAsia="Times New Roman" w:hAnsi="Courier New" w:cs="Courier New"/>
+          <w:color w:val="A9B7C6"/>
+          <w:sz w:val="20"/>
+          <w:szCs w:val="20"/>
+          <w:lang w:val="en-US" w:eastAsia="pl-PL"/>
+        </w:rPr>
+        <w:t>pl.sudokusolver.recognizerlib.ocr.tesseract</w:t>
+      </w:r>
+      <w:proofErr w:type="spellEnd"/>
+      <w:r>
+        <w:rPr>
+          <w:rFonts w:ascii="Courier New" w:eastAsia="Times New Roman" w:hAnsi="Courier New" w:cs="Courier New"/>
+          <w:color w:val="CC7832"/>
+          <w:sz w:val="20"/>
+          <w:szCs w:val="20"/>
+          <w:lang w:val="en-US" w:eastAsia="pl-PL"/>
+        </w:rPr>
+        <w:t>;</w:t>
+      </w:r>
+    </w:p>
+    <w:p>
+      <w:pPr>
+        <w:ind w:left="360"/>
+        <w:rPr>
+          <w:rFonts w:ascii="Gill Sans MT" w:hAnsi="Gill Sans MT"/>
+          <w:sz w:val="28"/>
+          <w:lang w:val="en-US"/>
+        </w:rPr>
+      </w:pPr>
+    </w:p>
+    <w:tbl>
+      <w:tblPr>
+        <w:tblStyle w:val="LightGrid-Accent5"/>
+        <w:tblW w:w="0" w:type="auto"/>
+        <w:tblLayout w:type="fixed"/>
+        <w:tblLook w:val="04A0" w:firstRow="1" w:lastRow="0" w:firstColumn="1" w:lastColumn="0" w:noHBand="0" w:noVBand="1"/>
+      </w:tblPr>
+      <w:tblGrid>
+        <w:gridCol w:w="1384"/>
+        <w:gridCol w:w="2835"/>
+        <w:gridCol w:w="1701"/>
+        <w:gridCol w:w="3368"/>
+      </w:tblGrid>
+      <w:tr>
+        <w:trPr>
+          <w:cnfStyle w:val="100000000000" w:firstRow="1" w:lastRow="0" w:firstColumn="0" w:lastColumn="0" w:oddVBand="0" w:evenVBand="0" w:oddHBand="0" w:evenHBand="0" w:firstRowFirstColumn="0" w:firstRowLastColumn="0" w:lastRowFirstColumn="0" w:lastRowLastColumn="0"/>
+          <w:trHeight w:val="264"/>
+        </w:trPr>
+        <w:tc>
+          <w:tcPr>
+            <w:cnfStyle w:val="001000000000" w:firstRow="0" w:lastRow="0" w:firstColumn="1" w:lastColumn="0" w:oddVBand="0" w:evenVBand="0" w:oddHBand="0" w:evenHBand="0" w:firstRowFirstColumn="0" w:firstRowLastColumn="0" w:lastRowFirstColumn="0" w:lastRowLastColumn="0"/>
+            <w:tcW w:w="9288" w:type="dxa"/>
+            <w:gridSpan w:val="4"/>
+          </w:tcPr>
+          <w:p>
+            <w:pPr>
+              <w:spacing w:line="360" w:lineRule="auto"/>
+              <w:jc w:val="center"/>
+              <w:rPr>
+                <w:sz w:val="26"/>
+                <w:szCs w:val="26"/>
+              </w:rPr>
+            </w:pPr>
+            <w:r>
+              <w:rPr>
+                <w:sz w:val="26"/>
+                <w:szCs w:val="26"/>
+              </w:rPr>
+              <w:t>ID</w:t>
+            </w:r>
+            <w:r>
+              <w:rPr>
+                <w:sz w:val="26"/>
+                <w:szCs w:val="26"/>
+              </w:rPr>
+              <w:t xml:space="preserve"> 2</w:t>
+            </w:r>
+            <w:r>
+              <w:rPr>
+                <w:sz w:val="26"/>
+                <w:szCs w:val="26"/>
+              </w:rPr>
+              <w:t>5</w:t>
+            </w:r>
+            <w:r>
+              <w:rPr>
+                <w:sz w:val="26"/>
+                <w:szCs w:val="26"/>
+              </w:rPr>
+              <w:t>.1</w:t>
+            </w:r>
+          </w:p>
+        </w:tc>
+      </w:tr>
+      <w:tr>
+        <w:trPr>
+          <w:cnfStyle w:val="000000100000" w:firstRow="0" w:lastRow="0" w:firstColumn="0" w:lastColumn="0" w:oddVBand="0" w:evenVBand="0" w:oddHBand="1" w:evenHBand="0" w:firstRowFirstColumn="0" w:firstRowLastColumn="0" w:lastRowFirstColumn="0" w:lastRowLastColumn="0"/>
+          <w:trHeight w:val="357"/>
+        </w:trPr>
+        <w:tc>
+          <w:tcPr>
+            <w:cnfStyle w:val="001000000000" w:firstRow="0" w:lastRow="0" w:firstColumn="1" w:lastColumn="0" w:oddVBand="0" w:evenVBand="0" w:oddHBand="0" w:evenHBand="0" w:firstRowFirstColumn="0" w:firstRowLastColumn="0" w:lastRowFirstColumn="0" w:lastRowLastColumn="0"/>
+            <w:tcW w:w="1384" w:type="dxa"/>
+          </w:tcPr>
+          <w:p>
+            <w:pPr>
+              <w:jc w:val="right"/>
+            </w:pPr>
+            <w:r>
+              <w:t>Tytuł</w:t>
+            </w:r>
+          </w:p>
+        </w:tc>
+        <w:tc>
+          <w:tcPr>
+            <w:tcW w:w="2835" w:type="dxa"/>
+          </w:tcPr>
+          <w:p>
+            <w:pPr>
+              <w:jc w:val="center"/>
+              <w:cnfStyle w:val="000000100000" w:firstRow="0" w:lastRow="0" w:firstColumn="0" w:lastColumn="0" w:oddVBand="0" w:evenVBand="0" w:oddHBand="1" w:evenHBand="0" w:firstRowFirstColumn="0" w:firstRowLastColumn="0" w:lastRowFirstColumn="0" w:lastRowLastColumn="0"/>
+            </w:pPr>
+            <w:r>
+              <w:t>rec</w:t>
+            </w:r>
+          </w:p>
+        </w:tc>
+        <w:tc>
+          <w:tcPr>
+            <w:tcW w:w="1701" w:type="dxa"/>
+          </w:tcPr>
+          <w:p>
+            <w:pPr>
+              <w:jc w:val="right"/>
+              <w:cnfStyle w:val="000000100000" w:firstRow="0" w:lastRow="0" w:firstColumn="0" w:lastColumn="0" w:oddVBand="0" w:evenVBand="0" w:oddHBand="1" w:evenHBand="0" w:firstRowFirstColumn="0" w:firstRowLastColumn="0" w:lastRowFirstColumn="0" w:lastRowLastColumn="0"/>
+              <w:rPr>
+                <w:b/>
+              </w:rPr>
+            </w:pPr>
+            <w:r>
+              <w:rPr>
+                <w:b/>
+              </w:rPr>
+              <w:t>Oczekiwany rezultat</w:t>
+            </w:r>
+          </w:p>
+        </w:tc>
+        <w:tc>
+          <w:tcPr>
+            <w:tcW w:w="3368" w:type="dxa"/>
+          </w:tcPr>
+          <w:p>
+            <w:pPr>
+              <w:jc w:val="center"/>
+              <w:cnfStyle w:val="000000100000" w:firstRow="0" w:lastRow="0" w:firstColumn="0" w:lastColumn="0" w:oddVBand="0" w:evenVBand="0" w:oddHBand="1" w:evenHBand="0" w:firstRowFirstColumn="0" w:firstRowLastColumn="0" w:lastRowFirstColumn="0" w:lastRowLastColumn="0"/>
+            </w:pPr>
+            <w:r>
+              <w:t>Dla każdego obrazka prawidłowo rozpoznana cyfra</w:t>
+            </w:r>
+          </w:p>
+        </w:tc>
+      </w:tr>
+      <w:tr>
+        <w:trPr>
+          <w:cnfStyle w:val="000000010000" w:firstRow="0" w:lastRow="0" w:firstColumn="0" w:lastColumn="0" w:oddVBand="0" w:evenVBand="0" w:oddHBand="0" w:evenHBand="1" w:firstRowFirstColumn="0" w:firstRowLastColumn="0" w:lastRowFirstColumn="0" w:lastRowLastColumn="0"/>
+          <w:trHeight w:val="720"/>
+        </w:trPr>
+        <w:tc>
+          <w:tcPr>
+            <w:cnfStyle w:val="001000000000" w:firstRow="0" w:lastRow="0" w:firstColumn="1" w:lastColumn="0" w:oddVBand="0" w:evenVBand="0" w:oddHBand="0" w:evenHBand="0" w:firstRowFirstColumn="0" w:firstRowLastColumn="0" w:lastRowFirstColumn="0" w:lastRowLastColumn="0"/>
+            <w:tcW w:w="1384" w:type="dxa"/>
+          </w:tcPr>
+          <w:p>
+            <w:pPr>
+              <w:jc w:val="right"/>
+            </w:pPr>
+            <w:r>
+              <w:t>Opis</w:t>
+            </w:r>
+          </w:p>
+        </w:tc>
+        <w:tc>
+          <w:tcPr>
+            <w:tcW w:w="2835" w:type="dxa"/>
+          </w:tcPr>
+          <w:p>
+            <w:pPr>
+              <w:jc w:val="center"/>
+              <w:cnfStyle w:val="000000010000" w:firstRow="0" w:lastRow="0" w:firstColumn="0" w:lastColumn="0" w:oddVBand="0" w:evenVBand="0" w:oddHBand="0" w:evenHBand="1" w:firstRowFirstColumn="0" w:firstRowLastColumn="0" w:lastRowFirstColumn="0" w:lastRowLastColumn="0"/>
+            </w:pPr>
+            <w:r>
+              <w:t>Test sprawdza czy udało się stworzyć</w:t>
+            </w:r>
+            <w:r>
+              <w:t xml:space="preserve"> obiekt TesseractSimple</w:t>
+            </w:r>
+            <w:r>
+              <w:t xml:space="preserve"> oraz  sprawdza rozpoznawanie cyferek dla pięciu zdjęć, każde zdjęcie zawiera jedną cyfrę</w:t>
+            </w:r>
+          </w:p>
+        </w:tc>
+        <w:tc>
+          <w:tcPr>
+            <w:tcW w:w="1701" w:type="dxa"/>
+          </w:tcPr>
+          <w:p>
+            <w:pPr>
+              <w:jc w:val="right"/>
+              <w:cnfStyle w:val="000000010000" w:firstRow="0" w:lastRow="0" w:firstColumn="0" w:lastColumn="0" w:oddVBand="0" w:evenVBand="0" w:oddHBand="0" w:evenHBand="1" w:firstRowFirstColumn="0" w:firstRowLastColumn="0" w:lastRowFirstColumn="0" w:lastRowLastColumn="0"/>
+              <w:rPr>
+                <w:b/>
+              </w:rPr>
+            </w:pPr>
+            <w:r>
+              <w:rPr>
+                <w:b/>
+              </w:rPr>
+              <w:t>Poprawność wykonania</w:t>
+            </w:r>
+          </w:p>
+        </w:tc>
+        <w:tc>
+          <w:tcPr>
+            <w:tcW w:w="3368" w:type="dxa"/>
+          </w:tcPr>
+          <w:p>
+            <w:pPr>
+              <w:jc w:val="center"/>
+              <w:cnfStyle w:val="000000010000" w:firstRow="0" w:lastRow="0" w:firstColumn="0" w:lastColumn="0" w:oddVBand="0" w:evenVBand="0" w:oddHBand="0" w:evenHBand="1" w:firstRowFirstColumn="0" w:firstRowLastColumn="0" w:lastRowFirstColumn="0" w:lastRowLastColumn="0"/>
+            </w:pPr>
+            <w:r>
+              <w:t>Ok</w:t>
+            </w:r>
+          </w:p>
+        </w:tc>
+      </w:tr>
+      <w:tr>
+        <w:trPr>
+          <w:cnfStyle w:val="000000100000" w:firstRow="0" w:lastRow="0" w:firstColumn="0" w:lastColumn="0" w:oddVBand="0" w:evenVBand="0" w:oddHBand="1" w:evenHBand="0" w:firstRowFirstColumn="0" w:firstRowLastColumn="0" w:lastRowFirstColumn="0" w:lastRowLastColumn="0"/>
+          <w:trHeight w:val="866"/>
+        </w:trPr>
+        <w:tc>
+          <w:tcPr>
+            <w:cnfStyle w:val="001000000000" w:firstRow="0" w:lastRow="0" w:firstColumn="1" w:lastColumn="0" w:oddVBand="0" w:evenVBand="0" w:oddHBand="0" w:evenHBand="0" w:firstRowFirstColumn="0" w:firstRowLastColumn="0" w:lastRowFirstColumn="0" w:lastRowLastColumn="0"/>
+            <w:tcW w:w="1384" w:type="dxa"/>
+          </w:tcPr>
+          <w:p>
+            <w:pPr>
+              <w:jc w:val="right"/>
+            </w:pPr>
+            <w:r>
+              <w:t>Warunek wstępny</w:t>
+            </w:r>
+          </w:p>
+        </w:tc>
+        <w:tc>
+          <w:tcPr>
+            <w:tcW w:w="2835" w:type="dxa"/>
+          </w:tcPr>
+          <w:p>
+            <w:pPr>
+              <w:jc w:val="center"/>
+              <w:cnfStyle w:val="000000100000" w:firstRow="0" w:lastRow="0" w:firstColumn="0" w:lastColumn="0" w:oddVBand="0" w:evenVBand="0" w:oddHBand="1" w:evenHBand="0" w:firstRowFirstColumn="0" w:firstRowLastColumn="0" w:lastRowFirstColumn="0" w:lastRowLastColumn="0"/>
+            </w:pPr>
+            <w:r>
+              <w:t>-załadowanie OpenCV</w:t>
+            </w:r>
+          </w:p>
+          <w:p>
+            <w:pPr>
+              <w:cnfStyle w:val="000000100000" w:firstRow="0" w:lastRow="0" w:firstColumn="0" w:lastColumn="0" w:oddVBand="0" w:evenVBand="0" w:oddHBand="1" w:evenHBand="0" w:firstRowFirstColumn="0" w:firstRowLastColumn="0" w:lastRowFirstColumn="0" w:lastRowLastColumn="0"/>
+            </w:pPr>
+            <w:r>
+              <w:t xml:space="preserve">      - zdjęcia wejściowe i wyjściowe, znajdują się w resources/rectest</w:t>
+            </w:r>
+          </w:p>
+          <w:p>
+            <w:pPr>
+              <w:jc w:val="center"/>
+              <w:cnfStyle w:val="000000100000" w:firstRow="0" w:lastRow="0" w:firstColumn="0" w:lastColumn="0" w:oddVBand="0" w:evenVBand="0" w:oddHBand="1" w:evenHBand="0" w:firstRowFirstColumn="0" w:firstRowLastColumn="0" w:lastRowFirstColumn="0" w:lastRowLastColumn="0"/>
+            </w:pPr>
+          </w:p>
+        </w:tc>
+        <w:tc>
+          <w:tcPr>
+            <w:tcW w:w="1701" w:type="dxa"/>
+          </w:tcPr>
+          <w:p>
+            <w:pPr>
+              <w:jc w:val="right"/>
+              <w:cnfStyle w:val="000000100000" w:firstRow="0" w:lastRow="0" w:firstColumn="0" w:lastColumn="0" w:oddVBand="0" w:evenVBand="0" w:oddHBand="1" w:evenHBand="0" w:firstRowFirstColumn="0" w:firstRowLastColumn="0" w:lastRowFirstColumn="0" w:lastRowLastColumn="0"/>
+              <w:rPr>
+                <w:b/>
+              </w:rPr>
+            </w:pPr>
+            <w:r>
+              <w:rPr>
+                <w:b/>
+              </w:rPr>
+              <w:t>Kroki</w:t>
+            </w:r>
+          </w:p>
+        </w:tc>
+        <w:tc>
+          <w:tcPr>
+            <w:tcW w:w="3368" w:type="dxa"/>
+          </w:tcPr>
+          <w:p>
+            <w:pPr>
+              <w:jc w:val="center"/>
+              <w:cnfStyle w:val="000000100000" w:firstRow="0" w:lastRow="0" w:firstColumn="0" w:lastColumn="0" w:oddVBand="0" w:evenVBand="0" w:oddHBand="1" w:evenHBand="0" w:firstRowFirstColumn="0" w:firstRowLastColumn="0" w:lastRowFirstColumn="0" w:lastRowLastColumn="0"/>
+            </w:pPr>
+            <w:r>
+              <w:t>---</w:t>
+            </w:r>
+          </w:p>
+        </w:tc>
+      </w:tr>
+    </w:tbl>
+    <w:p>
+      <w:pPr>
+        <w:rPr>
+          <w:rFonts w:ascii="Gill Sans MT" w:hAnsi="Gill Sans MT"/>
+          <w:sz w:val="28"/>
+        </w:rPr>
+      </w:pPr>
+    </w:p>
+    <w:p>
+      <w:pPr>
+        <w:rPr>
+          <w:rFonts w:ascii="Gill Sans MT" w:hAnsi="Gill Sans MT"/>
+          <w:sz w:val="28"/>
+        </w:rPr>
+      </w:pPr>
+    </w:p>
+    <w:p>
+      <w:pPr>
+        <w:rPr>
+          <w:rFonts w:ascii="Gill Sans MT" w:hAnsi="Gill Sans MT"/>
+          <w:sz w:val="28"/>
+        </w:rPr>
+      </w:pPr>
+    </w:p>
+    <w:p>
+      <w:pPr>
+        <w:rPr>
+          <w:rFonts w:ascii="Gill Sans MT" w:hAnsi="Gill Sans MT"/>
+          <w:sz w:val="28"/>
+        </w:rPr>
+      </w:pPr>
+    </w:p>
+    <w:p>
+      <w:pPr>
+        <w:rPr>
+          <w:rFonts w:ascii="Gill Sans MT" w:hAnsi="Gill Sans MT"/>
+          <w:sz w:val="28"/>
+        </w:rPr>
+      </w:pPr>
+    </w:p>
+    <w:p>
+      <w:pPr>
+        <w:rPr>
+          <w:rFonts w:ascii="Gill Sans MT" w:hAnsi="Gill Sans MT"/>
+          <w:sz w:val="28"/>
+        </w:rPr>
+      </w:pPr>
+    </w:p>
+    <w:p>
+      <w:pPr>
+        <w:rPr>
+          <w:rFonts w:ascii="Gill Sans MT" w:hAnsi="Gill Sans MT"/>
+          <w:sz w:val="28"/>
+        </w:rPr>
+      </w:pPr>
+    </w:p>
+    <w:p>
+      <w:pPr>
+        <w:rPr>
+          <w:rFonts w:ascii="Gill Sans MT" w:hAnsi="Gill Sans MT"/>
+          <w:sz w:val="28"/>
+        </w:rPr>
+      </w:pPr>
+    </w:p>
+    <w:p>
+      <w:pPr>
+        <w:rPr>
+          <w:rFonts w:ascii="Gill Sans MT" w:hAnsi="Gill Sans MT"/>
+          <w:sz w:val="28"/>
+        </w:rPr>
+      </w:pPr>
+    </w:p>
+    <w:p>
+      <w:pPr>
+        <w:rPr>
+          <w:rFonts w:ascii="Gill Sans MT" w:hAnsi="Gill Sans MT"/>
+          <w:sz w:val="28"/>
+        </w:rPr>
+      </w:pPr>
+    </w:p>
+    <w:p>
+      <w:pPr>
+        <w:rPr>
+          <w:rFonts w:ascii="Gill Sans MT" w:hAnsi="Gill Sans MT"/>
+          <w:sz w:val="28"/>
+        </w:rPr>
+      </w:pPr>
+    </w:p>
+    <w:p>
+      <w:pPr>
+        <w:rPr>
+          <w:rFonts w:ascii="Gill Sans MT" w:hAnsi="Gill Sans MT"/>
+          <w:sz w:val="28"/>
+        </w:rPr>
+      </w:pPr>
+    </w:p>
+    <w:p>
+      <w:pPr>
+        <w:rPr>
+          <w:rFonts w:ascii="Gill Sans MT" w:hAnsi="Gill Sans MT"/>
+          <w:sz w:val="28"/>
+        </w:rPr>
+      </w:pPr>
+    </w:p>
+    <w:p>
+      <w:pPr>
+        <w:rPr>
+          <w:rFonts w:ascii="Gill Sans MT" w:hAnsi="Gill Sans MT"/>
+          <w:sz w:val="28"/>
+        </w:rPr>
+      </w:pPr>
+    </w:p>
+    <w:p>
+      <w:pPr>
+        <w:rPr>
+          <w:rFonts w:ascii="Gill Sans MT" w:hAnsi="Gill Sans MT"/>
+          <w:sz w:val="28"/>
+        </w:rPr>
+      </w:pPr>
+    </w:p>
+    <w:p>
+      <w:pPr>
+        <w:rPr>
+          <w:rFonts w:ascii="Gill Sans MT" w:hAnsi="Gill Sans MT"/>
+          <w:sz w:val="28"/>
+        </w:rPr>
+      </w:pPr>
+    </w:p>
+    <w:p>
+      <w:pPr>
+        <w:pStyle w:val="ListParagraph"/>
+        <w:numPr>
+          <w:ilvl w:val="0"/>
+          <w:numId w:val="3"/>
+        </w:numPr>
+        <w:rPr>
+          <w:rFonts w:ascii="Gill Sans MT" w:hAnsi="Gill Sans MT"/>
+          <w:sz w:val="28"/>
+        </w:rPr>
+      </w:pPr>
+      <w:r>
+        <w:rPr>
+          <w:rFonts w:ascii="Gill Sans MT" w:hAnsi="Gill Sans MT"/>
+          <w:sz w:val="28"/>
+        </w:rPr>
+        <w:t xml:space="preserve"> TesseractSingletonWrapperTest</w:t>
+      </w:r>
+    </w:p>
+    <w:p>
+      <w:pPr>
+        <w:shd w:val="clear" w:color="auto" w:fill="2B2B2B"/>
+        <w:tabs>
+          <w:tab w:val="left" w:pos="916"/>
+          <w:tab w:val="left" w:pos="1832"/>
+          <w:tab w:val="left" w:pos="2748"/>
+          <w:tab w:val="left" w:pos="3664"/>
+          <w:tab w:val="left" w:pos="4580"/>
+          <w:tab w:val="left" w:pos="5496"/>
+          <w:tab w:val="left" w:pos="6412"/>
+          <w:tab w:val="left" w:pos="7328"/>
+          <w:tab w:val="left" w:pos="8244"/>
+          <w:tab w:val="left" w:pos="9160"/>
+          <w:tab w:val="left" w:pos="10076"/>
+          <w:tab w:val="left" w:pos="10992"/>
+          <w:tab w:val="left" w:pos="11908"/>
+          <w:tab w:val="left" w:pos="12824"/>
+          <w:tab w:val="left" w:pos="13740"/>
+          <w:tab w:val="left" w:pos="14656"/>
+        </w:tabs>
+        <w:spacing w:after="0" w:line="240" w:lineRule="auto"/>
+        <w:ind w:left="360"/>
+        <w:rPr>
+          <w:rFonts w:ascii="Courier New" w:eastAsia="Times New Roman" w:hAnsi="Courier New" w:cs="Courier New"/>
+          <w:color w:val="A9B7C6"/>
+          <w:sz w:val="20"/>
+          <w:szCs w:val="20"/>
+          <w:lang w:val="en-US" w:eastAsia="pl-PL"/>
+        </w:rPr>
+      </w:pPr>
+      <w:proofErr w:type="gramStart"/>
+      <w:r>
+        <w:rPr>
+          <w:rFonts w:ascii="Courier New" w:eastAsia="Times New Roman" w:hAnsi="Courier New" w:cs="Courier New"/>
+          <w:color w:val="CC7832"/>
+          <w:sz w:val="20"/>
+          <w:szCs w:val="20"/>
+          <w:lang w:val="en-US" w:eastAsia="pl-PL"/>
+        </w:rPr>
+        <w:t>package</w:t>
+      </w:r>
+      <w:proofErr w:type="gramEnd"/>
+      <w:r>
+        <w:rPr>
+          <w:rFonts w:ascii="Courier New" w:eastAsia="Times New Roman" w:hAnsi="Courier New" w:cs="Courier New"/>
+          <w:color w:val="CC7832"/>
+          <w:sz w:val="20"/>
+          <w:szCs w:val="20"/>
+          <w:lang w:val="en-US" w:eastAsia="pl-PL"/>
+        </w:rPr>
+        <w:t xml:space="preserve"> </w:t>
+      </w:r>
+      <w:proofErr w:type="spellStart"/>
+      <w:r>
+        <w:rPr>
+          <w:rFonts w:ascii="Courier New" w:eastAsia="Times New Roman" w:hAnsi="Courier New" w:cs="Courier New"/>
+          <w:color w:val="A9B7C6"/>
+          <w:sz w:val="20"/>
+          <w:szCs w:val="20"/>
+          <w:lang w:val="en-US" w:eastAsia="pl-PL"/>
+        </w:rPr>
+        <w:t>pl.sudokusolver.recognizerlib.ocr.tesseract</w:t>
+      </w:r>
+      <w:proofErr w:type="spellEnd"/>
+      <w:r>
+        <w:rPr>
+          <w:rFonts w:ascii="Courier New" w:eastAsia="Times New Roman" w:hAnsi="Courier New" w:cs="Courier New"/>
+          <w:color w:val="CC7832"/>
+          <w:sz w:val="20"/>
+          <w:szCs w:val="20"/>
+          <w:lang w:val="en-US" w:eastAsia="pl-PL"/>
+        </w:rPr>
+        <w:t>;</w:t>
+      </w:r>
+    </w:p>
+    <w:p>
+      <w:pPr>
+        <w:rPr>
+          <w:rFonts w:ascii="Gill Sans MT" w:hAnsi="Gill Sans MT"/>
+          <w:sz w:val="28"/>
+          <w:lang w:val="en-US"/>
+        </w:rPr>
+      </w:pPr>
+    </w:p>
+    <w:tbl>
+      <w:tblPr>
+        <w:tblStyle w:val="LightGrid-Accent5"/>
+        <w:tblW w:w="0" w:type="auto"/>
+        <w:tblLayout w:type="fixed"/>
+        <w:tblLook w:val="04A0" w:firstRow="1" w:lastRow="0" w:firstColumn="1" w:lastColumn="0" w:noHBand="0" w:noVBand="1"/>
+      </w:tblPr>
+      <w:tblGrid>
+        <w:gridCol w:w="1384"/>
+        <w:gridCol w:w="2835"/>
+        <w:gridCol w:w="1701"/>
+        <w:gridCol w:w="3368"/>
+      </w:tblGrid>
+      <w:tr>
+        <w:trPr>
+          <w:cnfStyle w:val="100000000000" w:firstRow="1" w:lastRow="0" w:firstColumn="0" w:lastColumn="0" w:oddVBand="0" w:evenVBand="0" w:oddHBand="0" w:evenHBand="0" w:firstRowFirstColumn="0" w:firstRowLastColumn="0" w:lastRowFirstColumn="0" w:lastRowLastColumn="0"/>
+          <w:trHeight w:val="264"/>
+        </w:trPr>
+        <w:tc>
+          <w:tcPr>
+            <w:cnfStyle w:val="001000000000" w:firstRow="0" w:lastRow="0" w:firstColumn="1" w:lastColumn="0" w:oddVBand="0" w:evenVBand="0" w:oddHBand="0" w:evenHBand="0" w:firstRowFirstColumn="0" w:firstRowLastColumn="0" w:lastRowFirstColumn="0" w:lastRowLastColumn="0"/>
+            <w:tcW w:w="9288" w:type="dxa"/>
+            <w:gridSpan w:val="4"/>
+          </w:tcPr>
+          <w:p>
+            <w:pPr>
+              <w:spacing w:line="360" w:lineRule="auto"/>
+              <w:jc w:val="center"/>
+              <w:rPr>
+                <w:sz w:val="26"/>
+                <w:szCs w:val="26"/>
+              </w:rPr>
+            </w:pPr>
+            <w:r>
+              <w:rPr>
+                <w:sz w:val="26"/>
+                <w:szCs w:val="26"/>
+              </w:rPr>
+              <w:t>ID</w:t>
+            </w:r>
+            <w:r>
+              <w:rPr>
+                <w:sz w:val="26"/>
+                <w:szCs w:val="26"/>
+              </w:rPr>
+              <w:t xml:space="preserve"> 2</w:t>
+            </w:r>
+            <w:r>
+              <w:rPr>
+                <w:sz w:val="26"/>
+                <w:szCs w:val="26"/>
+              </w:rPr>
+              <w:t>6</w:t>
+            </w:r>
+            <w:r>
+              <w:rPr>
+                <w:sz w:val="26"/>
+                <w:szCs w:val="26"/>
+              </w:rPr>
+              <w:t>.1</w:t>
+            </w:r>
+          </w:p>
+        </w:tc>
+      </w:tr>
+      <w:tr>
+        <w:trPr>
+          <w:cnfStyle w:val="000000100000" w:firstRow="0" w:lastRow="0" w:firstColumn="0" w:lastColumn="0" w:oddVBand="0" w:evenVBand="0" w:oddHBand="1" w:evenHBand="0" w:firstRowFirstColumn="0" w:firstRowLastColumn="0" w:lastRowFirstColumn="0" w:lastRowLastColumn="0"/>
+          <w:trHeight w:val="357"/>
+        </w:trPr>
+        <w:tc>
+          <w:tcPr>
+            <w:cnfStyle w:val="001000000000" w:firstRow="0" w:lastRow="0" w:firstColumn="1" w:lastColumn="0" w:oddVBand="0" w:evenVBand="0" w:oddHBand="0" w:evenHBand="0" w:firstRowFirstColumn="0" w:firstRowLastColumn="0" w:lastRowFirstColumn="0" w:lastRowLastColumn="0"/>
+            <w:tcW w:w="1384" w:type="dxa"/>
+          </w:tcPr>
+          <w:p>
+            <w:pPr>
+              <w:jc w:val="right"/>
+            </w:pPr>
+            <w:r>
+              <w:t>Tytuł</w:t>
+            </w:r>
+          </w:p>
+        </w:tc>
+        <w:tc>
+          <w:tcPr>
+            <w:tcW w:w="2835" w:type="dxa"/>
+          </w:tcPr>
+          <w:p>
+            <w:pPr>
+              <w:jc w:val="center"/>
+              <w:cnfStyle w:val="000000100000" w:firstRow="0" w:lastRow="0" w:firstColumn="0" w:lastColumn="0" w:oddVBand="0" w:evenVBand="0" w:oddHBand="1" w:evenHBand="0" w:firstRowFirstColumn="0" w:firstRowLastColumn="0" w:lastRowFirstColumn="0" w:lastRowLastColumn="0"/>
+            </w:pPr>
+            <w:r>
+              <w:t>goodLoadTesseract</w:t>
+            </w:r>
+          </w:p>
+        </w:tc>
+        <w:tc>
+          <w:tcPr>
+            <w:tcW w:w="1701" w:type="dxa"/>
+          </w:tcPr>
+          <w:p>
+            <w:pPr>
+              <w:jc w:val="right"/>
+              <w:cnfStyle w:val="000000100000" w:firstRow="0" w:lastRow="0" w:firstColumn="0" w:lastColumn="0" w:oddVBand="0" w:evenVBand="0" w:oddHBand="1" w:evenHBand="0" w:firstRowFirstColumn="0" w:firstRowLastColumn="0" w:lastRowFirstColumn="0" w:lastRowLastColumn="0"/>
+              <w:rPr>
+                <w:b/>
+              </w:rPr>
+            </w:pPr>
+            <w:r>
+              <w:rPr>
+                <w:b/>
+              </w:rPr>
+              <w:t>Oczekiwany rezultat</w:t>
+            </w:r>
+          </w:p>
+        </w:tc>
+        <w:tc>
+          <w:tcPr>
+            <w:tcW w:w="3368" w:type="dxa"/>
+          </w:tcPr>
+          <w:p>
+            <w:pPr>
+              <w:jc w:val="center"/>
+              <w:cnfStyle w:val="000000100000" w:firstRow="0" w:lastRow="0" w:firstColumn="0" w:lastColumn="0" w:oddVBand="0" w:evenVBand="0" w:oddHBand="1" w:evenHBand="0" w:firstRowFirstColumn="0" w:firstRowLastColumn="0" w:lastRowFirstColumn="0" w:lastRowLastColumn="0"/>
+            </w:pPr>
+            <w:r>
+              <w:t>Udało się stworzyć obiekt za pomocą singletonu, sprawdzamy czy stworzony obiekt nie jest nullem</w:t>
+            </w:r>
+          </w:p>
+        </w:tc>
+      </w:tr>
+      <w:tr>
+        <w:trPr>
+          <w:cnfStyle w:val="000000010000" w:firstRow="0" w:lastRow="0" w:firstColumn="0" w:lastColumn="0" w:oddVBand="0" w:evenVBand="0" w:oddHBand="0" w:evenHBand="1" w:firstRowFirstColumn="0" w:firstRowLastColumn="0" w:lastRowFirstColumn="0" w:lastRowLastColumn="0"/>
+          <w:trHeight w:val="720"/>
+        </w:trPr>
+        <w:tc>
+          <w:tcPr>
+            <w:cnfStyle w:val="001000000000" w:firstRow="0" w:lastRow="0" w:firstColumn="1" w:lastColumn="0" w:oddVBand="0" w:evenVBand="0" w:oddHBand="0" w:evenHBand="0" w:firstRowFirstColumn="0" w:firstRowLastColumn="0" w:lastRowFirstColumn="0" w:lastRowLastColumn="0"/>
+            <w:tcW w:w="1384" w:type="dxa"/>
+          </w:tcPr>
+          <w:p>
+            <w:pPr>
+              <w:jc w:val="right"/>
+            </w:pPr>
+            <w:r>
+              <w:t>Opis</w:t>
+            </w:r>
+          </w:p>
+        </w:tc>
+        <w:tc>
+          <w:tcPr>
+            <w:tcW w:w="2835" w:type="dxa"/>
+          </w:tcPr>
+          <w:p>
+            <w:pPr>
+              <w:jc w:val="center"/>
+              <w:cnfStyle w:val="000000010000" w:firstRow="0" w:lastRow="0" w:firstColumn="0" w:lastColumn="0" w:oddVBand="0" w:evenVBand="0" w:oddHBand="0" w:evenHBand="1" w:firstRowFirstColumn="0" w:firstRowLastColumn="0" w:lastRowFirstColumn="0" w:lastRowLastColumn="0"/>
+            </w:pPr>
+            <w:r>
+              <w:t xml:space="preserve">Test sprawdza </w:t>
+            </w:r>
+            <w:r>
+              <w:t>czy prawidłowo został utworzony obiekt Tesseract, został opakowany przez klasę TesseractSingletonWrapper</w:t>
+            </w:r>
+          </w:p>
+        </w:tc>
+        <w:tc>
+          <w:tcPr>
+            <w:tcW w:w="1701" w:type="dxa"/>
+          </w:tcPr>
+          <w:p>
+            <w:pPr>
+              <w:jc w:val="right"/>
+              <w:cnfStyle w:val="000000010000" w:firstRow="0" w:lastRow="0" w:firstColumn="0" w:lastColumn="0" w:oddVBand="0" w:evenVBand="0" w:oddHBand="0" w:evenHBand="1" w:firstRowFirstColumn="0" w:firstRowLastColumn="0" w:lastRowFirstColumn="0" w:lastRowLastColumn="0"/>
+              <w:rPr>
+                <w:b/>
+              </w:rPr>
+            </w:pPr>
+            <w:r>
+              <w:rPr>
+                <w:b/>
+              </w:rPr>
+              <w:t>Poprawność wykonania</w:t>
+            </w:r>
+          </w:p>
+        </w:tc>
+        <w:tc>
+          <w:tcPr>
+            <w:tcW w:w="3368" w:type="dxa"/>
+          </w:tcPr>
+          <w:p>
+            <w:pPr>
+              <w:jc w:val="center"/>
+              <w:cnfStyle w:val="000000010000" w:firstRow="0" w:lastRow="0" w:firstColumn="0" w:lastColumn="0" w:oddVBand="0" w:evenVBand="0" w:oddHBand="0" w:evenHBand="1" w:firstRowFirstColumn="0" w:firstRowLastColumn="0" w:lastRowFirstColumn="0" w:lastRowLastColumn="0"/>
+            </w:pPr>
+            <w:r>
+              <w:t>Ok</w:t>
+            </w:r>
+          </w:p>
+        </w:tc>
+      </w:tr>
+      <w:tr>
+        <w:trPr>
+          <w:cnfStyle w:val="000000100000" w:firstRow="0" w:lastRow="0" w:firstColumn="0" w:lastColumn="0" w:oddVBand="0" w:evenVBand="0" w:oddHBand="1" w:evenHBand="0" w:firstRowFirstColumn="0" w:firstRowLastColumn="0" w:lastRowFirstColumn="0" w:lastRowLastColumn="0"/>
+          <w:trHeight w:val="866"/>
+        </w:trPr>
+        <w:tc>
+          <w:tcPr>
+            <w:cnfStyle w:val="001000000000" w:firstRow="0" w:lastRow="0" w:firstColumn="1" w:lastColumn="0" w:oddVBand="0" w:evenVBand="0" w:oddHBand="0" w:evenHBand="0" w:firstRowFirstColumn="0" w:firstRowLastColumn="0" w:lastRowFirstColumn="0" w:lastRowLastColumn="0"/>
+            <w:tcW w:w="1384" w:type="dxa"/>
+          </w:tcPr>
+          <w:p>
+            <w:pPr>
+              <w:jc w:val="right"/>
+            </w:pPr>
+            <w:r>
+              <w:t>Warunek wstępny</w:t>
+            </w:r>
+          </w:p>
+        </w:tc>
+        <w:tc>
+          <w:tcPr>
+            <w:tcW w:w="2835" w:type="dxa"/>
+          </w:tcPr>
+          <w:p>
+            <w:pPr>
+              <w:jc w:val="center"/>
+              <w:cnfStyle w:val="000000100000" w:firstRow="0" w:lastRow="0" w:firstColumn="0" w:lastColumn="0" w:oddVBand="0" w:evenVBand="0" w:oddHBand="1" w:evenHBand="0" w:firstRowFirstColumn="0" w:firstRowLastColumn="0" w:lastRowFirstColumn="0" w:lastRowLastColumn="0"/>
+            </w:pPr>
+            <w:r>
+              <w:t>-załadowanie OpenCV</w:t>
+            </w:r>
+          </w:p>
+          <w:p>
+            <w:pPr>
+              <w:cnfStyle w:val="000000100000" w:firstRow="0" w:lastRow="0" w:firstColumn="0" w:lastColumn="0" w:oddVBand="0" w:evenVBand="0" w:oddHBand="1" w:evenHBand="0" w:firstRowFirstColumn="0" w:firstRowLastColumn="0" w:lastRowFirstColumn="0" w:lastRowLastColumn="0"/>
+            </w:pPr>
+            <w:r>
+              <w:t xml:space="preserve">      </w:t>
+            </w:r>
+          </w:p>
+          <w:p>
+            <w:pPr>
+              <w:jc w:val="center"/>
+              <w:cnfStyle w:val="000000100000" w:firstRow="0" w:lastRow="0" w:firstColumn="0" w:lastColumn="0" w:oddVBand="0" w:evenVBand="0" w:oddHBand="1" w:evenHBand="0" w:firstRowFirstColumn="0" w:firstRowLastColumn="0" w:lastRowFirstColumn="0" w:lastRowLastColumn="0"/>
+            </w:pPr>
+          </w:p>
+        </w:tc>
+        <w:tc>
+          <w:tcPr>
+            <w:tcW w:w="1701" w:type="dxa"/>
+          </w:tcPr>
+          <w:p>
+            <w:pPr>
+              <w:jc w:val="right"/>
+              <w:cnfStyle w:val="000000100000" w:firstRow="0" w:lastRow="0" w:firstColumn="0" w:lastColumn="0" w:oddVBand="0" w:evenVBand="0" w:oddHBand="1" w:evenHBand="0" w:firstRowFirstColumn="0" w:firstRowLastColumn="0" w:lastRowFirstColumn="0" w:lastRowLastColumn="0"/>
+              <w:rPr>
+                <w:b/>
+              </w:rPr>
+            </w:pPr>
+            <w:r>
+              <w:rPr>
+                <w:b/>
+              </w:rPr>
+              <w:t>Kroki</w:t>
+            </w:r>
+          </w:p>
+        </w:tc>
+        <w:tc>
+          <w:tcPr>
+            <w:tcW w:w="3368" w:type="dxa"/>
+          </w:tcPr>
+          <w:p>
+            <w:pPr>
+              <w:jc w:val="center"/>
+              <w:cnfStyle w:val="000000100000" w:firstRow="0" w:lastRow="0" w:firstColumn="0" w:lastColumn="0" w:oddVBand="0" w:evenVBand="0" w:oddHBand="1" w:evenHBand="0" w:firstRowFirstColumn="0" w:firstRowLastColumn="0" w:lastRowFirstColumn="0" w:lastRowLastColumn="0"/>
+            </w:pPr>
+            <w:r>
+              <w:t>---</w:t>
+            </w:r>
+          </w:p>
+        </w:tc>
+      </w:tr>
+    </w:tbl>
+    <w:p>
+      <w:pPr>
+        <w:rPr>
+          <w:rFonts w:ascii="Gill Sans MT" w:hAnsi="Gill Sans MT"/>
+          <w:sz w:val="28"/>
+        </w:rPr>
+      </w:pPr>
+    </w:p>
+    <w:p>
+      <w:pPr>
+        <w:rPr>
+          <w:rFonts w:ascii="Gill Sans MT" w:hAnsi="Gill Sans MT"/>
+          <w:sz w:val="28"/>
+        </w:rPr>
+      </w:pPr>
+    </w:p>
+    <w:p>
+      <w:pPr>
+        <w:rPr>
+          <w:rFonts w:ascii="Gill Sans MT" w:hAnsi="Gill Sans MT"/>
+          <w:sz w:val="28"/>
+          <w:lang w:val="en-US"/>
+        </w:rPr>
+      </w:pPr>
+    </w:p>
+    <w:p>
+      <w:pPr>
+        <w:rPr>
+          <w:rFonts w:ascii="Gill Sans MT" w:hAnsi="Gill Sans MT"/>
+          <w:sz w:val="28"/>
+          <w:lang w:val="en-US"/>
+        </w:rPr>
+      </w:pPr>
+    </w:p>
+    <w:p>
+      <w:pPr>
+        <w:rPr>
+          <w:rFonts w:ascii="Gill Sans MT" w:hAnsi="Gill Sans MT"/>
+          <w:sz w:val="28"/>
+          <w:lang w:val="en-US"/>
+        </w:rPr>
+      </w:pPr>
+    </w:p>
+    <w:p>
+      <w:pPr>
+        <w:rPr>
+          <w:rFonts w:ascii="Gill Sans MT" w:hAnsi="Gill Sans MT"/>
+          <w:sz w:val="28"/>
+          <w:lang w:val="en-US"/>
+        </w:rPr>
+      </w:pPr>
+    </w:p>
+    <w:p>
+      <w:pPr>
+        <w:rPr>
+          <w:rFonts w:ascii="Gill Sans MT" w:hAnsi="Gill Sans MT"/>
+          <w:sz w:val="28"/>
+          <w:lang w:val="en-US"/>
+        </w:rPr>
+      </w:pPr>
+    </w:p>
+    <w:p>
+      <w:pPr>
+        <w:rPr>
+          <w:rFonts w:ascii="Gill Sans MT" w:hAnsi="Gill Sans MT"/>
+          <w:sz w:val="28"/>
+          <w:lang w:val="en-US"/>
+        </w:rPr>
+      </w:pPr>
+    </w:p>
+    <w:p>
+      <w:pPr>
+        <w:rPr>
+          <w:rFonts w:ascii="Gill Sans MT" w:hAnsi="Gill Sans MT"/>
+          <w:sz w:val="28"/>
+          <w:lang w:val="en-US"/>
+        </w:rPr>
+      </w:pPr>
+    </w:p>
+    <w:p>
+      <w:pPr>
+        <w:rPr>
+          <w:rFonts w:ascii="Gill Sans MT" w:hAnsi="Gill Sans MT"/>
+          <w:sz w:val="28"/>
+          <w:lang w:val="en-US"/>
+        </w:rPr>
+      </w:pPr>
+    </w:p>
+    <w:p>
+      <w:pPr>
+        <w:rPr>
+          <w:rFonts w:ascii="Gill Sans MT" w:hAnsi="Gill Sans MT"/>
+          <w:sz w:val="28"/>
+          <w:lang w:val="en-US"/>
+        </w:rPr>
+      </w:pPr>
+    </w:p>
+    <w:p>
+      <w:pPr>
+        <w:rPr>
+          <w:rFonts w:ascii="Gill Sans MT" w:hAnsi="Gill Sans MT"/>
+          <w:sz w:val="28"/>
+          <w:lang w:val="en-US"/>
+        </w:rPr>
+      </w:pPr>
+    </w:p>
+    <w:p>
+      <w:pPr>
+        <w:rPr>
+          <w:rFonts w:ascii="Gill Sans MT" w:hAnsi="Gill Sans MT"/>
+          <w:sz w:val="28"/>
+          <w:lang w:val="en-US"/>
+        </w:rPr>
+      </w:pPr>
+    </w:p>
+    <w:p>
+      <w:pPr>
+        <w:pStyle w:val="ListParagraph"/>
+        <w:numPr>
+          <w:ilvl w:val="0"/>
+          <w:numId w:val="3"/>
+        </w:numPr>
+        <w:rPr>
+          <w:rFonts w:ascii="Gill Sans MT" w:hAnsi="Gill Sans MT"/>
+          <w:sz w:val="28"/>
+        </w:rPr>
+      </w:pPr>
+      <w:r>
+        <w:rPr>
+          <w:rFonts w:ascii="Gill Sans MT" w:hAnsi="Gill Sans MT"/>
+          <w:sz w:val="28"/>
+        </w:rPr>
+        <w:lastRenderedPageBreak/>
+        <w:t>InitTest</w:t>
+      </w:r>
+    </w:p>
+    <w:p>
+      <w:pPr>
+        <w:pStyle w:val="ListParagraph"/>
+        <w:rPr>
+          <w:rFonts w:ascii="Gill Sans MT" w:hAnsi="Gill Sans MT"/>
+          <w:sz w:val="28"/>
+        </w:rPr>
+      </w:pPr>
+    </w:p>
+    <w:tbl>
+      <w:tblPr>
+        <w:tblStyle w:val="LightGrid-Accent5"/>
+        <w:tblW w:w="0" w:type="auto"/>
+        <w:tblLayout w:type="fixed"/>
+        <w:tblLook w:val="04A0" w:firstRow="1" w:lastRow="0" w:firstColumn="1" w:lastColumn="0" w:noHBand="0" w:noVBand="1"/>
+      </w:tblPr>
+      <w:tblGrid>
+        <w:gridCol w:w="1384"/>
+        <w:gridCol w:w="2835"/>
+        <w:gridCol w:w="1701"/>
+        <w:gridCol w:w="3368"/>
+      </w:tblGrid>
+      <w:tr>
+        <w:trPr>
+          <w:cnfStyle w:val="100000000000" w:firstRow="1" w:lastRow="0" w:firstColumn="0" w:lastColumn="0" w:oddVBand="0" w:evenVBand="0" w:oddHBand="0" w:evenHBand="0" w:firstRowFirstColumn="0" w:firstRowLastColumn="0" w:lastRowFirstColumn="0" w:lastRowLastColumn="0"/>
+          <w:trHeight w:val="264"/>
+        </w:trPr>
+        <w:tc>
+          <w:tcPr>
+            <w:cnfStyle w:val="001000000000" w:firstRow="0" w:lastRow="0" w:firstColumn="1" w:lastColumn="0" w:oddVBand="0" w:evenVBand="0" w:oddHBand="0" w:evenHBand="0" w:firstRowFirstColumn="0" w:firstRowLastColumn="0" w:lastRowFirstColumn="0" w:lastRowLastColumn="0"/>
+            <w:tcW w:w="9288" w:type="dxa"/>
+            <w:gridSpan w:val="4"/>
+          </w:tcPr>
+          <w:p>
+            <w:pPr>
+              <w:spacing w:line="360" w:lineRule="auto"/>
+              <w:jc w:val="center"/>
+              <w:rPr>
+                <w:sz w:val="26"/>
+                <w:szCs w:val="26"/>
+              </w:rPr>
+            </w:pPr>
+            <w:r>
+              <w:rPr>
+                <w:sz w:val="26"/>
+                <w:szCs w:val="26"/>
+              </w:rPr>
+              <w:t>ID</w:t>
+            </w:r>
+            <w:r>
+              <w:rPr>
+                <w:sz w:val="26"/>
+                <w:szCs w:val="26"/>
+              </w:rPr>
+              <w:t xml:space="preserve"> 2</w:t>
+            </w:r>
+            <w:r>
+              <w:rPr>
+                <w:sz w:val="26"/>
+                <w:szCs w:val="26"/>
+              </w:rPr>
+              <w:t>7</w:t>
+            </w:r>
+            <w:r>
+              <w:rPr>
+                <w:sz w:val="26"/>
+                <w:szCs w:val="26"/>
+              </w:rPr>
+              <w:t>.1</w:t>
+            </w:r>
+          </w:p>
+        </w:tc>
+      </w:tr>
+      <w:tr>
+        <w:trPr>
+          <w:cnfStyle w:val="000000100000" w:firstRow="0" w:lastRow="0" w:firstColumn="0" w:lastColumn="0" w:oddVBand="0" w:evenVBand="0" w:oddHBand="1" w:evenHBand="0" w:firstRowFirstColumn="0" w:firstRowLastColumn="0" w:lastRowFirstColumn="0" w:lastRowLastColumn="0"/>
+          <w:trHeight w:val="357"/>
+        </w:trPr>
+        <w:tc>
+          <w:tcPr>
+            <w:cnfStyle w:val="001000000000" w:firstRow="0" w:lastRow="0" w:firstColumn="1" w:lastColumn="0" w:oddVBand="0" w:evenVBand="0" w:oddHBand="0" w:evenHBand="0" w:firstRowFirstColumn="0" w:firstRowLastColumn="0" w:lastRowFirstColumn="0" w:lastRowLastColumn="0"/>
+            <w:tcW w:w="1384" w:type="dxa"/>
+          </w:tcPr>
+          <w:p>
+            <w:pPr>
+              <w:jc w:val="right"/>
+            </w:pPr>
+            <w:r>
+              <w:t>Tytuł</w:t>
+            </w:r>
+          </w:p>
+        </w:tc>
+        <w:tc>
+          <w:tcPr>
+            <w:tcW w:w="2835" w:type="dxa"/>
+          </w:tcPr>
+          <w:p>
+            <w:pPr>
+              <w:jc w:val="center"/>
+              <w:cnfStyle w:val="000000100000" w:firstRow="0" w:lastRow="0" w:firstColumn="0" w:lastColumn="0" w:oddVBand="0" w:evenVBand="0" w:oddHBand="1" w:evenHBand="0" w:firstRowFirstColumn="0" w:firstRowLastColumn="0" w:lastRowFirstColumn="0" w:lastRowLastColumn="0"/>
+            </w:pPr>
+            <w:r>
+              <w:t>checkMainResource</w:t>
+            </w:r>
+          </w:p>
+        </w:tc>
+        <w:tc>
+          <w:tcPr>
+            <w:tcW w:w="1701" w:type="dxa"/>
+          </w:tcPr>
+          <w:p>
+            <w:pPr>
+              <w:jc w:val="right"/>
+              <w:cnfStyle w:val="000000100000" w:firstRow="0" w:lastRow="0" w:firstColumn="0" w:lastColumn="0" w:oddVBand="0" w:evenVBand="0" w:oddHBand="1" w:evenHBand="0" w:firstRowFirstColumn="0" w:firstRowLastColumn="0" w:lastRowFirstColumn="0" w:lastRowLastColumn="0"/>
+              <w:rPr>
+                <w:b/>
+              </w:rPr>
+            </w:pPr>
+            <w:r>
+              <w:rPr>
+                <w:b/>
+              </w:rPr>
+              <w:t>Oczekiwany rezultat</w:t>
+            </w:r>
+          </w:p>
+        </w:tc>
+        <w:tc>
+          <w:tcPr>
+            <w:tcW w:w="3368" w:type="dxa"/>
+          </w:tcPr>
+          <w:p>
+            <w:pPr>
+              <w:jc w:val="center"/>
+              <w:cnfStyle w:val="000000100000" w:firstRow="0" w:lastRow="0" w:firstColumn="0" w:lastColumn="0" w:oddVBand="0" w:evenVBand="0" w:oddHBand="1" w:evenHBand="0" w:firstRowFirstColumn="0" w:firstRowLastColumn="0" w:lastRowFirstColumn="0" w:lastRowLastColumn="0"/>
+            </w:pPr>
+            <w:r>
+              <w:t>Oczekujemy, że 4 pliki istnieją, a funkcja Init.class.getResource zawsze zwróci coś innego niż null</w:t>
+            </w:r>
+          </w:p>
+        </w:tc>
+      </w:tr>
+      <w:tr>
+        <w:trPr>
+          <w:cnfStyle w:val="000000010000" w:firstRow="0" w:lastRow="0" w:firstColumn="0" w:lastColumn="0" w:oddVBand="0" w:evenVBand="0" w:oddHBand="0" w:evenHBand="1" w:firstRowFirstColumn="0" w:firstRowLastColumn="0" w:lastRowFirstColumn="0" w:lastRowLastColumn="0"/>
+          <w:trHeight w:val="720"/>
+        </w:trPr>
+        <w:tc>
+          <w:tcPr>
+            <w:cnfStyle w:val="001000000000" w:firstRow="0" w:lastRow="0" w:firstColumn="1" w:lastColumn="0" w:oddVBand="0" w:evenVBand="0" w:oddHBand="0" w:evenHBand="0" w:firstRowFirstColumn="0" w:firstRowLastColumn="0" w:lastRowFirstColumn="0" w:lastRowLastColumn="0"/>
+            <w:tcW w:w="1384" w:type="dxa"/>
+          </w:tcPr>
+          <w:p>
+            <w:pPr>
+              <w:jc w:val="right"/>
+            </w:pPr>
+            <w:r>
+              <w:t>Opis</w:t>
+            </w:r>
+          </w:p>
+        </w:tc>
+        <w:tc>
+          <w:tcPr>
+            <w:tcW w:w="2835" w:type="dxa"/>
+          </w:tcPr>
+          <w:p>
+            <w:pPr>
+              <w:jc w:val="center"/>
+              <w:cnfStyle w:val="000000010000" w:firstRow="0" w:lastRow="0" w:firstColumn="0" w:lastColumn="0" w:oddVBand="0" w:evenVBand="0" w:oddHBand="0" w:evenHBand="1" w:firstRowFirstColumn="0" w:firstRowLastColumn="0" w:lastRowFirstColumn="0" w:lastRowLastColumn="0"/>
+            </w:pPr>
+            <w:r>
+              <w:t xml:space="preserve">Test sprawdza czy w resources znajdują się potrzebne pliki </w:t>
+            </w:r>
+          </w:p>
+        </w:tc>
+        <w:tc>
+          <w:tcPr>
+            <w:tcW w:w="1701" w:type="dxa"/>
+          </w:tcPr>
+          <w:p>
+            <w:pPr>
+              <w:jc w:val="right"/>
+              <w:cnfStyle w:val="000000010000" w:firstRow="0" w:lastRow="0" w:firstColumn="0" w:lastColumn="0" w:oddVBand="0" w:evenVBand="0" w:oddHBand="0" w:evenHBand="1" w:firstRowFirstColumn="0" w:firstRowLastColumn="0" w:lastRowFirstColumn="0" w:lastRowLastColumn="0"/>
+              <w:rPr>
+                <w:b/>
+              </w:rPr>
+            </w:pPr>
+            <w:r>
+              <w:rPr>
+                <w:b/>
+              </w:rPr>
+              <w:t>Poprawność wykonania</w:t>
+            </w:r>
+          </w:p>
+        </w:tc>
+        <w:tc>
+          <w:tcPr>
+            <w:tcW w:w="3368" w:type="dxa"/>
+          </w:tcPr>
+          <w:p>
+            <w:pPr>
+              <w:jc w:val="center"/>
+              <w:cnfStyle w:val="000000010000" w:firstRow="0" w:lastRow="0" w:firstColumn="0" w:lastColumn="0" w:oddVBand="0" w:evenVBand="0" w:oddHBand="0" w:evenHBand="1" w:firstRowFirstColumn="0" w:firstRowLastColumn="0" w:lastRowFirstColumn="0" w:lastRowLastColumn="0"/>
+            </w:pPr>
+            <w:r>
+              <w:t>Ok</w:t>
+            </w:r>
+          </w:p>
+        </w:tc>
+      </w:tr>
+      <w:tr>
+        <w:trPr>
+          <w:cnfStyle w:val="000000100000" w:firstRow="0" w:lastRow="0" w:firstColumn="0" w:lastColumn="0" w:oddVBand="0" w:evenVBand="0" w:oddHBand="1" w:evenHBand="0" w:firstRowFirstColumn="0" w:firstRowLastColumn="0" w:lastRowFirstColumn="0" w:lastRowLastColumn="0"/>
+          <w:trHeight w:val="866"/>
+        </w:trPr>
+        <w:tc>
+          <w:tcPr>
+            <w:cnfStyle w:val="001000000000" w:firstRow="0" w:lastRow="0" w:firstColumn="1" w:lastColumn="0" w:oddVBand="0" w:evenVBand="0" w:oddHBand="0" w:evenHBand="0" w:firstRowFirstColumn="0" w:firstRowLastColumn="0" w:lastRowFirstColumn="0" w:lastRowLastColumn="0"/>
+            <w:tcW w:w="1384" w:type="dxa"/>
+          </w:tcPr>
+          <w:p>
+            <w:pPr>
+              <w:jc w:val="right"/>
+            </w:pPr>
+            <w:r>
+              <w:t>Warunek wstępny</w:t>
+            </w:r>
+          </w:p>
+        </w:tc>
+        <w:tc>
+          <w:tcPr>
+            <w:tcW w:w="2835" w:type="dxa"/>
+          </w:tcPr>
+          <w:p>
+            <w:pPr>
+              <w:jc w:val="center"/>
+              <w:cnfStyle w:val="000000100000" w:firstRow="0" w:lastRow="0" w:firstColumn="0" w:lastColumn="0" w:oddVBand="0" w:evenVBand="0" w:oddHBand="1" w:evenHBand="0" w:firstRowFirstColumn="0" w:firstRowLastColumn="0" w:lastRowFirstColumn="0" w:lastRowLastColumn="0"/>
+            </w:pPr>
+            <w:r>
+              <w:t>-załadowanie OpenCV</w:t>
+            </w:r>
+          </w:p>
+          <w:p>
+            <w:pPr>
+              <w:cnfStyle w:val="000000100000" w:firstRow="0" w:lastRow="0" w:firstColumn="0" w:lastColumn="0" w:oddVBand="0" w:evenVBand="0" w:oddHBand="1" w:evenHBand="0" w:firstRowFirstColumn="0" w:firstRowLastColumn="0" w:lastRowFirstColumn="0" w:lastRowLastColumn="0"/>
+            </w:pPr>
+            <w:r>
+              <w:t xml:space="preserve">      </w:t>
+            </w:r>
+            <w:r>
+              <w:t>- 4 pliki resource</w:t>
+            </w:r>
+            <w:bookmarkStart w:id="0" w:name="_GoBack"/>
+            <w:bookmarkEnd w:id="0"/>
+          </w:p>
+          <w:p>
+            <w:pPr>
+              <w:jc w:val="center"/>
+              <w:cnfStyle w:val="000000100000" w:firstRow="0" w:lastRow="0" w:firstColumn="0" w:lastColumn="0" w:oddVBand="0" w:evenVBand="0" w:oddHBand="1" w:evenHBand="0" w:firstRowFirstColumn="0" w:firstRowLastColumn="0" w:lastRowFirstColumn="0" w:lastRowLastColumn="0"/>
+            </w:pPr>
+          </w:p>
+        </w:tc>
+        <w:tc>
+          <w:tcPr>
+            <w:tcW w:w="1701" w:type="dxa"/>
+          </w:tcPr>
+          <w:p>
+            <w:pPr>
+              <w:jc w:val="right"/>
+              <w:cnfStyle w:val="000000100000" w:firstRow="0" w:lastRow="0" w:firstColumn="0" w:lastColumn="0" w:oddVBand="0" w:evenVBand="0" w:oddHBand="1" w:evenHBand="0" w:firstRowFirstColumn="0" w:firstRowLastColumn="0" w:lastRowFirstColumn="0" w:lastRowLastColumn="0"/>
+              <w:rPr>
+                <w:b/>
+              </w:rPr>
+            </w:pPr>
+            <w:r>
+              <w:rPr>
+                <w:b/>
+              </w:rPr>
+              <w:t>Kroki</w:t>
+            </w:r>
+          </w:p>
+        </w:tc>
+        <w:tc>
+          <w:tcPr>
+            <w:tcW w:w="3368" w:type="dxa"/>
+          </w:tcPr>
+          <w:p>
+            <w:pPr>
+              <w:jc w:val="center"/>
+              <w:cnfStyle w:val="000000100000" w:firstRow="0" w:lastRow="0" w:firstColumn="0" w:lastColumn="0" w:oddVBand="0" w:evenVBand="0" w:oddHBand="1" w:evenHBand="0" w:firstRowFirstColumn="0" w:firstRowLastColumn="0" w:lastRowFirstColumn="0" w:lastRowLastColumn="0"/>
+            </w:pPr>
+            <w:r>
+              <w:t>---</w:t>
+            </w:r>
+          </w:p>
+        </w:tc>
+      </w:tr>
+    </w:tbl>
+    <w:p>
+      <w:pPr>
+        <w:pStyle w:val="ListParagraph"/>
+        <w:rPr>
+          <w:rFonts w:ascii="Gill Sans MT" w:hAnsi="Gill Sans MT"/>
+          <w:sz w:val="28"/>
+        </w:rPr>
+      </w:pPr>
     </w:p>
     <w:sectPr>
       <w:pgSz w:w="11906" w:h="16838"/>
@@ -25519,7 +29837,7 @@
 </file>
 
 <file path=customXml/itemProps1.xml><?xml version="1.0" encoding="utf-8"?>
-<ds:datastoreItem xmlns:ds="http://schemas.openxmlformats.org/officeDocument/2006/customXml" ds:itemID="{8F43BDEB-D3BE-4F9C-B3AD-45CB2830A812}">
+<ds:datastoreItem xmlns:ds="http://schemas.openxmlformats.org/officeDocument/2006/customXml" ds:itemID="{8AF229E4-25FC-4AA1-930D-3E43C2EB3E27}">
   <ds:schemaRefs>
     <ds:schemaRef ds:uri="http://schemas.openxmlformats.org/officeDocument/2006/bibliography"/>
   </ds:schemaRefs>

</xml_diff>

<commit_message>
juz prawie gotowy doc, jeszcze poprawie wizualnie
</commit_message>
<xml_diff>
--- a/Doc/Testing/Przypadki testowe.docx
+++ b/Doc/Testing/Przypadki testowe.docx
@@ -21661,10 +21661,7 @@
               <w:cnfStyle w:val="000000100000" w:firstRow="0" w:lastRow="0" w:firstColumn="0" w:lastColumn="0" w:oddVBand="0" w:evenVBand="0" w:oddHBand="1" w:evenHBand="0" w:firstRowFirstColumn="0" w:firstRowLastColumn="0" w:lastRowFirstColumn="0" w:lastRowLastColumn="0"/>
             </w:pPr>
             <w:r>
-              <w:t xml:space="preserve">- </w:t>
-            </w:r>
-            <w:r>
-              <w:t>ilośc kolumn dla obu macierzy ma byc identyczna</w:t>
+              <w:t>- ilośc kolumn dla obu macierzy ma byc identyczna</w:t>
             </w:r>
           </w:p>
           <w:p>
@@ -24192,10 +24189,7 @@
               <w:cnfStyle w:val="000000100000" w:firstRow="0" w:lastRow="0" w:firstColumn="0" w:lastColumn="0" w:oddVBand="0" w:evenVBand="0" w:oddHBand="1" w:evenHBand="0" w:firstRowFirstColumn="0" w:firstRowLastColumn="0" w:lastRowFirstColumn="0" w:lastRowLastColumn="0"/>
             </w:pPr>
             <w:r>
-              <w:t xml:space="preserve">Rzucenie wyjątku przez funkcję extract – wyjątek: </w:t>
-            </w:r>
-            <w:r>
-              <w:t>CellExtractionsFailedException</w:t>
+              <w:t>Rzucenie wyjątku przez funkcję extract – wyjątek: CellExtractionsFailedException</w:t>
             </w:r>
           </w:p>
         </w:tc>
@@ -25640,14 +25634,7 @@
                 <w:sz w:val="26"/>
                 <w:szCs w:val="26"/>
               </w:rPr>
-              <w:t xml:space="preserve"> 22</w:t>
-            </w:r>
-            <w:r>
-              <w:rPr>
-                <w:sz w:val="26"/>
-                <w:szCs w:val="26"/>
-              </w:rPr>
-              <w:t>.1</w:t>
+              <w:t xml:space="preserve"> 22.1</w:t>
             </w:r>
           </w:p>
         </w:tc>
@@ -26285,10 +26272,7 @@
               <w:cnfStyle w:val="000000100000" w:firstRow="0" w:lastRow="0" w:firstColumn="0" w:lastColumn="0" w:oddVBand="0" w:evenVBand="0" w:oddHBand="1" w:evenHBand="0" w:firstRowFirstColumn="0" w:firstRowLastColumn="0" w:lastRowFirstColumn="0" w:lastRowLastColumn="0"/>
             </w:pPr>
             <w:r>
-              <w:t xml:space="preserve">      - zdjęcia wejściowe i wyjściowe, znajdują się w resources</w:t>
-            </w:r>
-            <w:r>
-              <w:t>/rectest</w:t>
+              <w:t xml:space="preserve">      - zdjęcia wejściowe i wyjściowe, znajdują się w resources/rectest</w:t>
             </w:r>
           </w:p>
           <w:p>
@@ -26599,14 +26583,7 @@
                 <w:sz w:val="26"/>
                 <w:szCs w:val="26"/>
               </w:rPr>
-              <w:t xml:space="preserve"> 24</w:t>
-            </w:r>
-            <w:r>
-              <w:rPr>
-                <w:sz w:val="26"/>
-                <w:szCs w:val="26"/>
-              </w:rPr>
-              <w:t>.1</w:t>
+              <w:t xml:space="preserve"> 24.1</w:t>
             </w:r>
           </w:p>
         </w:tc>
@@ -26708,13 +26685,7 @@
               <w:cnfStyle w:val="000000010000" w:firstRow="0" w:lastRow="0" w:firstColumn="0" w:lastColumn="0" w:oddVBand="0" w:evenVBand="0" w:oddHBand="0" w:evenHBand="1" w:firstRowFirstColumn="0" w:firstRowLastColumn="0" w:lastRowFirstColumn="0" w:lastRowLastColumn="0"/>
             </w:pPr>
             <w:r>
-              <w:t>Test sprawdza cz</w:t>
-            </w:r>
-            <w:r>
-              <w:t xml:space="preserve">y udało się stworzyć obiekt SVM oraz </w:t>
-            </w:r>
-            <w:r>
-              <w:t xml:space="preserve"> sprawdza rozpoznawanie cyferek dla pięciu zdjęć, każde zdjęcie zawiera jedną cyfrę</w:t>
+              <w:t>Test sprawdza czy udało się stworzyć obiekt SVM oraz  sprawdza rozpoznawanie cyferek dla pięciu zdjęć, każde zdjęcie zawiera jedną cyfrę</w:t>
             </w:r>
           </w:p>
         </w:tc>
@@ -27100,21 +27071,7 @@
                 <w:sz w:val="26"/>
                 <w:szCs w:val="26"/>
               </w:rPr>
-              <w:t xml:space="preserve"> 2</w:t>
-            </w:r>
-            <w:r>
-              <w:rPr>
-                <w:sz w:val="26"/>
-                <w:szCs w:val="26"/>
-              </w:rPr>
-              <w:t>5</w:t>
-            </w:r>
-            <w:r>
-              <w:rPr>
-                <w:sz w:val="26"/>
-                <w:szCs w:val="26"/>
-              </w:rPr>
-              <w:t>.1</w:t>
+              <w:t xml:space="preserve"> 25.1</w:t>
             </w:r>
           </w:p>
         </w:tc>
@@ -27216,13 +27173,7 @@
               <w:cnfStyle w:val="000000010000" w:firstRow="0" w:lastRow="0" w:firstColumn="0" w:lastColumn="0" w:oddVBand="0" w:evenVBand="0" w:oddHBand="0" w:evenHBand="1" w:firstRowFirstColumn="0" w:firstRowLastColumn="0" w:lastRowFirstColumn="0" w:lastRowLastColumn="0"/>
             </w:pPr>
             <w:r>
-              <w:t>Test sprawdza czy udało się stworzyć</w:t>
-            </w:r>
-            <w:r>
-              <w:t xml:space="preserve"> obiekt TesseractSimple</w:t>
-            </w:r>
-            <w:r>
-              <w:t xml:space="preserve"> oraz  sprawdza rozpoznawanie cyferek dla pięciu zdjęć, każde zdjęcie zawiera jedną cyfrę</w:t>
+              <w:t>Test sprawdza czy udało się stworzyć obiekt TesseractSimple oraz  sprawdza rozpoznawanie cyferek dla pięciu zdjęć, każde zdjęcie zawiera jedną cyfrę</w:t>
             </w:r>
           </w:p>
         </w:tc>
@@ -27723,10 +27674,7 @@
               <w:cnfStyle w:val="000000010000" w:firstRow="0" w:lastRow="0" w:firstColumn="0" w:lastColumn="0" w:oddVBand="0" w:evenVBand="0" w:oddHBand="0" w:evenHBand="1" w:firstRowFirstColumn="0" w:firstRowLastColumn="0" w:lastRowFirstColumn="0" w:lastRowLastColumn="0"/>
             </w:pPr>
             <w:r>
-              <w:t xml:space="preserve">Test sprawdza </w:t>
-            </w:r>
-            <w:r>
-              <w:t>czy prawidłowo został utworzony obiekt Tesseract, został opakowany przez klasę TesseractSingletonWrapper</w:t>
+              <w:t>Test sprawdza czy prawidłowo został utworzony obiekt Tesseract, został opakowany przez klasę TesseractSingletonWrapper</w:t>
             </w:r>
           </w:p>
         </w:tc>
@@ -28056,21 +28004,7 @@
                 <w:sz w:val="26"/>
                 <w:szCs w:val="26"/>
               </w:rPr>
-              <w:t xml:space="preserve"> 2</w:t>
-            </w:r>
-            <w:r>
-              <w:rPr>
-                <w:sz w:val="26"/>
-                <w:szCs w:val="26"/>
-              </w:rPr>
-              <w:t>7</w:t>
-            </w:r>
-            <w:r>
-              <w:rPr>
-                <w:sz w:val="26"/>
-                <w:szCs w:val="26"/>
-              </w:rPr>
-              <w:t>.1</w:t>
+              <w:t xml:space="preserve"> 27.1</w:t>
             </w:r>
           </w:p>
         </w:tc>
@@ -28248,10 +28182,7 @@
               <w:cnfStyle w:val="000000100000" w:firstRow="0" w:lastRow="0" w:firstColumn="0" w:lastColumn="0" w:oddVBand="0" w:evenVBand="0" w:oddHBand="1" w:evenHBand="0" w:firstRowFirstColumn="0" w:firstRowLastColumn="0" w:lastRowFirstColumn="0" w:lastRowLastColumn="0"/>
             </w:pPr>
             <w:r>
-              <w:t xml:space="preserve">      </w:t>
-            </w:r>
-            <w:r>
-              <w:t>- 4 pliki resource</w:t>
+              <w:t xml:space="preserve">      - 4 pliki resource</w:t>
             </w:r>
           </w:p>
           <w:p>
@@ -28769,10 +28700,7 @@
               <w:cnfStyle w:val="000000100000" w:firstRow="0" w:lastRow="0" w:firstColumn="0" w:lastColumn="0" w:oddVBand="0" w:evenVBand="0" w:oddHBand="1" w:evenHBand="0" w:firstRowFirstColumn="0" w:firstRowLastColumn="0" w:lastRowFirstColumn="0" w:lastRowLastColumn="0"/>
             </w:pPr>
             <w:r>
-              <w:t>c</w:t>
-            </w:r>
-            <w:r>
-              <w:t>heckIfDigitRecognizerLoadCorrectly</w:t>
+              <w:t>checkIfDigitRecognizerLoadCorrectly</w:t>
             </w:r>
           </w:p>
         </w:tc>
@@ -28843,10 +28771,7 @@
               <w:cnfStyle w:val="000000010000" w:firstRow="0" w:lastRow="0" w:firstColumn="0" w:lastColumn="0" w:oddVBand="0" w:evenVBand="0" w:oddHBand="0" w:evenHBand="1" w:firstRowFirstColumn="0" w:firstRowLastColumn="0" w:lastRowFirstColumn="0" w:lastRowLastColumn="0"/>
             </w:pPr>
             <w:r>
-              <w:t xml:space="preserve">Sprawdzamy czy getRecoginzer ładuję odpowiedni tryb </w:t>
-            </w:r>
-            <w:r>
-              <w:t xml:space="preserve"> </w:t>
+              <w:t xml:space="preserve">Sprawdzamy czy getRecoginzer ładuję odpowiedni tryb  </w:t>
             </w:r>
           </w:p>
         </w:tc>
@@ -29060,14 +28985,7 @@
                 <w:sz w:val="26"/>
                 <w:szCs w:val="26"/>
               </w:rPr>
-              <w:t xml:space="preserve"> 29</w:t>
-            </w:r>
-            <w:r>
-              <w:rPr>
-                <w:sz w:val="26"/>
-                <w:szCs w:val="26"/>
-              </w:rPr>
-              <w:t>.1</w:t>
+              <w:t xml:space="preserve"> 29.1</w:t>
             </w:r>
           </w:p>
         </w:tc>
@@ -29169,10 +29087,7 @@
               <w:cnfStyle w:val="000000010000" w:firstRow="0" w:lastRow="0" w:firstColumn="0" w:lastColumn="0" w:oddVBand="0" w:evenVBand="0" w:oddHBand="0" w:evenHBand="1" w:firstRowFirstColumn="0" w:firstRowLastColumn="0" w:lastRowFirstColumn="0" w:lastRowLastColumn="0"/>
             </w:pPr>
             <w:r>
-              <w:t>Sprawdzamy czy logger jest ustawiony</w:t>
-            </w:r>
-            <w:r>
-              <w:t xml:space="preserve">  </w:t>
+              <w:t xml:space="preserve">Sprawdzamy czy logger jest ustawiony  </w:t>
             </w:r>
           </w:p>
         </w:tc>
@@ -29559,10 +29474,7 @@
               <w:cnfStyle w:val="000000010000" w:firstRow="0" w:lastRow="0" w:firstColumn="0" w:lastColumn="0" w:oddVBand="0" w:evenVBand="0" w:oddHBand="0" w:evenHBand="1" w:firstRowFirstColumn="0" w:firstRowLastColumn="0" w:lastRowFirstColumn="0" w:lastRowLastColumn="0"/>
             </w:pPr>
             <w:r>
-              <w:t>Uruchamiam sudoku i je rozwiązuje</w:t>
-            </w:r>
-            <w:r>
-              <w:t xml:space="preserve">  </w:t>
+              <w:t xml:space="preserve">Uruchamiam sudoku i je rozwiązuje  </w:t>
             </w:r>
           </w:p>
         </w:tc>
@@ -29954,13 +29866,7 @@
               <w:cnfStyle w:val="000000010000" w:firstRow="0" w:lastRow="0" w:firstColumn="0" w:lastColumn="0" w:oddVBand="0" w:evenVBand="0" w:oddHBand="0" w:evenHBand="1" w:firstRowFirstColumn="0" w:firstRowLastColumn="0" w:lastRowFirstColumn="0" w:lastRowLastColumn="0"/>
             </w:pPr>
             <w:r>
-              <w:t xml:space="preserve">Sprawdzamy czy </w:t>
-            </w:r>
-            <w:r>
-              <w:t>sudoku zostało poprawnie rozwiązane</w:t>
-            </w:r>
-            <w:r>
-              <w:t xml:space="preserve">  </w:t>
+              <w:t xml:space="preserve">Sprawdzamy czy sudoku zostało poprawnie rozwiązane  </w:t>
             </w:r>
           </w:p>
         </w:tc>
@@ -31446,7 +31352,7 @@
                 <w:sz w:val="26"/>
                 <w:szCs w:val="26"/>
               </w:rPr>
-              <w:t xml:space="preserve"> 30.1</w:t>
+              <w:t xml:space="preserve"> 31.1</w:t>
             </w:r>
           </w:p>
         </w:tc>
@@ -31479,6 +31385,9 @@
               <w:jc w:val="center"/>
               <w:cnfStyle w:val="000000100000" w:firstRow="0" w:lastRow="0" w:firstColumn="0" w:lastColumn="0" w:oddVBand="0" w:evenVBand="0" w:oddHBand="1" w:evenHBand="0" w:firstRowFirstColumn="0" w:firstRowLastColumn="0" w:lastRowFirstColumn="0" w:lastRowLastColumn="0"/>
             </w:pPr>
+            <w:r>
+              <w:t>getErrorMessage</w:t>
+            </w:r>
           </w:p>
         </w:tc>
         <w:tc>
@@ -31511,7 +31420,10 @@
               <w:cnfStyle w:val="000000100000" w:firstRow="0" w:lastRow="0" w:firstColumn="0" w:lastColumn="0" w:oddVBand="0" w:evenVBand="0" w:oddHBand="1" w:evenHBand="0" w:firstRowFirstColumn="0" w:firstRowLastColumn="0" w:lastRowFirstColumn="0" w:lastRowLastColumn="0"/>
             </w:pPr>
             <w:r>
-              <w:t xml:space="preserve"> Po wykona wykonaniu zadań oczekiwany status ==status().isOk()</w:t>
+              <w:t xml:space="preserve"> </w:t>
+            </w:r>
+            <w:r>
+              <w:t>Zwrócenie errorMessage użytego podczas tworzenia obiektu klasy ErrorResponse</w:t>
             </w:r>
           </w:p>
         </w:tc>
@@ -31545,7 +31457,10 @@
               <w:cnfStyle w:val="000000010000" w:firstRow="0" w:lastRow="0" w:firstColumn="0" w:lastColumn="0" w:oddVBand="0" w:evenVBand="0" w:oddHBand="0" w:evenHBand="1" w:firstRowFirstColumn="0" w:firstRowLastColumn="0" w:lastRowFirstColumn="0" w:lastRowLastColumn="0"/>
             </w:pPr>
             <w:r>
-              <w:t xml:space="preserve">Oczekuje poprawnie wczytanej strony gównej </w:t>
+              <w:t>Sprawdza czy funkcja getErrorMessage poprawnie zwraca message</w:t>
+            </w:r>
+            <w:r>
+              <w:t xml:space="preserve"> </w:t>
             </w:r>
           </w:p>
         </w:tc>
@@ -31615,207 +31530,29 @@
                 <w:lang w:val="en-US"/>
               </w:rPr>
             </w:pPr>
+          </w:p>
+          <w:p>
+            <w:pPr>
+              <w:jc w:val="center"/>
+              <w:cnfStyle w:val="000000100000" w:firstRow="0" w:lastRow="0" w:firstColumn="0" w:lastColumn="0" w:oddVBand="0" w:evenVBand="0" w:oddHBand="1" w:evenHBand="0" w:firstRowFirstColumn="0" w:firstRowLastColumn="0" w:lastRowFirstColumn="0" w:lastRowLastColumn="0"/>
+              <w:rPr>
+                <w:lang w:val="en-US"/>
+              </w:rPr>
+            </w:pPr>
             <w:proofErr w:type="spellStart"/>
             <w:r>
               <w:rPr>
                 <w:lang w:val="en-US"/>
               </w:rPr>
-              <w:t>ExtendWith</w:t>
+              <w:t>B</w:t>
+            </w:r>
+            <w:r>
+              <w:rPr>
+                <w:lang w:val="en-US"/>
+              </w:rPr>
+              <w:t>rak</w:t>
             </w:r>
             <w:proofErr w:type="spellEnd"/>
-            <w:r>
-              <w:rPr>
-                <w:lang w:val="en-US"/>
-              </w:rPr>
-              <w:t>(</w:t>
-            </w:r>
-            <w:proofErr w:type="spellStart"/>
-            <w:r>
-              <w:rPr>
-                <w:lang w:val="en-US"/>
-              </w:rPr>
-              <w:t>SpringExtension.class</w:t>
-            </w:r>
-            <w:proofErr w:type="spellEnd"/>
-            <w:r>
-              <w:rPr>
-                <w:lang w:val="en-US"/>
-              </w:rPr>
-              <w:t>)</w:t>
-            </w:r>
-          </w:p>
-          <w:p>
-            <w:pPr>
-              <w:jc w:val="center"/>
-              <w:cnfStyle w:val="000000100000" w:firstRow="0" w:lastRow="0" w:firstColumn="0" w:lastColumn="0" w:oddVBand="0" w:evenVBand="0" w:oddHBand="1" w:evenHBand="0" w:firstRowFirstColumn="0" w:firstRowLastColumn="0" w:lastRowFirstColumn="0" w:lastRowLastColumn="0"/>
-              <w:rPr>
-                <w:lang w:val="en-US"/>
-              </w:rPr>
-            </w:pPr>
-            <w:r>
-              <w:rPr>
-                <w:lang w:val="en-US"/>
-              </w:rPr>
-              <w:t>@</w:t>
-            </w:r>
-            <w:proofErr w:type="spellStart"/>
-            <w:r>
-              <w:rPr>
-                <w:lang w:val="en-US"/>
-              </w:rPr>
-              <w:t>WebAppConfiguration</w:t>
-            </w:r>
-            <w:proofErr w:type="spellEnd"/>
-            <w:r>
-              <w:rPr>
-                <w:lang w:val="en-US"/>
-              </w:rPr>
-              <w:t>()</w:t>
-            </w:r>
-          </w:p>
-          <w:p>
-            <w:pPr>
-              <w:jc w:val="center"/>
-              <w:cnfStyle w:val="000000100000" w:firstRow="0" w:lastRow="0" w:firstColumn="0" w:lastColumn="0" w:oddVBand="0" w:evenVBand="0" w:oddHBand="1" w:evenHBand="0" w:firstRowFirstColumn="0" w:firstRowLastColumn="0" w:lastRowFirstColumn="0" w:lastRowLastColumn="0"/>
-              <w:rPr>
-                <w:lang w:val="en-US"/>
-              </w:rPr>
-            </w:pPr>
-            <w:r>
-              <w:rPr>
-                <w:lang w:val="en-US"/>
-              </w:rPr>
-              <w:t>@</w:t>
-            </w:r>
-            <w:proofErr w:type="spellStart"/>
-            <w:r>
-              <w:rPr>
-                <w:lang w:val="en-US"/>
-              </w:rPr>
-              <w:t>ContextConfiguration</w:t>
-            </w:r>
-            <w:proofErr w:type="spellEnd"/>
-            <w:r>
-              <w:rPr>
-                <w:lang w:val="en-US"/>
-              </w:rPr>
-              <w:t>(</w:t>
-            </w:r>
-            <w:r>
-              <w:rPr>
-                <w:lang w:val="en-US"/>
-              </w:rPr>
-              <w:t>classes = {</w:t>
-            </w:r>
-            <w:proofErr w:type="spellStart"/>
-            <w:r>
-              <w:rPr>
-                <w:lang w:val="en-US"/>
-              </w:rPr>
-              <w:t>WebConfig.class</w:t>
-            </w:r>
-            <w:proofErr w:type="spellEnd"/>
-            <w:r>
-              <w:rPr>
-                <w:lang w:val="en-US"/>
-              </w:rPr>
-              <w:t>})</w:t>
-            </w:r>
-          </w:p>
-          <w:p>
-            <w:pPr>
-              <w:jc w:val="center"/>
-              <w:cnfStyle w:val="000000100000" w:firstRow="0" w:lastRow="0" w:firstColumn="0" w:lastColumn="0" w:oddVBand="0" w:evenVBand="0" w:oddHBand="1" w:evenHBand="0" w:firstRowFirstColumn="0" w:firstRowLastColumn="0" w:lastRowFirstColumn="0" w:lastRowLastColumn="0"/>
-              <w:rPr>
-                <w:lang w:val="en-US"/>
-              </w:rPr>
-            </w:pPr>
-            <w:r>
-              <w:rPr>
-                <w:lang w:val="en-US"/>
-              </w:rPr>
-              <w:t>@</w:t>
-            </w:r>
-            <w:proofErr w:type="spellStart"/>
-            <w:r>
-              <w:rPr>
-                <w:lang w:val="en-US"/>
-              </w:rPr>
-              <w:t>InjectMocks</w:t>
-            </w:r>
-            <w:proofErr w:type="spellEnd"/>
-          </w:p>
-          <w:p>
-            <w:pPr>
-              <w:jc w:val="center"/>
-              <w:cnfStyle w:val="000000100000" w:firstRow="0" w:lastRow="0" w:firstColumn="0" w:lastColumn="0" w:oddVBand="0" w:evenVBand="0" w:oddHBand="1" w:evenHBand="0" w:firstRowFirstColumn="0" w:firstRowLastColumn="0" w:lastRowFirstColumn="0" w:lastRowLastColumn="0"/>
-              <w:rPr>
-                <w:lang w:val="en-US"/>
-              </w:rPr>
-            </w:pPr>
-            <w:r>
-              <w:rPr>
-                <w:lang w:val="en-US"/>
-              </w:rPr>
-              <w:t xml:space="preserve">    </w:t>
-            </w:r>
-            <w:proofErr w:type="spellStart"/>
-            <w:r>
-              <w:rPr>
-                <w:lang w:val="en-US"/>
-              </w:rPr>
-              <w:t>MainController</w:t>
-            </w:r>
-            <w:proofErr w:type="spellEnd"/>
-            <w:r>
-              <w:rPr>
-                <w:lang w:val="en-US"/>
-              </w:rPr>
-              <w:t xml:space="preserve"> controller;</w:t>
-            </w:r>
-          </w:p>
-          <w:p>
-            <w:pPr>
-              <w:jc w:val="center"/>
-              <w:cnfStyle w:val="000000100000" w:firstRow="0" w:lastRow="0" w:firstColumn="0" w:lastColumn="0" w:oddVBand="0" w:evenVBand="0" w:oddHBand="1" w:evenHBand="0" w:firstRowFirstColumn="0" w:firstRowLastColumn="0" w:lastRowFirstColumn="0" w:lastRowLastColumn="0"/>
-              <w:rPr>
-                <w:lang w:val="en-US"/>
-              </w:rPr>
-            </w:pPr>
-            <w:r>
-              <w:rPr>
-                <w:lang w:val="en-US"/>
-              </w:rPr>
-              <w:t xml:space="preserve">    </w:t>
-            </w:r>
-            <w:proofErr w:type="spellStart"/>
-            <w:r>
-              <w:rPr>
-                <w:lang w:val="en-US"/>
-              </w:rPr>
-              <w:t>MockMvc</w:t>
-            </w:r>
-            <w:proofErr w:type="spellEnd"/>
-            <w:r>
-              <w:rPr>
-                <w:lang w:val="en-US"/>
-              </w:rPr>
-              <w:t xml:space="preserve"> </w:t>
-            </w:r>
-            <w:proofErr w:type="spellStart"/>
-            <w:r>
-              <w:rPr>
-                <w:lang w:val="en-US"/>
-              </w:rPr>
-              <w:t>mockMvc</w:t>
-            </w:r>
-            <w:proofErr w:type="spellEnd"/>
-            <w:r>
-              <w:rPr>
-                <w:lang w:val="en-US"/>
-              </w:rPr>
-              <w:t>;</w:t>
-            </w:r>
           </w:p>
         </w:tc>
         <w:tc>
@@ -31908,7 +31645,7 @@
                 <w:sz w:val="26"/>
                 <w:szCs w:val="26"/>
               </w:rPr>
-              <w:t xml:space="preserve"> 30.1</w:t>
+              <w:t xml:space="preserve"> 31.2</w:t>
             </w:r>
           </w:p>
         </w:tc>
@@ -31942,7 +31679,12 @@
               <w:cnfStyle w:val="000000100000" w:firstRow="0" w:lastRow="0" w:firstColumn="0" w:lastColumn="0" w:oddVBand="0" w:evenVBand="0" w:oddHBand="1" w:evenHBand="0" w:firstRowFirstColumn="0" w:firstRowLastColumn="0" w:lastRowFirstColumn="0" w:lastRowLastColumn="0"/>
             </w:pPr>
             <w:r>
-              <w:t>homePage</w:t>
+              <w:t>setErrorMe</w:t>
+            </w:r>
+            <w:bookmarkStart w:id="0" w:name="_GoBack"/>
+            <w:bookmarkEnd w:id="0"/>
+            <w:r>
+              <w:t>ssage</w:t>
             </w:r>
           </w:p>
         </w:tc>
@@ -31962,14 +31704,7 @@
               <w:rPr>
                 <w:b/>
               </w:rPr>
-              <w:t xml:space="preserve">Oczekiwany </w:t>
-            </w:r>
-            <w:r>
-              <w:rPr>
-                <w:b/>
-              </w:rPr>
-              <w:lastRenderedPageBreak/>
-              <w:t>rezultat</w:t>
+              <w:t>Oczekiwany rezultat</w:t>
             </w:r>
           </w:p>
         </w:tc>
@@ -31983,12 +31718,10 @@
               <w:cnfStyle w:val="000000100000" w:firstRow="0" w:lastRow="0" w:firstColumn="0" w:lastColumn="0" w:oddVBand="0" w:evenVBand="0" w:oddHBand="1" w:evenHBand="0" w:firstRowFirstColumn="0" w:firstRowLastColumn="0" w:lastRowFirstColumn="0" w:lastRowLastColumn="0"/>
             </w:pPr>
             <w:r>
-              <w:lastRenderedPageBreak/>
-              <w:t xml:space="preserve"> Po wykona wykonaniu zadań </w:t>
-            </w:r>
-            <w:r>
-              <w:lastRenderedPageBreak/>
-              <w:t>oczekiwany status ==status().isOk()</w:t>
+              <w:t xml:space="preserve"> </w:t>
+            </w:r>
+            <w:r>
+              <w:t xml:space="preserve">Zwrócenie poprawnego errorMessage </w:t>
             </w:r>
           </w:p>
         </w:tc>
@@ -32008,41 +31741,48 @@
               <w:jc w:val="right"/>
             </w:pPr>
             <w:r>
+              <w:t>Opis</w:t>
+            </w:r>
+          </w:p>
+        </w:tc>
+        <w:tc>
+          <w:tcPr>
+            <w:tcW w:w="2693" w:type="dxa"/>
+          </w:tcPr>
+          <w:p>
+            <w:pPr>
+              <w:jc w:val="center"/>
+              <w:cnfStyle w:val="000000010000" w:firstRow="0" w:lastRow="0" w:firstColumn="0" w:lastColumn="0" w:oddVBand="0" w:evenVBand="0" w:oddHBand="0" w:evenHBand="1" w:firstRowFirstColumn="0" w:firstRowLastColumn="0" w:lastRowFirstColumn="0" w:lastRowLastColumn="0"/>
+            </w:pPr>
+            <w:r>
+              <w:t xml:space="preserve">Sprawdzaneie czy funkcja setErrorMessage poprawnie ustawia </w:t>
+            </w:r>
+            <w:r>
               <w:lastRenderedPageBreak/>
-              <w:t>Opis</w:t>
-            </w:r>
-          </w:p>
-        </w:tc>
-        <w:tc>
-          <w:tcPr>
-            <w:tcW w:w="2693" w:type="dxa"/>
-          </w:tcPr>
-          <w:p>
-            <w:pPr>
-              <w:jc w:val="center"/>
+              <w:t>errorMessage</w:t>
+            </w:r>
+            <w:r>
+              <w:t xml:space="preserve"> </w:t>
+            </w:r>
+          </w:p>
+        </w:tc>
+        <w:tc>
+          <w:tcPr>
+            <w:tcW w:w="1843" w:type="dxa"/>
+          </w:tcPr>
+          <w:p>
+            <w:pPr>
+              <w:jc w:val="right"/>
               <w:cnfStyle w:val="000000010000" w:firstRow="0" w:lastRow="0" w:firstColumn="0" w:lastColumn="0" w:oddVBand="0" w:evenVBand="0" w:oddHBand="0" w:evenHBand="1" w:firstRowFirstColumn="0" w:firstRowLastColumn="0" w:lastRowFirstColumn="0" w:lastRowLastColumn="0"/>
-            </w:pPr>
-            <w:r>
-              <w:t xml:space="preserve">Oczekuje poprawnie wczytanej strony gównej </w:t>
-            </w:r>
-          </w:p>
-        </w:tc>
-        <w:tc>
-          <w:tcPr>
-            <w:tcW w:w="1843" w:type="dxa"/>
-          </w:tcPr>
-          <w:p>
-            <w:pPr>
-              <w:jc w:val="right"/>
-              <w:cnfStyle w:val="000000010000" w:firstRow="0" w:lastRow="0" w:firstColumn="0" w:lastColumn="0" w:oddVBand="0" w:evenVBand="0" w:oddHBand="0" w:evenHBand="1" w:firstRowFirstColumn="0" w:firstRowLastColumn="0" w:lastRowFirstColumn="0" w:lastRowLastColumn="0"/>
-              <w:rPr>
-                <w:b/>
-              </w:rPr>
-            </w:pPr>
-            <w:r>
-              <w:rPr>
-                <w:b/>
-              </w:rPr>
+              <w:rPr>
+                <w:b/>
+              </w:rPr>
+            </w:pPr>
+            <w:r>
+              <w:rPr>
+                <w:b/>
+              </w:rPr>
+              <w:lastRenderedPageBreak/>
               <w:t>Poprawność wykonania</w:t>
             </w:r>
           </w:p>
@@ -32077,6 +31817,7 @@
               <w:jc w:val="right"/>
             </w:pPr>
             <w:r>
+              <w:lastRenderedPageBreak/>
               <w:t>Warunek wstępny</w:t>
             </w:r>
           </w:p>
@@ -32098,202 +31839,9 @@
               <w:rPr>
                 <w:lang w:val="en-US"/>
               </w:rPr>
-              <w:t>ExtendWith</w:t>
+              <w:t>Brak</w:t>
             </w:r>
             <w:proofErr w:type="spellEnd"/>
-            <w:r>
-              <w:rPr>
-                <w:lang w:val="en-US"/>
-              </w:rPr>
-              <w:t>(</w:t>
-            </w:r>
-            <w:proofErr w:type="spellStart"/>
-            <w:r>
-              <w:rPr>
-                <w:lang w:val="en-US"/>
-              </w:rPr>
-              <w:t>SpringExtension.class</w:t>
-            </w:r>
-            <w:proofErr w:type="spellEnd"/>
-            <w:r>
-              <w:rPr>
-                <w:lang w:val="en-US"/>
-              </w:rPr>
-              <w:t>)</w:t>
-            </w:r>
-          </w:p>
-          <w:p>
-            <w:pPr>
-              <w:jc w:val="center"/>
-              <w:cnfStyle w:val="000000100000" w:firstRow="0" w:lastRow="0" w:firstColumn="0" w:lastColumn="0" w:oddVBand="0" w:evenVBand="0" w:oddHBand="1" w:evenHBand="0" w:firstRowFirstColumn="0" w:firstRowLastColumn="0" w:lastRowFirstColumn="0" w:lastRowLastColumn="0"/>
-              <w:rPr>
-                <w:lang w:val="en-US"/>
-              </w:rPr>
-            </w:pPr>
-            <w:r>
-              <w:rPr>
-                <w:lang w:val="en-US"/>
-              </w:rPr>
-              <w:t>@</w:t>
-            </w:r>
-            <w:proofErr w:type="spellStart"/>
-            <w:r>
-              <w:rPr>
-                <w:lang w:val="en-US"/>
-              </w:rPr>
-              <w:t>WebAppConfiguration</w:t>
-            </w:r>
-            <w:proofErr w:type="spellEnd"/>
-            <w:r>
-              <w:rPr>
-                <w:lang w:val="en-US"/>
-              </w:rPr>
-              <w:t>()</w:t>
-            </w:r>
-          </w:p>
-          <w:p>
-            <w:pPr>
-              <w:jc w:val="center"/>
-              <w:cnfStyle w:val="000000100000" w:firstRow="0" w:lastRow="0" w:firstColumn="0" w:lastColumn="0" w:oddVBand="0" w:evenVBand="0" w:oddHBand="1" w:evenHBand="0" w:firstRowFirstColumn="0" w:firstRowLastColumn="0" w:lastRowFirstColumn="0" w:lastRowLastColumn="0"/>
-              <w:rPr>
-                <w:lang w:val="en-US"/>
-              </w:rPr>
-            </w:pPr>
-            <w:r>
-              <w:rPr>
-                <w:lang w:val="en-US"/>
-              </w:rPr>
-              <w:t>@</w:t>
-            </w:r>
-            <w:proofErr w:type="spellStart"/>
-            <w:r>
-              <w:rPr>
-                <w:lang w:val="en-US"/>
-              </w:rPr>
-              <w:t>ContextConfiguration</w:t>
-            </w:r>
-            <w:proofErr w:type="spellEnd"/>
-            <w:r>
-              <w:rPr>
-                <w:lang w:val="en-US"/>
-              </w:rPr>
-              <w:t>(</w:t>
-            </w:r>
-            <w:r>
-              <w:rPr>
-                <w:lang w:val="en-US"/>
-              </w:rPr>
-              <w:t>classes = {</w:t>
-            </w:r>
-            <w:proofErr w:type="spellStart"/>
-            <w:r>
-              <w:rPr>
-                <w:lang w:val="en-US"/>
-              </w:rPr>
-              <w:t>WebConfig.class</w:t>
-            </w:r>
-            <w:proofErr w:type="spellEnd"/>
-            <w:r>
-              <w:rPr>
-                <w:lang w:val="en-US"/>
-              </w:rPr>
-              <w:t>})</w:t>
-            </w:r>
-          </w:p>
-          <w:p>
-            <w:pPr>
-              <w:jc w:val="center"/>
-              <w:cnfStyle w:val="000000100000" w:firstRow="0" w:lastRow="0" w:firstColumn="0" w:lastColumn="0" w:oddVBand="0" w:evenVBand="0" w:oddHBand="1" w:evenHBand="0" w:firstRowFirstColumn="0" w:firstRowLastColumn="0" w:lastRowFirstColumn="0" w:lastRowLastColumn="0"/>
-              <w:rPr>
-                <w:lang w:val="en-US"/>
-              </w:rPr>
-            </w:pPr>
-            <w:r>
-              <w:rPr>
-                <w:lang w:val="en-US"/>
-              </w:rPr>
-              <w:t>@</w:t>
-            </w:r>
-            <w:proofErr w:type="spellStart"/>
-            <w:r>
-              <w:rPr>
-                <w:lang w:val="en-US"/>
-              </w:rPr>
-              <w:t>InjectMocks</w:t>
-            </w:r>
-            <w:proofErr w:type="spellEnd"/>
-          </w:p>
-          <w:p>
-            <w:pPr>
-              <w:jc w:val="center"/>
-              <w:cnfStyle w:val="000000100000" w:firstRow="0" w:lastRow="0" w:firstColumn="0" w:lastColumn="0" w:oddVBand="0" w:evenVBand="0" w:oddHBand="1" w:evenHBand="0" w:firstRowFirstColumn="0" w:firstRowLastColumn="0" w:lastRowFirstColumn="0" w:lastRowLastColumn="0"/>
-              <w:rPr>
-                <w:lang w:val="en-US"/>
-              </w:rPr>
-            </w:pPr>
-            <w:r>
-              <w:rPr>
-                <w:lang w:val="en-US"/>
-              </w:rPr>
-              <w:t xml:space="preserve">    </w:t>
-            </w:r>
-            <w:proofErr w:type="spellStart"/>
-            <w:r>
-              <w:rPr>
-                <w:lang w:val="en-US"/>
-              </w:rPr>
-              <w:t>MainController</w:t>
-            </w:r>
-            <w:proofErr w:type="spellEnd"/>
-            <w:r>
-              <w:rPr>
-                <w:lang w:val="en-US"/>
-              </w:rPr>
-              <w:t xml:space="preserve"> controller;</w:t>
-            </w:r>
-          </w:p>
-          <w:p>
-            <w:pPr>
-              <w:jc w:val="center"/>
-              <w:cnfStyle w:val="000000100000" w:firstRow="0" w:lastRow="0" w:firstColumn="0" w:lastColumn="0" w:oddVBand="0" w:evenVBand="0" w:oddHBand="1" w:evenHBand="0" w:firstRowFirstColumn="0" w:firstRowLastColumn="0" w:lastRowFirstColumn="0" w:lastRowLastColumn="0"/>
-              <w:rPr>
-                <w:lang w:val="en-US"/>
-              </w:rPr>
-            </w:pPr>
-            <w:r>
-              <w:rPr>
-                <w:lang w:val="en-US"/>
-              </w:rPr>
-              <w:t xml:space="preserve">    </w:t>
-            </w:r>
-            <w:proofErr w:type="spellStart"/>
-            <w:r>
-              <w:rPr>
-                <w:lang w:val="en-US"/>
-              </w:rPr>
-              <w:t>MockMvc</w:t>
-            </w:r>
-            <w:proofErr w:type="spellEnd"/>
-            <w:r>
-              <w:rPr>
-                <w:lang w:val="en-US"/>
-              </w:rPr>
-              <w:t xml:space="preserve"> </w:t>
-            </w:r>
-            <w:proofErr w:type="spellStart"/>
-            <w:r>
-              <w:rPr>
-                <w:lang w:val="en-US"/>
-              </w:rPr>
-              <w:t>mockMvc</w:t>
-            </w:r>
-            <w:proofErr w:type="spellEnd"/>
-            <w:r>
-              <w:rPr>
-                <w:lang w:val="en-US"/>
-              </w:rPr>
-              <w:t>;</w:t>
-            </w:r>
           </w:p>
         </w:tc>
         <w:tc>
@@ -32334,6 +31882,48 @@
     </w:tbl>
     <w:p>
       <w:pPr>
+        <w:rPr>
+          <w:rFonts w:ascii="Gill Sans MT" w:hAnsi="Gill Sans MT"/>
+          <w:sz w:val="28"/>
+          <w:lang w:val="en-US"/>
+        </w:rPr>
+      </w:pPr>
+    </w:p>
+    <w:p>
+      <w:pPr>
+        <w:pStyle w:val="ListParagraph"/>
+        <w:numPr>
+          <w:ilvl w:val="0"/>
+          <w:numId w:val="3"/>
+        </w:numPr>
+        <w:rPr>
+          <w:rFonts w:ascii="Gill Sans MT" w:hAnsi="Gill Sans MT"/>
+          <w:sz w:val="28"/>
+          <w:lang w:val="en-US"/>
+        </w:rPr>
+      </w:pPr>
+      <w:r>
+        <w:rPr>
+          <w:rFonts w:ascii="Gill Sans MT" w:hAnsi="Gill Sans MT"/>
+          <w:sz w:val="28"/>
+          <w:lang w:val="en-US"/>
+        </w:rPr>
+        <w:t xml:space="preserve"> </w:t>
+      </w:r>
+      <w:proofErr w:type="spellStart"/>
+      <w:r>
+        <w:rPr>
+          <w:rFonts w:ascii="Gill Sans MT" w:hAnsi="Gill Sans MT"/>
+          <w:sz w:val="28"/>
+          <w:lang w:val="en-US"/>
+        </w:rPr>
+        <w:t>GridModelTest</w:t>
+      </w:r>
+      <w:proofErr w:type="spellEnd"/>
+    </w:p>
+    <w:p>
+      <w:pPr>
+        <w:pStyle w:val="ListParagraph"/>
         <w:rPr>
           <w:rFonts w:ascii="Gill Sans MT" w:hAnsi="Gill Sans MT"/>
           <w:sz w:val="28"/>
@@ -32386,7 +31976,14 @@
                 <w:sz w:val="26"/>
                 <w:szCs w:val="26"/>
               </w:rPr>
-              <w:t xml:space="preserve"> 30.1</w:t>
+              <w:t xml:space="preserve"> 32</w:t>
+            </w:r>
+            <w:r>
+              <w:rPr>
+                <w:sz w:val="26"/>
+                <w:szCs w:val="26"/>
+              </w:rPr>
+              <w:t>.1</w:t>
             </w:r>
           </w:p>
         </w:tc>
@@ -32419,6 +32016,9 @@
               <w:jc w:val="center"/>
               <w:cnfStyle w:val="000000100000" w:firstRow="0" w:lastRow="0" w:firstColumn="0" w:lastColumn="0" w:oddVBand="0" w:evenVBand="0" w:oddHBand="1" w:evenHBand="0" w:firstRowFirstColumn="0" w:firstRowLastColumn="0" w:lastRowFirstColumn="0" w:lastRowLastColumn="0"/>
             </w:pPr>
+            <w:r>
+              <w:t>constructorTest</w:t>
+            </w:r>
           </w:p>
         </w:tc>
         <w:tc>
@@ -32451,7 +32051,10 @@
               <w:cnfStyle w:val="000000100000" w:firstRow="0" w:lastRow="0" w:firstColumn="0" w:lastColumn="0" w:oddVBand="0" w:evenVBand="0" w:oddHBand="1" w:evenHBand="0" w:firstRowFirstColumn="0" w:firstRowLastColumn="0" w:lastRowFirstColumn="0" w:lastRowLastColumn="0"/>
             </w:pPr>
             <w:r>
-              <w:t xml:space="preserve"> Po wykona wykonaniu zadań oczekiwany status ==status().isOk()</w:t>
+              <w:t xml:space="preserve"> </w:t>
+            </w:r>
+            <w:r>
+              <w:t>Pola po wywołaniu konstruktora klasy GridModel będą miały oczekiwane wartości</w:t>
             </w:r>
           </w:p>
         </w:tc>
@@ -32485,7 +32088,10 @@
               <w:cnfStyle w:val="000000010000" w:firstRow="0" w:lastRow="0" w:firstColumn="0" w:lastColumn="0" w:oddVBand="0" w:evenVBand="0" w:oddHBand="0" w:evenHBand="1" w:firstRowFirstColumn="0" w:firstRowLastColumn="0" w:lastRowFirstColumn="0" w:lastRowLastColumn="0"/>
             </w:pPr>
             <w:r>
-              <w:t xml:space="preserve">Oczekuje poprawnie wczytanej strony gównej </w:t>
+              <w:t>Sprawdza czy GridModel jest poprawnie tworzony dla dwóch macierzy</w:t>
+            </w:r>
+            <w:r>
+              <w:t xml:space="preserve"> </w:t>
             </w:r>
           </w:p>
         </w:tc>
@@ -32555,207 +32161,20 @@
                 <w:lang w:val="en-US"/>
               </w:rPr>
             </w:pPr>
+            <w:r>
+              <w:rPr>
+                <w:lang w:val="en-US"/>
+              </w:rPr>
+              <w:t xml:space="preserve">    </w:t>
+            </w:r>
             <w:proofErr w:type="spellStart"/>
             <w:r>
               <w:rPr>
                 <w:lang w:val="en-US"/>
               </w:rPr>
-              <w:t>ExtendWith</w:t>
+              <w:t>Brak</w:t>
             </w:r>
             <w:proofErr w:type="spellEnd"/>
-            <w:r>
-              <w:rPr>
-                <w:lang w:val="en-US"/>
-              </w:rPr>
-              <w:t>(</w:t>
-            </w:r>
-            <w:proofErr w:type="spellStart"/>
-            <w:r>
-              <w:rPr>
-                <w:lang w:val="en-US"/>
-              </w:rPr>
-              <w:t>SpringExtension.class</w:t>
-            </w:r>
-            <w:proofErr w:type="spellEnd"/>
-            <w:r>
-              <w:rPr>
-                <w:lang w:val="en-US"/>
-              </w:rPr>
-              <w:t>)</w:t>
-            </w:r>
-          </w:p>
-          <w:p>
-            <w:pPr>
-              <w:jc w:val="center"/>
-              <w:cnfStyle w:val="000000100000" w:firstRow="0" w:lastRow="0" w:firstColumn="0" w:lastColumn="0" w:oddVBand="0" w:evenVBand="0" w:oddHBand="1" w:evenHBand="0" w:firstRowFirstColumn="0" w:firstRowLastColumn="0" w:lastRowFirstColumn="0" w:lastRowLastColumn="0"/>
-              <w:rPr>
-                <w:lang w:val="en-US"/>
-              </w:rPr>
-            </w:pPr>
-            <w:r>
-              <w:rPr>
-                <w:lang w:val="en-US"/>
-              </w:rPr>
-              <w:t>@</w:t>
-            </w:r>
-            <w:proofErr w:type="spellStart"/>
-            <w:r>
-              <w:rPr>
-                <w:lang w:val="en-US"/>
-              </w:rPr>
-              <w:t>WebAppConfiguration</w:t>
-            </w:r>
-            <w:proofErr w:type="spellEnd"/>
-            <w:r>
-              <w:rPr>
-                <w:lang w:val="en-US"/>
-              </w:rPr>
-              <w:t>()</w:t>
-            </w:r>
-          </w:p>
-          <w:p>
-            <w:pPr>
-              <w:jc w:val="center"/>
-              <w:cnfStyle w:val="000000100000" w:firstRow="0" w:lastRow="0" w:firstColumn="0" w:lastColumn="0" w:oddVBand="0" w:evenVBand="0" w:oddHBand="1" w:evenHBand="0" w:firstRowFirstColumn="0" w:firstRowLastColumn="0" w:lastRowFirstColumn="0" w:lastRowLastColumn="0"/>
-              <w:rPr>
-                <w:lang w:val="en-US"/>
-              </w:rPr>
-            </w:pPr>
-            <w:r>
-              <w:rPr>
-                <w:lang w:val="en-US"/>
-              </w:rPr>
-              <w:t>@</w:t>
-            </w:r>
-            <w:proofErr w:type="spellStart"/>
-            <w:r>
-              <w:rPr>
-                <w:lang w:val="en-US"/>
-              </w:rPr>
-              <w:t>ContextConfiguration</w:t>
-            </w:r>
-            <w:proofErr w:type="spellEnd"/>
-            <w:r>
-              <w:rPr>
-                <w:lang w:val="en-US"/>
-              </w:rPr>
-              <w:t>(</w:t>
-            </w:r>
-            <w:r>
-              <w:rPr>
-                <w:lang w:val="en-US"/>
-              </w:rPr>
-              <w:t>classes = {</w:t>
-            </w:r>
-            <w:proofErr w:type="spellStart"/>
-            <w:r>
-              <w:rPr>
-                <w:lang w:val="en-US"/>
-              </w:rPr>
-              <w:t>WebConfig.class</w:t>
-            </w:r>
-            <w:proofErr w:type="spellEnd"/>
-            <w:r>
-              <w:rPr>
-                <w:lang w:val="en-US"/>
-              </w:rPr>
-              <w:t>})</w:t>
-            </w:r>
-          </w:p>
-          <w:p>
-            <w:pPr>
-              <w:jc w:val="center"/>
-              <w:cnfStyle w:val="000000100000" w:firstRow="0" w:lastRow="0" w:firstColumn="0" w:lastColumn="0" w:oddVBand="0" w:evenVBand="0" w:oddHBand="1" w:evenHBand="0" w:firstRowFirstColumn="0" w:firstRowLastColumn="0" w:lastRowFirstColumn="0" w:lastRowLastColumn="0"/>
-              <w:rPr>
-                <w:lang w:val="en-US"/>
-              </w:rPr>
-            </w:pPr>
-            <w:r>
-              <w:rPr>
-                <w:lang w:val="en-US"/>
-              </w:rPr>
-              <w:t>@</w:t>
-            </w:r>
-            <w:proofErr w:type="spellStart"/>
-            <w:r>
-              <w:rPr>
-                <w:lang w:val="en-US"/>
-              </w:rPr>
-              <w:t>InjectMocks</w:t>
-            </w:r>
-            <w:proofErr w:type="spellEnd"/>
-          </w:p>
-          <w:p>
-            <w:pPr>
-              <w:jc w:val="center"/>
-              <w:cnfStyle w:val="000000100000" w:firstRow="0" w:lastRow="0" w:firstColumn="0" w:lastColumn="0" w:oddVBand="0" w:evenVBand="0" w:oddHBand="1" w:evenHBand="0" w:firstRowFirstColumn="0" w:firstRowLastColumn="0" w:lastRowFirstColumn="0" w:lastRowLastColumn="0"/>
-              <w:rPr>
-                <w:lang w:val="en-US"/>
-              </w:rPr>
-            </w:pPr>
-            <w:r>
-              <w:rPr>
-                <w:lang w:val="en-US"/>
-              </w:rPr>
-              <w:t xml:space="preserve">    </w:t>
-            </w:r>
-            <w:proofErr w:type="spellStart"/>
-            <w:r>
-              <w:rPr>
-                <w:lang w:val="en-US"/>
-              </w:rPr>
-              <w:t>MainController</w:t>
-            </w:r>
-            <w:proofErr w:type="spellEnd"/>
-            <w:r>
-              <w:rPr>
-                <w:lang w:val="en-US"/>
-              </w:rPr>
-              <w:t xml:space="preserve"> controller;</w:t>
-            </w:r>
-          </w:p>
-          <w:p>
-            <w:pPr>
-              <w:jc w:val="center"/>
-              <w:cnfStyle w:val="000000100000" w:firstRow="0" w:lastRow="0" w:firstColumn="0" w:lastColumn="0" w:oddVBand="0" w:evenVBand="0" w:oddHBand="1" w:evenHBand="0" w:firstRowFirstColumn="0" w:firstRowLastColumn="0" w:lastRowFirstColumn="0" w:lastRowLastColumn="0"/>
-              <w:rPr>
-                <w:lang w:val="en-US"/>
-              </w:rPr>
-            </w:pPr>
-            <w:r>
-              <w:rPr>
-                <w:lang w:val="en-US"/>
-              </w:rPr>
-              <w:t xml:space="preserve">    </w:t>
-            </w:r>
-            <w:proofErr w:type="spellStart"/>
-            <w:r>
-              <w:rPr>
-                <w:lang w:val="en-US"/>
-              </w:rPr>
-              <w:t>MockMvc</w:t>
-            </w:r>
-            <w:proofErr w:type="spellEnd"/>
-            <w:r>
-              <w:rPr>
-                <w:lang w:val="en-US"/>
-              </w:rPr>
-              <w:t xml:space="preserve"> </w:t>
-            </w:r>
-            <w:proofErr w:type="spellStart"/>
-            <w:r>
-              <w:rPr>
-                <w:lang w:val="en-US"/>
-              </w:rPr>
-              <w:t>mockMvc</w:t>
-            </w:r>
-            <w:proofErr w:type="spellEnd"/>
-            <w:r>
-              <w:rPr>
-                <w:lang w:val="en-US"/>
-              </w:rPr>
-              <w:t>;</w:t>
-            </w:r>
           </w:p>
         </w:tc>
         <w:tc>
@@ -32796,6 +32215,7 @@
     </w:tbl>
     <w:p>
       <w:pPr>
+        <w:pStyle w:val="ListParagraph"/>
         <w:rPr>
           <w:rFonts w:ascii="Gill Sans MT" w:hAnsi="Gill Sans MT"/>
           <w:sz w:val="28"/>
@@ -32803,461 +32223,9 @@
         </w:rPr>
       </w:pPr>
     </w:p>
-    <w:tbl>
-      <w:tblPr>
-        <w:tblStyle w:val="LightGrid-Accent5"/>
-        <w:tblW w:w="0" w:type="auto"/>
-        <w:tblLayout w:type="fixed"/>
-        <w:tblLook w:val="04A0" w:firstRow="1" w:lastRow="0" w:firstColumn="1" w:lastColumn="0" w:noHBand="0" w:noVBand="1"/>
-      </w:tblPr>
-      <w:tblGrid>
-        <w:gridCol w:w="1384"/>
-        <w:gridCol w:w="2693"/>
-        <w:gridCol w:w="1843"/>
-        <w:gridCol w:w="3368"/>
-      </w:tblGrid>
-      <w:tr>
-        <w:trPr>
-          <w:cnfStyle w:val="100000000000" w:firstRow="1" w:lastRow="0" w:firstColumn="0" w:lastColumn="0" w:oddVBand="0" w:evenVBand="0" w:oddHBand="0" w:evenHBand="0" w:firstRowFirstColumn="0" w:firstRowLastColumn="0" w:lastRowFirstColumn="0" w:lastRowLastColumn="0"/>
-          <w:trHeight w:val="264"/>
-        </w:trPr>
-        <w:tc>
-          <w:tcPr>
-            <w:cnfStyle w:val="001000000000" w:firstRow="0" w:lastRow="0" w:firstColumn="1" w:lastColumn="0" w:oddVBand="0" w:evenVBand="0" w:oddHBand="0" w:evenHBand="0" w:firstRowFirstColumn="0" w:firstRowLastColumn="0" w:lastRowFirstColumn="0" w:lastRowLastColumn="0"/>
-            <w:tcW w:w="9288" w:type="dxa"/>
-            <w:gridSpan w:val="4"/>
-          </w:tcPr>
-          <w:p>
-            <w:pPr>
-              <w:spacing w:line="360" w:lineRule="auto"/>
-              <w:jc w:val="center"/>
-              <w:rPr>
-                <w:sz w:val="26"/>
-                <w:szCs w:val="26"/>
-              </w:rPr>
-            </w:pPr>
-            <w:r>
-              <w:rPr>
-                <w:sz w:val="26"/>
-                <w:szCs w:val="26"/>
-              </w:rPr>
-              <w:t>ID</w:t>
-            </w:r>
-            <w:r>
-              <w:rPr>
-                <w:sz w:val="26"/>
-                <w:szCs w:val="26"/>
-              </w:rPr>
-              <w:t xml:space="preserve"> 30.1</w:t>
-            </w:r>
-          </w:p>
-        </w:tc>
-      </w:tr>
-      <w:tr>
-        <w:trPr>
-          <w:cnfStyle w:val="000000100000" w:firstRow="0" w:lastRow="0" w:firstColumn="0" w:lastColumn="0" w:oddVBand="0" w:evenVBand="0" w:oddHBand="1" w:evenHBand="0" w:firstRowFirstColumn="0" w:firstRowLastColumn="0" w:lastRowFirstColumn="0" w:lastRowLastColumn="0"/>
-          <w:trHeight w:val="357"/>
-        </w:trPr>
-        <w:tc>
-          <w:tcPr>
-            <w:cnfStyle w:val="001000000000" w:firstRow="0" w:lastRow="0" w:firstColumn="1" w:lastColumn="0" w:oddVBand="0" w:evenVBand="0" w:oddHBand="0" w:evenHBand="0" w:firstRowFirstColumn="0" w:firstRowLastColumn="0" w:lastRowFirstColumn="0" w:lastRowLastColumn="0"/>
-            <w:tcW w:w="1384" w:type="dxa"/>
-          </w:tcPr>
-          <w:p>
-            <w:pPr>
-              <w:jc w:val="right"/>
-            </w:pPr>
-            <w:r>
-              <w:t>Tytuł</w:t>
-            </w:r>
-          </w:p>
-        </w:tc>
-        <w:tc>
-          <w:tcPr>
-            <w:tcW w:w="2693" w:type="dxa"/>
-          </w:tcPr>
-          <w:p>
-            <w:pPr>
-              <w:jc w:val="center"/>
-              <w:cnfStyle w:val="000000100000" w:firstRow="0" w:lastRow="0" w:firstColumn="0" w:lastColumn="0" w:oddVBand="0" w:evenVBand="0" w:oddHBand="1" w:evenHBand="0" w:firstRowFirstColumn="0" w:firstRowLastColumn="0" w:lastRowFirstColumn="0" w:lastRowLastColumn="0"/>
-            </w:pPr>
-          </w:p>
-        </w:tc>
-        <w:tc>
-          <w:tcPr>
-            <w:tcW w:w="1843" w:type="dxa"/>
-          </w:tcPr>
-          <w:p>
-            <w:pPr>
-              <w:jc w:val="right"/>
-              <w:cnfStyle w:val="000000100000" w:firstRow="0" w:lastRow="0" w:firstColumn="0" w:lastColumn="0" w:oddVBand="0" w:evenVBand="0" w:oddHBand="1" w:evenHBand="0" w:firstRowFirstColumn="0" w:firstRowLastColumn="0" w:lastRowFirstColumn="0" w:lastRowLastColumn="0"/>
-              <w:rPr>
-                <w:b/>
-              </w:rPr>
-            </w:pPr>
-            <w:r>
-              <w:rPr>
-                <w:b/>
-              </w:rPr>
-              <w:t>Oczekiwany rezultat</w:t>
-            </w:r>
-          </w:p>
-        </w:tc>
-        <w:tc>
-          <w:tcPr>
-            <w:tcW w:w="3368" w:type="dxa"/>
-          </w:tcPr>
-          <w:p>
-            <w:pPr>
-              <w:jc w:val="center"/>
-              <w:cnfStyle w:val="000000100000" w:firstRow="0" w:lastRow="0" w:firstColumn="0" w:lastColumn="0" w:oddVBand="0" w:evenVBand="0" w:oddHBand="1" w:evenHBand="0" w:firstRowFirstColumn="0" w:firstRowLastColumn="0" w:lastRowFirstColumn="0" w:lastRowLastColumn="0"/>
-            </w:pPr>
-            <w:r>
-              <w:t xml:space="preserve"> Po wykona wykonaniu zadań oczekiwany status ==status().isOk()</w:t>
-            </w:r>
-          </w:p>
-        </w:tc>
-      </w:tr>
-      <w:tr>
-        <w:trPr>
-          <w:cnfStyle w:val="000000010000" w:firstRow="0" w:lastRow="0" w:firstColumn="0" w:lastColumn="0" w:oddVBand="0" w:evenVBand="0" w:oddHBand="0" w:evenHBand="1" w:firstRowFirstColumn="0" w:firstRowLastColumn="0" w:lastRowFirstColumn="0" w:lastRowLastColumn="0"/>
-          <w:trHeight w:val="720"/>
-        </w:trPr>
-        <w:tc>
-          <w:tcPr>
-            <w:cnfStyle w:val="001000000000" w:firstRow="0" w:lastRow="0" w:firstColumn="1" w:lastColumn="0" w:oddVBand="0" w:evenVBand="0" w:oddHBand="0" w:evenHBand="0" w:firstRowFirstColumn="0" w:firstRowLastColumn="0" w:lastRowFirstColumn="0" w:lastRowLastColumn="0"/>
-            <w:tcW w:w="1384" w:type="dxa"/>
-          </w:tcPr>
-          <w:p>
-            <w:pPr>
-              <w:jc w:val="right"/>
-            </w:pPr>
-            <w:r>
-              <w:t>Opis</w:t>
-            </w:r>
-          </w:p>
-        </w:tc>
-        <w:tc>
-          <w:tcPr>
-            <w:tcW w:w="2693" w:type="dxa"/>
-          </w:tcPr>
-          <w:p>
-            <w:pPr>
-              <w:jc w:val="center"/>
-              <w:cnfStyle w:val="000000010000" w:firstRow="0" w:lastRow="0" w:firstColumn="0" w:lastColumn="0" w:oddVBand="0" w:evenVBand="0" w:oddHBand="0" w:evenHBand="1" w:firstRowFirstColumn="0" w:firstRowLastColumn="0" w:lastRowFirstColumn="0" w:lastRowLastColumn="0"/>
-            </w:pPr>
-            <w:r>
-              <w:t xml:space="preserve">Oczekuje poprawnie wczytanej strony gównej </w:t>
-            </w:r>
-          </w:p>
-        </w:tc>
-        <w:tc>
-          <w:tcPr>
-            <w:tcW w:w="1843" w:type="dxa"/>
-          </w:tcPr>
-          <w:p>
-            <w:pPr>
-              <w:jc w:val="right"/>
-              <w:cnfStyle w:val="000000010000" w:firstRow="0" w:lastRow="0" w:firstColumn="0" w:lastColumn="0" w:oddVBand="0" w:evenVBand="0" w:oddHBand="0" w:evenHBand="1" w:firstRowFirstColumn="0" w:firstRowLastColumn="0" w:lastRowFirstColumn="0" w:lastRowLastColumn="0"/>
-              <w:rPr>
-                <w:b/>
-              </w:rPr>
-            </w:pPr>
-            <w:r>
-              <w:rPr>
-                <w:b/>
-              </w:rPr>
-              <w:t>Poprawność wykonania</w:t>
-            </w:r>
-          </w:p>
-        </w:tc>
-        <w:tc>
-          <w:tcPr>
-            <w:tcW w:w="3368" w:type="dxa"/>
-          </w:tcPr>
-          <w:p>
-            <w:pPr>
-              <w:jc w:val="center"/>
-              <w:cnfStyle w:val="000000010000" w:firstRow="0" w:lastRow="0" w:firstColumn="0" w:lastColumn="0" w:oddVBand="0" w:evenVBand="0" w:oddHBand="0" w:evenHBand="1" w:firstRowFirstColumn="0" w:firstRowLastColumn="0" w:lastRowFirstColumn="0" w:lastRowLastColumn="0"/>
-            </w:pPr>
-            <w:r>
-              <w:t>Ok</w:t>
-            </w:r>
-          </w:p>
-        </w:tc>
-      </w:tr>
-      <w:tr>
-        <w:trPr>
-          <w:cnfStyle w:val="000000100000" w:firstRow="0" w:lastRow="0" w:firstColumn="0" w:lastColumn="0" w:oddVBand="0" w:evenVBand="0" w:oddHBand="1" w:evenHBand="0" w:firstRowFirstColumn="0" w:firstRowLastColumn="0" w:lastRowFirstColumn="0" w:lastRowLastColumn="0"/>
-          <w:trHeight w:val="866"/>
-        </w:trPr>
-        <w:tc>
-          <w:tcPr>
-            <w:cnfStyle w:val="001000000000" w:firstRow="0" w:lastRow="0" w:firstColumn="1" w:lastColumn="0" w:oddVBand="0" w:evenVBand="0" w:oddHBand="0" w:evenHBand="0" w:firstRowFirstColumn="0" w:firstRowLastColumn="0" w:lastRowFirstColumn="0" w:lastRowLastColumn="0"/>
-            <w:tcW w:w="1384" w:type="dxa"/>
-          </w:tcPr>
-          <w:p>
-            <w:pPr>
-              <w:jc w:val="right"/>
-            </w:pPr>
-            <w:r>
-              <w:t>Warunek wstępny</w:t>
-            </w:r>
-          </w:p>
-        </w:tc>
-        <w:tc>
-          <w:tcPr>
-            <w:tcW w:w="2693" w:type="dxa"/>
-          </w:tcPr>
-          <w:p>
-            <w:pPr>
-              <w:jc w:val="center"/>
-              <w:cnfStyle w:val="000000100000" w:firstRow="0" w:lastRow="0" w:firstColumn="0" w:lastColumn="0" w:oddVBand="0" w:evenVBand="0" w:oddHBand="1" w:evenHBand="0" w:firstRowFirstColumn="0" w:firstRowLastColumn="0" w:lastRowFirstColumn="0" w:lastRowLastColumn="0"/>
-              <w:rPr>
-                <w:lang w:val="en-US"/>
-              </w:rPr>
-            </w:pPr>
-            <w:proofErr w:type="spellStart"/>
-            <w:r>
-              <w:rPr>
-                <w:lang w:val="en-US"/>
-              </w:rPr>
-              <w:t>ExtendWith</w:t>
-            </w:r>
-            <w:proofErr w:type="spellEnd"/>
-            <w:r>
-              <w:rPr>
-                <w:lang w:val="en-US"/>
-              </w:rPr>
-              <w:t>(</w:t>
-            </w:r>
-            <w:proofErr w:type="spellStart"/>
-            <w:r>
-              <w:rPr>
-                <w:lang w:val="en-US"/>
-              </w:rPr>
-              <w:t>SpringExtension.class</w:t>
-            </w:r>
-            <w:proofErr w:type="spellEnd"/>
-            <w:r>
-              <w:rPr>
-                <w:lang w:val="en-US"/>
-              </w:rPr>
-              <w:t>)</w:t>
-            </w:r>
-          </w:p>
-          <w:p>
-            <w:pPr>
-              <w:jc w:val="center"/>
-              <w:cnfStyle w:val="000000100000" w:firstRow="0" w:lastRow="0" w:firstColumn="0" w:lastColumn="0" w:oddVBand="0" w:evenVBand="0" w:oddHBand="1" w:evenHBand="0" w:firstRowFirstColumn="0" w:firstRowLastColumn="0" w:lastRowFirstColumn="0" w:lastRowLastColumn="0"/>
-              <w:rPr>
-                <w:lang w:val="en-US"/>
-              </w:rPr>
-            </w:pPr>
-            <w:r>
-              <w:rPr>
-                <w:lang w:val="en-US"/>
-              </w:rPr>
-              <w:t>@</w:t>
-            </w:r>
-            <w:proofErr w:type="spellStart"/>
-            <w:r>
-              <w:rPr>
-                <w:lang w:val="en-US"/>
-              </w:rPr>
-              <w:t>WebAppConfiguration</w:t>
-            </w:r>
-            <w:proofErr w:type="spellEnd"/>
-            <w:r>
-              <w:rPr>
-                <w:lang w:val="en-US"/>
-              </w:rPr>
-              <w:t>()</w:t>
-            </w:r>
-          </w:p>
-          <w:p>
-            <w:pPr>
-              <w:jc w:val="center"/>
-              <w:cnfStyle w:val="000000100000" w:firstRow="0" w:lastRow="0" w:firstColumn="0" w:lastColumn="0" w:oddVBand="0" w:evenVBand="0" w:oddHBand="1" w:evenHBand="0" w:firstRowFirstColumn="0" w:firstRowLastColumn="0" w:lastRowFirstColumn="0" w:lastRowLastColumn="0"/>
-              <w:rPr>
-                <w:lang w:val="en-US"/>
-              </w:rPr>
-            </w:pPr>
-            <w:r>
-              <w:rPr>
-                <w:lang w:val="en-US"/>
-              </w:rPr>
-              <w:t>@</w:t>
-            </w:r>
-            <w:proofErr w:type="spellStart"/>
-            <w:r>
-              <w:rPr>
-                <w:lang w:val="en-US"/>
-              </w:rPr>
-              <w:t>ContextConfiguration</w:t>
-            </w:r>
-            <w:proofErr w:type="spellEnd"/>
-            <w:r>
-              <w:rPr>
-                <w:lang w:val="en-US"/>
-              </w:rPr>
-              <w:t>(</w:t>
-            </w:r>
-            <w:r>
-              <w:rPr>
-                <w:lang w:val="en-US"/>
-              </w:rPr>
-              <w:t>classes = {</w:t>
-            </w:r>
-            <w:proofErr w:type="spellStart"/>
-            <w:r>
-              <w:rPr>
-                <w:lang w:val="en-US"/>
-              </w:rPr>
-              <w:t>WebConfig.class</w:t>
-            </w:r>
-            <w:proofErr w:type="spellEnd"/>
-            <w:r>
-              <w:rPr>
-                <w:lang w:val="en-US"/>
-              </w:rPr>
-              <w:t>})</w:t>
-            </w:r>
-          </w:p>
-          <w:p>
-            <w:pPr>
-              <w:jc w:val="center"/>
-              <w:cnfStyle w:val="000000100000" w:firstRow="0" w:lastRow="0" w:firstColumn="0" w:lastColumn="0" w:oddVBand="0" w:evenVBand="0" w:oddHBand="1" w:evenHBand="0" w:firstRowFirstColumn="0" w:firstRowLastColumn="0" w:lastRowFirstColumn="0" w:lastRowLastColumn="0"/>
-              <w:rPr>
-                <w:lang w:val="en-US"/>
-              </w:rPr>
-            </w:pPr>
-            <w:r>
-              <w:rPr>
-                <w:lang w:val="en-US"/>
-              </w:rPr>
-              <w:t>@</w:t>
-            </w:r>
-            <w:proofErr w:type="spellStart"/>
-            <w:r>
-              <w:rPr>
-                <w:lang w:val="en-US"/>
-              </w:rPr>
-              <w:t>InjectMocks</w:t>
-            </w:r>
-            <w:proofErr w:type="spellEnd"/>
-          </w:p>
-          <w:p>
-            <w:pPr>
-              <w:jc w:val="center"/>
-              <w:cnfStyle w:val="000000100000" w:firstRow="0" w:lastRow="0" w:firstColumn="0" w:lastColumn="0" w:oddVBand="0" w:evenVBand="0" w:oddHBand="1" w:evenHBand="0" w:firstRowFirstColumn="0" w:firstRowLastColumn="0" w:lastRowFirstColumn="0" w:lastRowLastColumn="0"/>
-              <w:rPr>
-                <w:lang w:val="en-US"/>
-              </w:rPr>
-            </w:pPr>
-            <w:r>
-              <w:rPr>
-                <w:lang w:val="en-US"/>
-              </w:rPr>
-              <w:t xml:space="preserve">    </w:t>
-            </w:r>
-            <w:proofErr w:type="spellStart"/>
-            <w:r>
-              <w:rPr>
-                <w:lang w:val="en-US"/>
-              </w:rPr>
-              <w:t>MainController</w:t>
-            </w:r>
-            <w:proofErr w:type="spellEnd"/>
-            <w:r>
-              <w:rPr>
-                <w:lang w:val="en-US"/>
-              </w:rPr>
-              <w:t xml:space="preserve"> controller;</w:t>
-            </w:r>
-          </w:p>
-          <w:p>
-            <w:pPr>
-              <w:jc w:val="center"/>
-              <w:cnfStyle w:val="000000100000" w:firstRow="0" w:lastRow="0" w:firstColumn="0" w:lastColumn="0" w:oddVBand="0" w:evenVBand="0" w:oddHBand="1" w:evenHBand="0" w:firstRowFirstColumn="0" w:firstRowLastColumn="0" w:lastRowFirstColumn="0" w:lastRowLastColumn="0"/>
-              <w:rPr>
-                <w:lang w:val="en-US"/>
-              </w:rPr>
-            </w:pPr>
-            <w:r>
-              <w:rPr>
-                <w:lang w:val="en-US"/>
-              </w:rPr>
-              <w:t xml:space="preserve">    </w:t>
-            </w:r>
-            <w:proofErr w:type="spellStart"/>
-            <w:r>
-              <w:rPr>
-                <w:lang w:val="en-US"/>
-              </w:rPr>
-              <w:t>MockMvc</w:t>
-            </w:r>
-            <w:proofErr w:type="spellEnd"/>
-            <w:r>
-              <w:rPr>
-                <w:lang w:val="en-US"/>
-              </w:rPr>
-              <w:t xml:space="preserve"> </w:t>
-            </w:r>
-            <w:proofErr w:type="spellStart"/>
-            <w:r>
-              <w:rPr>
-                <w:lang w:val="en-US"/>
-              </w:rPr>
-              <w:t>mockMvc</w:t>
-            </w:r>
-            <w:proofErr w:type="spellEnd"/>
-            <w:r>
-              <w:rPr>
-                <w:lang w:val="en-US"/>
-              </w:rPr>
-              <w:t>;</w:t>
-            </w:r>
-          </w:p>
-        </w:tc>
-        <w:tc>
-          <w:tcPr>
-            <w:tcW w:w="1843" w:type="dxa"/>
-          </w:tcPr>
-          <w:p>
-            <w:pPr>
-              <w:jc w:val="right"/>
-              <w:cnfStyle w:val="000000100000" w:firstRow="0" w:lastRow="0" w:firstColumn="0" w:lastColumn="0" w:oddVBand="0" w:evenVBand="0" w:oddHBand="1" w:evenHBand="0" w:firstRowFirstColumn="0" w:firstRowLastColumn="0" w:lastRowFirstColumn="0" w:lastRowLastColumn="0"/>
-              <w:rPr>
-                <w:b/>
-              </w:rPr>
-            </w:pPr>
-            <w:r>
-              <w:rPr>
-                <w:b/>
-              </w:rPr>
-              <w:t>Kroki</w:t>
-            </w:r>
-          </w:p>
-        </w:tc>
-        <w:tc>
-          <w:tcPr>
-            <w:tcW w:w="3368" w:type="dxa"/>
-          </w:tcPr>
-          <w:p>
-            <w:pPr>
-              <w:jc w:val="center"/>
-              <w:cnfStyle w:val="000000100000" w:firstRow="0" w:lastRow="0" w:firstColumn="0" w:lastColumn="0" w:oddVBand="0" w:evenVBand="0" w:oddHBand="1" w:evenHBand="0" w:firstRowFirstColumn="0" w:firstRowLastColumn="0" w:lastRowFirstColumn="0" w:lastRowLastColumn="0"/>
-            </w:pPr>
-            <w:r>
-              <w:t>---</w:t>
-            </w:r>
-          </w:p>
-        </w:tc>
-      </w:tr>
-    </w:tbl>
-    <w:p>
-      <w:pPr>
+    <w:p>
+      <w:pPr>
+        <w:pStyle w:val="ListParagraph"/>
         <w:rPr>
           <w:rFonts w:ascii="Gill Sans MT" w:hAnsi="Gill Sans MT"/>
           <w:sz w:val="28"/>
@@ -33265,1893 +32233,6 @@
         </w:rPr>
       </w:pPr>
     </w:p>
-    <w:tbl>
-      <w:tblPr>
-        <w:tblStyle w:val="LightGrid-Accent5"/>
-        <w:tblW w:w="0" w:type="auto"/>
-        <w:tblLayout w:type="fixed"/>
-        <w:tblLook w:val="04A0" w:firstRow="1" w:lastRow="0" w:firstColumn="1" w:lastColumn="0" w:noHBand="0" w:noVBand="1"/>
-      </w:tblPr>
-      <w:tblGrid>
-        <w:gridCol w:w="1384"/>
-        <w:gridCol w:w="2693"/>
-        <w:gridCol w:w="1843"/>
-        <w:gridCol w:w="3368"/>
-      </w:tblGrid>
-      <w:tr>
-        <w:trPr>
-          <w:cnfStyle w:val="100000000000" w:firstRow="1" w:lastRow="0" w:firstColumn="0" w:lastColumn="0" w:oddVBand="0" w:evenVBand="0" w:oddHBand="0" w:evenHBand="0" w:firstRowFirstColumn="0" w:firstRowLastColumn="0" w:lastRowFirstColumn="0" w:lastRowLastColumn="0"/>
-          <w:trHeight w:val="264"/>
-        </w:trPr>
-        <w:tc>
-          <w:tcPr>
-            <w:cnfStyle w:val="001000000000" w:firstRow="0" w:lastRow="0" w:firstColumn="1" w:lastColumn="0" w:oddVBand="0" w:evenVBand="0" w:oddHBand="0" w:evenHBand="0" w:firstRowFirstColumn="0" w:firstRowLastColumn="0" w:lastRowFirstColumn="0" w:lastRowLastColumn="0"/>
-            <w:tcW w:w="9288" w:type="dxa"/>
-            <w:gridSpan w:val="4"/>
-          </w:tcPr>
-          <w:p>
-            <w:pPr>
-              <w:spacing w:line="360" w:lineRule="auto"/>
-              <w:jc w:val="center"/>
-              <w:rPr>
-                <w:sz w:val="26"/>
-                <w:szCs w:val="26"/>
-              </w:rPr>
-            </w:pPr>
-            <w:r>
-              <w:rPr>
-                <w:sz w:val="26"/>
-                <w:szCs w:val="26"/>
-              </w:rPr>
-              <w:lastRenderedPageBreak/>
-              <w:t>ID</w:t>
-            </w:r>
-            <w:r>
-              <w:rPr>
-                <w:sz w:val="26"/>
-                <w:szCs w:val="26"/>
-              </w:rPr>
-              <w:t xml:space="preserve"> 30.1</w:t>
-            </w:r>
-          </w:p>
-        </w:tc>
-      </w:tr>
-      <w:tr>
-        <w:trPr>
-          <w:cnfStyle w:val="000000100000" w:firstRow="0" w:lastRow="0" w:firstColumn="0" w:lastColumn="0" w:oddVBand="0" w:evenVBand="0" w:oddHBand="1" w:evenHBand="0" w:firstRowFirstColumn="0" w:firstRowLastColumn="0" w:lastRowFirstColumn="0" w:lastRowLastColumn="0"/>
-          <w:trHeight w:val="357"/>
-        </w:trPr>
-        <w:tc>
-          <w:tcPr>
-            <w:cnfStyle w:val="001000000000" w:firstRow="0" w:lastRow="0" w:firstColumn="1" w:lastColumn="0" w:oddVBand="0" w:evenVBand="0" w:oddHBand="0" w:evenHBand="0" w:firstRowFirstColumn="0" w:firstRowLastColumn="0" w:lastRowFirstColumn="0" w:lastRowLastColumn="0"/>
-            <w:tcW w:w="1384" w:type="dxa"/>
-          </w:tcPr>
-          <w:p>
-            <w:pPr>
-              <w:jc w:val="right"/>
-            </w:pPr>
-            <w:r>
-              <w:t>Tytuł</w:t>
-            </w:r>
-          </w:p>
-        </w:tc>
-        <w:tc>
-          <w:tcPr>
-            <w:tcW w:w="2693" w:type="dxa"/>
-          </w:tcPr>
-          <w:p>
-            <w:pPr>
-              <w:jc w:val="center"/>
-              <w:cnfStyle w:val="000000100000" w:firstRow="0" w:lastRow="0" w:firstColumn="0" w:lastColumn="0" w:oddVBand="0" w:evenVBand="0" w:oddHBand="1" w:evenHBand="0" w:firstRowFirstColumn="0" w:firstRowLastColumn="0" w:lastRowFirstColumn="0" w:lastRowLastColumn="0"/>
-            </w:pPr>
-          </w:p>
-        </w:tc>
-        <w:tc>
-          <w:tcPr>
-            <w:tcW w:w="1843" w:type="dxa"/>
-          </w:tcPr>
-          <w:p>
-            <w:pPr>
-              <w:jc w:val="right"/>
-              <w:cnfStyle w:val="000000100000" w:firstRow="0" w:lastRow="0" w:firstColumn="0" w:lastColumn="0" w:oddVBand="0" w:evenVBand="0" w:oddHBand="1" w:evenHBand="0" w:firstRowFirstColumn="0" w:firstRowLastColumn="0" w:lastRowFirstColumn="0" w:lastRowLastColumn="0"/>
-              <w:rPr>
-                <w:b/>
-              </w:rPr>
-            </w:pPr>
-            <w:r>
-              <w:rPr>
-                <w:b/>
-              </w:rPr>
-              <w:t>Oczekiwany rezultat</w:t>
-            </w:r>
-          </w:p>
-        </w:tc>
-        <w:tc>
-          <w:tcPr>
-            <w:tcW w:w="3368" w:type="dxa"/>
-          </w:tcPr>
-          <w:p>
-            <w:pPr>
-              <w:jc w:val="center"/>
-              <w:cnfStyle w:val="000000100000" w:firstRow="0" w:lastRow="0" w:firstColumn="0" w:lastColumn="0" w:oddVBand="0" w:evenVBand="0" w:oddHBand="1" w:evenHBand="0" w:firstRowFirstColumn="0" w:firstRowLastColumn="0" w:lastRowFirstColumn="0" w:lastRowLastColumn="0"/>
-            </w:pPr>
-            <w:r>
-              <w:t xml:space="preserve"> Po wykona wykonaniu zadań oczekiwany status ==status().isOk()</w:t>
-            </w:r>
-          </w:p>
-        </w:tc>
-      </w:tr>
-      <w:tr>
-        <w:trPr>
-          <w:cnfStyle w:val="000000010000" w:firstRow="0" w:lastRow="0" w:firstColumn="0" w:lastColumn="0" w:oddVBand="0" w:evenVBand="0" w:oddHBand="0" w:evenHBand="1" w:firstRowFirstColumn="0" w:firstRowLastColumn="0" w:lastRowFirstColumn="0" w:lastRowLastColumn="0"/>
-          <w:trHeight w:val="720"/>
-        </w:trPr>
-        <w:tc>
-          <w:tcPr>
-            <w:cnfStyle w:val="001000000000" w:firstRow="0" w:lastRow="0" w:firstColumn="1" w:lastColumn="0" w:oddVBand="0" w:evenVBand="0" w:oddHBand="0" w:evenHBand="0" w:firstRowFirstColumn="0" w:firstRowLastColumn="0" w:lastRowFirstColumn="0" w:lastRowLastColumn="0"/>
-            <w:tcW w:w="1384" w:type="dxa"/>
-          </w:tcPr>
-          <w:p>
-            <w:pPr>
-              <w:jc w:val="right"/>
-            </w:pPr>
-            <w:r>
-              <w:t>Opis</w:t>
-            </w:r>
-          </w:p>
-        </w:tc>
-        <w:tc>
-          <w:tcPr>
-            <w:tcW w:w="2693" w:type="dxa"/>
-          </w:tcPr>
-          <w:p>
-            <w:pPr>
-              <w:jc w:val="center"/>
-              <w:cnfStyle w:val="000000010000" w:firstRow="0" w:lastRow="0" w:firstColumn="0" w:lastColumn="0" w:oddVBand="0" w:evenVBand="0" w:oddHBand="0" w:evenHBand="1" w:firstRowFirstColumn="0" w:firstRowLastColumn="0" w:lastRowFirstColumn="0" w:lastRowLastColumn="0"/>
-            </w:pPr>
-            <w:r>
-              <w:t xml:space="preserve">Oczekuje poprawnie wczytanej strony gównej </w:t>
-            </w:r>
-          </w:p>
-        </w:tc>
-        <w:tc>
-          <w:tcPr>
-            <w:tcW w:w="1843" w:type="dxa"/>
-          </w:tcPr>
-          <w:p>
-            <w:pPr>
-              <w:jc w:val="right"/>
-              <w:cnfStyle w:val="000000010000" w:firstRow="0" w:lastRow="0" w:firstColumn="0" w:lastColumn="0" w:oddVBand="0" w:evenVBand="0" w:oddHBand="0" w:evenHBand="1" w:firstRowFirstColumn="0" w:firstRowLastColumn="0" w:lastRowFirstColumn="0" w:lastRowLastColumn="0"/>
-              <w:rPr>
-                <w:b/>
-              </w:rPr>
-            </w:pPr>
-            <w:r>
-              <w:rPr>
-                <w:b/>
-              </w:rPr>
-              <w:t>Poprawność wykonania</w:t>
-            </w:r>
-          </w:p>
-        </w:tc>
-        <w:tc>
-          <w:tcPr>
-            <w:tcW w:w="3368" w:type="dxa"/>
-          </w:tcPr>
-          <w:p>
-            <w:pPr>
-              <w:jc w:val="center"/>
-              <w:cnfStyle w:val="000000010000" w:firstRow="0" w:lastRow="0" w:firstColumn="0" w:lastColumn="0" w:oddVBand="0" w:evenVBand="0" w:oddHBand="0" w:evenHBand="1" w:firstRowFirstColumn="0" w:firstRowLastColumn="0" w:lastRowFirstColumn="0" w:lastRowLastColumn="0"/>
-            </w:pPr>
-            <w:r>
-              <w:t>Ok</w:t>
-            </w:r>
-          </w:p>
-        </w:tc>
-      </w:tr>
-      <w:tr>
-        <w:trPr>
-          <w:cnfStyle w:val="000000100000" w:firstRow="0" w:lastRow="0" w:firstColumn="0" w:lastColumn="0" w:oddVBand="0" w:evenVBand="0" w:oddHBand="1" w:evenHBand="0" w:firstRowFirstColumn="0" w:firstRowLastColumn="0" w:lastRowFirstColumn="0" w:lastRowLastColumn="0"/>
-          <w:trHeight w:val="866"/>
-        </w:trPr>
-        <w:tc>
-          <w:tcPr>
-            <w:cnfStyle w:val="001000000000" w:firstRow="0" w:lastRow="0" w:firstColumn="1" w:lastColumn="0" w:oddVBand="0" w:evenVBand="0" w:oddHBand="0" w:evenHBand="0" w:firstRowFirstColumn="0" w:firstRowLastColumn="0" w:lastRowFirstColumn="0" w:lastRowLastColumn="0"/>
-            <w:tcW w:w="1384" w:type="dxa"/>
-          </w:tcPr>
-          <w:p>
-            <w:pPr>
-              <w:jc w:val="right"/>
-            </w:pPr>
-            <w:r>
-              <w:t>Warunek wstępny</w:t>
-            </w:r>
-          </w:p>
-        </w:tc>
-        <w:tc>
-          <w:tcPr>
-            <w:tcW w:w="2693" w:type="dxa"/>
-          </w:tcPr>
-          <w:p>
-            <w:pPr>
-              <w:jc w:val="center"/>
-              <w:cnfStyle w:val="000000100000" w:firstRow="0" w:lastRow="0" w:firstColumn="0" w:lastColumn="0" w:oddVBand="0" w:evenVBand="0" w:oddHBand="1" w:evenHBand="0" w:firstRowFirstColumn="0" w:firstRowLastColumn="0" w:lastRowFirstColumn="0" w:lastRowLastColumn="0"/>
-              <w:rPr>
-                <w:lang w:val="en-US"/>
-              </w:rPr>
-            </w:pPr>
-            <w:proofErr w:type="spellStart"/>
-            <w:r>
-              <w:rPr>
-                <w:lang w:val="en-US"/>
-              </w:rPr>
-              <w:t>ExtendWith</w:t>
-            </w:r>
-            <w:proofErr w:type="spellEnd"/>
-            <w:r>
-              <w:rPr>
-                <w:lang w:val="en-US"/>
-              </w:rPr>
-              <w:t>(</w:t>
-            </w:r>
-            <w:proofErr w:type="spellStart"/>
-            <w:r>
-              <w:rPr>
-                <w:lang w:val="en-US"/>
-              </w:rPr>
-              <w:t>SpringExtension.class</w:t>
-            </w:r>
-            <w:proofErr w:type="spellEnd"/>
-            <w:r>
-              <w:rPr>
-                <w:lang w:val="en-US"/>
-              </w:rPr>
-              <w:t>)</w:t>
-            </w:r>
-          </w:p>
-          <w:p>
-            <w:pPr>
-              <w:jc w:val="center"/>
-              <w:cnfStyle w:val="000000100000" w:firstRow="0" w:lastRow="0" w:firstColumn="0" w:lastColumn="0" w:oddVBand="0" w:evenVBand="0" w:oddHBand="1" w:evenHBand="0" w:firstRowFirstColumn="0" w:firstRowLastColumn="0" w:lastRowFirstColumn="0" w:lastRowLastColumn="0"/>
-              <w:rPr>
-                <w:lang w:val="en-US"/>
-              </w:rPr>
-            </w:pPr>
-            <w:r>
-              <w:rPr>
-                <w:lang w:val="en-US"/>
-              </w:rPr>
-              <w:t>@</w:t>
-            </w:r>
-            <w:proofErr w:type="spellStart"/>
-            <w:r>
-              <w:rPr>
-                <w:lang w:val="en-US"/>
-              </w:rPr>
-              <w:t>WebAppConfiguration</w:t>
-            </w:r>
-            <w:proofErr w:type="spellEnd"/>
-            <w:r>
-              <w:rPr>
-                <w:lang w:val="en-US"/>
-              </w:rPr>
-              <w:t>()</w:t>
-            </w:r>
-          </w:p>
-          <w:p>
-            <w:pPr>
-              <w:jc w:val="center"/>
-              <w:cnfStyle w:val="000000100000" w:firstRow="0" w:lastRow="0" w:firstColumn="0" w:lastColumn="0" w:oddVBand="0" w:evenVBand="0" w:oddHBand="1" w:evenHBand="0" w:firstRowFirstColumn="0" w:firstRowLastColumn="0" w:lastRowFirstColumn="0" w:lastRowLastColumn="0"/>
-              <w:rPr>
-                <w:lang w:val="en-US"/>
-              </w:rPr>
-            </w:pPr>
-            <w:r>
-              <w:rPr>
-                <w:lang w:val="en-US"/>
-              </w:rPr>
-              <w:t>@</w:t>
-            </w:r>
-            <w:proofErr w:type="spellStart"/>
-            <w:r>
-              <w:rPr>
-                <w:lang w:val="en-US"/>
-              </w:rPr>
-              <w:t>ContextConfiguration</w:t>
-            </w:r>
-            <w:proofErr w:type="spellEnd"/>
-            <w:r>
-              <w:rPr>
-                <w:lang w:val="en-US"/>
-              </w:rPr>
-              <w:t>(</w:t>
-            </w:r>
-            <w:r>
-              <w:rPr>
-                <w:lang w:val="en-US"/>
-              </w:rPr>
-              <w:t>classes = {</w:t>
-            </w:r>
-            <w:proofErr w:type="spellStart"/>
-            <w:r>
-              <w:rPr>
-                <w:lang w:val="en-US"/>
-              </w:rPr>
-              <w:t>WebConfig.class</w:t>
-            </w:r>
-            <w:proofErr w:type="spellEnd"/>
-            <w:r>
-              <w:rPr>
-                <w:lang w:val="en-US"/>
-              </w:rPr>
-              <w:t>})</w:t>
-            </w:r>
-          </w:p>
-          <w:p>
-            <w:pPr>
-              <w:jc w:val="center"/>
-              <w:cnfStyle w:val="000000100000" w:firstRow="0" w:lastRow="0" w:firstColumn="0" w:lastColumn="0" w:oddVBand="0" w:evenVBand="0" w:oddHBand="1" w:evenHBand="0" w:firstRowFirstColumn="0" w:firstRowLastColumn="0" w:lastRowFirstColumn="0" w:lastRowLastColumn="0"/>
-              <w:rPr>
-                <w:lang w:val="en-US"/>
-              </w:rPr>
-            </w:pPr>
-            <w:r>
-              <w:rPr>
-                <w:lang w:val="en-US"/>
-              </w:rPr>
-              <w:t>@</w:t>
-            </w:r>
-            <w:proofErr w:type="spellStart"/>
-            <w:r>
-              <w:rPr>
-                <w:lang w:val="en-US"/>
-              </w:rPr>
-              <w:t>InjectMocks</w:t>
-            </w:r>
-            <w:proofErr w:type="spellEnd"/>
-          </w:p>
-          <w:p>
-            <w:pPr>
-              <w:jc w:val="center"/>
-              <w:cnfStyle w:val="000000100000" w:firstRow="0" w:lastRow="0" w:firstColumn="0" w:lastColumn="0" w:oddVBand="0" w:evenVBand="0" w:oddHBand="1" w:evenHBand="0" w:firstRowFirstColumn="0" w:firstRowLastColumn="0" w:lastRowFirstColumn="0" w:lastRowLastColumn="0"/>
-              <w:rPr>
-                <w:lang w:val="en-US"/>
-              </w:rPr>
-            </w:pPr>
-            <w:r>
-              <w:rPr>
-                <w:lang w:val="en-US"/>
-              </w:rPr>
-              <w:t xml:space="preserve">    </w:t>
-            </w:r>
-            <w:proofErr w:type="spellStart"/>
-            <w:r>
-              <w:rPr>
-                <w:lang w:val="en-US"/>
-              </w:rPr>
-              <w:t>MainController</w:t>
-            </w:r>
-            <w:proofErr w:type="spellEnd"/>
-            <w:r>
-              <w:rPr>
-                <w:lang w:val="en-US"/>
-              </w:rPr>
-              <w:t xml:space="preserve"> controller;</w:t>
-            </w:r>
-          </w:p>
-          <w:p>
-            <w:pPr>
-              <w:jc w:val="center"/>
-              <w:cnfStyle w:val="000000100000" w:firstRow="0" w:lastRow="0" w:firstColumn="0" w:lastColumn="0" w:oddVBand="0" w:evenVBand="0" w:oddHBand="1" w:evenHBand="0" w:firstRowFirstColumn="0" w:firstRowLastColumn="0" w:lastRowFirstColumn="0" w:lastRowLastColumn="0"/>
-              <w:rPr>
-                <w:lang w:val="en-US"/>
-              </w:rPr>
-            </w:pPr>
-            <w:r>
-              <w:rPr>
-                <w:lang w:val="en-US"/>
-              </w:rPr>
-              <w:t xml:space="preserve">    </w:t>
-            </w:r>
-            <w:proofErr w:type="spellStart"/>
-            <w:r>
-              <w:rPr>
-                <w:lang w:val="en-US"/>
-              </w:rPr>
-              <w:t>MockMvc</w:t>
-            </w:r>
-            <w:proofErr w:type="spellEnd"/>
-            <w:r>
-              <w:rPr>
-                <w:lang w:val="en-US"/>
-              </w:rPr>
-              <w:t xml:space="preserve"> </w:t>
-            </w:r>
-            <w:proofErr w:type="spellStart"/>
-            <w:r>
-              <w:rPr>
-                <w:lang w:val="en-US"/>
-              </w:rPr>
-              <w:t>mockMvc</w:t>
-            </w:r>
-            <w:proofErr w:type="spellEnd"/>
-            <w:r>
-              <w:rPr>
-                <w:lang w:val="en-US"/>
-              </w:rPr>
-              <w:t>;</w:t>
-            </w:r>
-          </w:p>
-        </w:tc>
-        <w:tc>
-          <w:tcPr>
-            <w:tcW w:w="1843" w:type="dxa"/>
-          </w:tcPr>
-          <w:p>
-            <w:pPr>
-              <w:jc w:val="right"/>
-              <w:cnfStyle w:val="000000100000" w:firstRow="0" w:lastRow="0" w:firstColumn="0" w:lastColumn="0" w:oddVBand="0" w:evenVBand="0" w:oddHBand="1" w:evenHBand="0" w:firstRowFirstColumn="0" w:firstRowLastColumn="0" w:lastRowFirstColumn="0" w:lastRowLastColumn="0"/>
-              <w:rPr>
-                <w:b/>
-              </w:rPr>
-            </w:pPr>
-            <w:r>
-              <w:rPr>
-                <w:b/>
-              </w:rPr>
-              <w:t>Kroki</w:t>
-            </w:r>
-          </w:p>
-        </w:tc>
-        <w:tc>
-          <w:tcPr>
-            <w:tcW w:w="3368" w:type="dxa"/>
-          </w:tcPr>
-          <w:p>
-            <w:pPr>
-              <w:jc w:val="center"/>
-              <w:cnfStyle w:val="000000100000" w:firstRow="0" w:lastRow="0" w:firstColumn="0" w:lastColumn="0" w:oddVBand="0" w:evenVBand="0" w:oddHBand="1" w:evenHBand="0" w:firstRowFirstColumn="0" w:firstRowLastColumn="0" w:lastRowFirstColumn="0" w:lastRowLastColumn="0"/>
-            </w:pPr>
-            <w:r>
-              <w:t>---</w:t>
-            </w:r>
-          </w:p>
-        </w:tc>
-      </w:tr>
-    </w:tbl>
-    <w:p>
-      <w:pPr>
-        <w:rPr>
-          <w:rFonts w:ascii="Gill Sans MT" w:hAnsi="Gill Sans MT"/>
-          <w:sz w:val="28"/>
-          <w:lang w:val="en-US"/>
-        </w:rPr>
-      </w:pPr>
-    </w:p>
-    <w:tbl>
-      <w:tblPr>
-        <w:tblStyle w:val="LightGrid-Accent5"/>
-        <w:tblW w:w="0" w:type="auto"/>
-        <w:tblLayout w:type="fixed"/>
-        <w:tblLook w:val="04A0" w:firstRow="1" w:lastRow="0" w:firstColumn="1" w:lastColumn="0" w:noHBand="0" w:noVBand="1"/>
-      </w:tblPr>
-      <w:tblGrid>
-        <w:gridCol w:w="1384"/>
-        <w:gridCol w:w="2693"/>
-        <w:gridCol w:w="1843"/>
-        <w:gridCol w:w="3368"/>
-      </w:tblGrid>
-      <w:tr>
-        <w:trPr>
-          <w:cnfStyle w:val="100000000000" w:firstRow="1" w:lastRow="0" w:firstColumn="0" w:lastColumn="0" w:oddVBand="0" w:evenVBand="0" w:oddHBand="0" w:evenHBand="0" w:firstRowFirstColumn="0" w:firstRowLastColumn="0" w:lastRowFirstColumn="0" w:lastRowLastColumn="0"/>
-          <w:trHeight w:val="264"/>
-        </w:trPr>
-        <w:tc>
-          <w:tcPr>
-            <w:cnfStyle w:val="001000000000" w:firstRow="0" w:lastRow="0" w:firstColumn="1" w:lastColumn="0" w:oddVBand="0" w:evenVBand="0" w:oddHBand="0" w:evenHBand="0" w:firstRowFirstColumn="0" w:firstRowLastColumn="0" w:lastRowFirstColumn="0" w:lastRowLastColumn="0"/>
-            <w:tcW w:w="9288" w:type="dxa"/>
-            <w:gridSpan w:val="4"/>
-          </w:tcPr>
-          <w:p>
-            <w:pPr>
-              <w:spacing w:line="360" w:lineRule="auto"/>
-              <w:jc w:val="center"/>
-              <w:rPr>
-                <w:sz w:val="26"/>
-                <w:szCs w:val="26"/>
-              </w:rPr>
-            </w:pPr>
-            <w:r>
-              <w:rPr>
-                <w:sz w:val="26"/>
-                <w:szCs w:val="26"/>
-              </w:rPr>
-              <w:t>ID</w:t>
-            </w:r>
-            <w:r>
-              <w:rPr>
-                <w:sz w:val="26"/>
-                <w:szCs w:val="26"/>
-              </w:rPr>
-              <w:t xml:space="preserve"> 30.1</w:t>
-            </w:r>
-          </w:p>
-        </w:tc>
-      </w:tr>
-      <w:tr>
-        <w:trPr>
-          <w:cnfStyle w:val="000000100000" w:firstRow="0" w:lastRow="0" w:firstColumn="0" w:lastColumn="0" w:oddVBand="0" w:evenVBand="0" w:oddHBand="1" w:evenHBand="0" w:firstRowFirstColumn="0" w:firstRowLastColumn="0" w:lastRowFirstColumn="0" w:lastRowLastColumn="0"/>
-          <w:trHeight w:val="357"/>
-        </w:trPr>
-        <w:tc>
-          <w:tcPr>
-            <w:cnfStyle w:val="001000000000" w:firstRow="0" w:lastRow="0" w:firstColumn="1" w:lastColumn="0" w:oddVBand="0" w:evenVBand="0" w:oddHBand="0" w:evenHBand="0" w:firstRowFirstColumn="0" w:firstRowLastColumn="0" w:lastRowFirstColumn="0" w:lastRowLastColumn="0"/>
-            <w:tcW w:w="1384" w:type="dxa"/>
-          </w:tcPr>
-          <w:p>
-            <w:pPr>
-              <w:jc w:val="right"/>
-            </w:pPr>
-            <w:r>
-              <w:t>Tytuł</w:t>
-            </w:r>
-          </w:p>
-        </w:tc>
-        <w:tc>
-          <w:tcPr>
-            <w:tcW w:w="2693" w:type="dxa"/>
-          </w:tcPr>
-          <w:p>
-            <w:pPr>
-              <w:jc w:val="center"/>
-              <w:cnfStyle w:val="000000100000" w:firstRow="0" w:lastRow="0" w:firstColumn="0" w:lastColumn="0" w:oddVBand="0" w:evenVBand="0" w:oddHBand="1" w:evenHBand="0" w:firstRowFirstColumn="0" w:firstRowLastColumn="0" w:lastRowFirstColumn="0" w:lastRowLastColumn="0"/>
-            </w:pPr>
-          </w:p>
-        </w:tc>
-        <w:tc>
-          <w:tcPr>
-            <w:tcW w:w="1843" w:type="dxa"/>
-          </w:tcPr>
-          <w:p>
-            <w:pPr>
-              <w:jc w:val="right"/>
-              <w:cnfStyle w:val="000000100000" w:firstRow="0" w:lastRow="0" w:firstColumn="0" w:lastColumn="0" w:oddVBand="0" w:evenVBand="0" w:oddHBand="1" w:evenHBand="0" w:firstRowFirstColumn="0" w:firstRowLastColumn="0" w:lastRowFirstColumn="0" w:lastRowLastColumn="0"/>
-              <w:rPr>
-                <w:b/>
-              </w:rPr>
-            </w:pPr>
-            <w:r>
-              <w:rPr>
-                <w:b/>
-              </w:rPr>
-              <w:t>Oczekiwany rezultat</w:t>
-            </w:r>
-          </w:p>
-        </w:tc>
-        <w:tc>
-          <w:tcPr>
-            <w:tcW w:w="3368" w:type="dxa"/>
-          </w:tcPr>
-          <w:p>
-            <w:pPr>
-              <w:jc w:val="center"/>
-              <w:cnfStyle w:val="000000100000" w:firstRow="0" w:lastRow="0" w:firstColumn="0" w:lastColumn="0" w:oddVBand="0" w:evenVBand="0" w:oddHBand="1" w:evenHBand="0" w:firstRowFirstColumn="0" w:firstRowLastColumn="0" w:lastRowFirstColumn="0" w:lastRowLastColumn="0"/>
-            </w:pPr>
-            <w:r>
-              <w:t xml:space="preserve"> Po wykona wykonaniu zadań oczekiwany status ==status().isOk()</w:t>
-            </w:r>
-          </w:p>
-        </w:tc>
-      </w:tr>
-      <w:tr>
-        <w:trPr>
-          <w:cnfStyle w:val="000000010000" w:firstRow="0" w:lastRow="0" w:firstColumn="0" w:lastColumn="0" w:oddVBand="0" w:evenVBand="0" w:oddHBand="0" w:evenHBand="1" w:firstRowFirstColumn="0" w:firstRowLastColumn="0" w:lastRowFirstColumn="0" w:lastRowLastColumn="0"/>
-          <w:trHeight w:val="720"/>
-        </w:trPr>
-        <w:tc>
-          <w:tcPr>
-            <w:cnfStyle w:val="001000000000" w:firstRow="0" w:lastRow="0" w:firstColumn="1" w:lastColumn="0" w:oddVBand="0" w:evenVBand="0" w:oddHBand="0" w:evenHBand="0" w:firstRowFirstColumn="0" w:firstRowLastColumn="0" w:lastRowFirstColumn="0" w:lastRowLastColumn="0"/>
-            <w:tcW w:w="1384" w:type="dxa"/>
-          </w:tcPr>
-          <w:p>
-            <w:pPr>
-              <w:jc w:val="right"/>
-            </w:pPr>
-            <w:r>
-              <w:t>Opis</w:t>
-            </w:r>
-          </w:p>
-        </w:tc>
-        <w:tc>
-          <w:tcPr>
-            <w:tcW w:w="2693" w:type="dxa"/>
-          </w:tcPr>
-          <w:p>
-            <w:pPr>
-              <w:jc w:val="center"/>
-              <w:cnfStyle w:val="000000010000" w:firstRow="0" w:lastRow="0" w:firstColumn="0" w:lastColumn="0" w:oddVBand="0" w:evenVBand="0" w:oddHBand="0" w:evenHBand="1" w:firstRowFirstColumn="0" w:firstRowLastColumn="0" w:lastRowFirstColumn="0" w:lastRowLastColumn="0"/>
-            </w:pPr>
-            <w:r>
-              <w:t xml:space="preserve">Oczekuje poprawnie wczytanej strony gównej </w:t>
-            </w:r>
-          </w:p>
-        </w:tc>
-        <w:tc>
-          <w:tcPr>
-            <w:tcW w:w="1843" w:type="dxa"/>
-          </w:tcPr>
-          <w:p>
-            <w:pPr>
-              <w:jc w:val="right"/>
-              <w:cnfStyle w:val="000000010000" w:firstRow="0" w:lastRow="0" w:firstColumn="0" w:lastColumn="0" w:oddVBand="0" w:evenVBand="0" w:oddHBand="0" w:evenHBand="1" w:firstRowFirstColumn="0" w:firstRowLastColumn="0" w:lastRowFirstColumn="0" w:lastRowLastColumn="0"/>
-              <w:rPr>
-                <w:b/>
-              </w:rPr>
-            </w:pPr>
-            <w:r>
-              <w:rPr>
-                <w:b/>
-              </w:rPr>
-              <w:t>Poprawność wykonania</w:t>
-            </w:r>
-          </w:p>
-        </w:tc>
-        <w:tc>
-          <w:tcPr>
-            <w:tcW w:w="3368" w:type="dxa"/>
-          </w:tcPr>
-          <w:p>
-            <w:pPr>
-              <w:jc w:val="center"/>
-              <w:cnfStyle w:val="000000010000" w:firstRow="0" w:lastRow="0" w:firstColumn="0" w:lastColumn="0" w:oddVBand="0" w:evenVBand="0" w:oddHBand="0" w:evenHBand="1" w:firstRowFirstColumn="0" w:firstRowLastColumn="0" w:lastRowFirstColumn="0" w:lastRowLastColumn="0"/>
-            </w:pPr>
-            <w:r>
-              <w:t>Ok</w:t>
-            </w:r>
-          </w:p>
-        </w:tc>
-      </w:tr>
-      <w:tr>
-        <w:trPr>
-          <w:cnfStyle w:val="000000100000" w:firstRow="0" w:lastRow="0" w:firstColumn="0" w:lastColumn="0" w:oddVBand="0" w:evenVBand="0" w:oddHBand="1" w:evenHBand="0" w:firstRowFirstColumn="0" w:firstRowLastColumn="0" w:lastRowFirstColumn="0" w:lastRowLastColumn="0"/>
-          <w:trHeight w:val="866"/>
-        </w:trPr>
-        <w:tc>
-          <w:tcPr>
-            <w:cnfStyle w:val="001000000000" w:firstRow="0" w:lastRow="0" w:firstColumn="1" w:lastColumn="0" w:oddVBand="0" w:evenVBand="0" w:oddHBand="0" w:evenHBand="0" w:firstRowFirstColumn="0" w:firstRowLastColumn="0" w:lastRowFirstColumn="0" w:lastRowLastColumn="0"/>
-            <w:tcW w:w="1384" w:type="dxa"/>
-          </w:tcPr>
-          <w:p>
-            <w:pPr>
-              <w:jc w:val="right"/>
-            </w:pPr>
-            <w:r>
-              <w:t>Warunek wstępny</w:t>
-            </w:r>
-          </w:p>
-        </w:tc>
-        <w:tc>
-          <w:tcPr>
-            <w:tcW w:w="2693" w:type="dxa"/>
-          </w:tcPr>
-          <w:p>
-            <w:pPr>
-              <w:jc w:val="center"/>
-              <w:cnfStyle w:val="000000100000" w:firstRow="0" w:lastRow="0" w:firstColumn="0" w:lastColumn="0" w:oddVBand="0" w:evenVBand="0" w:oddHBand="1" w:evenHBand="0" w:firstRowFirstColumn="0" w:firstRowLastColumn="0" w:lastRowFirstColumn="0" w:lastRowLastColumn="0"/>
-              <w:rPr>
-                <w:lang w:val="en-US"/>
-              </w:rPr>
-            </w:pPr>
-            <w:proofErr w:type="spellStart"/>
-            <w:r>
-              <w:rPr>
-                <w:lang w:val="en-US"/>
-              </w:rPr>
-              <w:t>ExtendWith</w:t>
-            </w:r>
-            <w:proofErr w:type="spellEnd"/>
-            <w:r>
-              <w:rPr>
-                <w:lang w:val="en-US"/>
-              </w:rPr>
-              <w:t>(</w:t>
-            </w:r>
-            <w:proofErr w:type="spellStart"/>
-            <w:r>
-              <w:rPr>
-                <w:lang w:val="en-US"/>
-              </w:rPr>
-              <w:t>SpringExtension.class</w:t>
-            </w:r>
-            <w:proofErr w:type="spellEnd"/>
-            <w:r>
-              <w:rPr>
-                <w:lang w:val="en-US"/>
-              </w:rPr>
-              <w:t>)</w:t>
-            </w:r>
-          </w:p>
-          <w:p>
-            <w:pPr>
-              <w:jc w:val="center"/>
-              <w:cnfStyle w:val="000000100000" w:firstRow="0" w:lastRow="0" w:firstColumn="0" w:lastColumn="0" w:oddVBand="0" w:evenVBand="0" w:oddHBand="1" w:evenHBand="0" w:firstRowFirstColumn="0" w:firstRowLastColumn="0" w:lastRowFirstColumn="0" w:lastRowLastColumn="0"/>
-              <w:rPr>
-                <w:lang w:val="en-US"/>
-              </w:rPr>
-            </w:pPr>
-            <w:r>
-              <w:rPr>
-                <w:lang w:val="en-US"/>
-              </w:rPr>
-              <w:t>@</w:t>
-            </w:r>
-            <w:proofErr w:type="spellStart"/>
-            <w:r>
-              <w:rPr>
-                <w:lang w:val="en-US"/>
-              </w:rPr>
-              <w:t>WebAppConfiguration</w:t>
-            </w:r>
-            <w:proofErr w:type="spellEnd"/>
-            <w:r>
-              <w:rPr>
-                <w:lang w:val="en-US"/>
-              </w:rPr>
-              <w:t>()</w:t>
-            </w:r>
-          </w:p>
-          <w:p>
-            <w:pPr>
-              <w:jc w:val="center"/>
-              <w:cnfStyle w:val="000000100000" w:firstRow="0" w:lastRow="0" w:firstColumn="0" w:lastColumn="0" w:oddVBand="0" w:evenVBand="0" w:oddHBand="1" w:evenHBand="0" w:firstRowFirstColumn="0" w:firstRowLastColumn="0" w:lastRowFirstColumn="0" w:lastRowLastColumn="0"/>
-              <w:rPr>
-                <w:lang w:val="en-US"/>
-              </w:rPr>
-            </w:pPr>
-            <w:r>
-              <w:rPr>
-                <w:lang w:val="en-US"/>
-              </w:rPr>
-              <w:t>@</w:t>
-            </w:r>
-            <w:proofErr w:type="spellStart"/>
-            <w:r>
-              <w:rPr>
-                <w:lang w:val="en-US"/>
-              </w:rPr>
-              <w:t>ContextConfiguration</w:t>
-            </w:r>
-            <w:proofErr w:type="spellEnd"/>
-            <w:r>
-              <w:rPr>
-                <w:lang w:val="en-US"/>
-              </w:rPr>
-              <w:t>(</w:t>
-            </w:r>
-            <w:r>
-              <w:rPr>
-                <w:lang w:val="en-US"/>
-              </w:rPr>
-              <w:t>classes = {</w:t>
-            </w:r>
-            <w:proofErr w:type="spellStart"/>
-            <w:r>
-              <w:rPr>
-                <w:lang w:val="en-US"/>
-              </w:rPr>
-              <w:t>WebConfig.class</w:t>
-            </w:r>
-            <w:proofErr w:type="spellEnd"/>
-            <w:r>
-              <w:rPr>
-                <w:lang w:val="en-US"/>
-              </w:rPr>
-              <w:t>})</w:t>
-            </w:r>
-          </w:p>
-          <w:p>
-            <w:pPr>
-              <w:jc w:val="center"/>
-              <w:cnfStyle w:val="000000100000" w:firstRow="0" w:lastRow="0" w:firstColumn="0" w:lastColumn="0" w:oddVBand="0" w:evenVBand="0" w:oddHBand="1" w:evenHBand="0" w:firstRowFirstColumn="0" w:firstRowLastColumn="0" w:lastRowFirstColumn="0" w:lastRowLastColumn="0"/>
-              <w:rPr>
-                <w:lang w:val="en-US"/>
-              </w:rPr>
-            </w:pPr>
-            <w:r>
-              <w:rPr>
-                <w:lang w:val="en-US"/>
-              </w:rPr>
-              <w:t>@</w:t>
-            </w:r>
-            <w:proofErr w:type="spellStart"/>
-            <w:r>
-              <w:rPr>
-                <w:lang w:val="en-US"/>
-              </w:rPr>
-              <w:t>InjectMocks</w:t>
-            </w:r>
-            <w:proofErr w:type="spellEnd"/>
-          </w:p>
-          <w:p>
-            <w:pPr>
-              <w:jc w:val="center"/>
-              <w:cnfStyle w:val="000000100000" w:firstRow="0" w:lastRow="0" w:firstColumn="0" w:lastColumn="0" w:oddVBand="0" w:evenVBand="0" w:oddHBand="1" w:evenHBand="0" w:firstRowFirstColumn="0" w:firstRowLastColumn="0" w:lastRowFirstColumn="0" w:lastRowLastColumn="0"/>
-              <w:rPr>
-                <w:lang w:val="en-US"/>
-              </w:rPr>
-            </w:pPr>
-            <w:r>
-              <w:rPr>
-                <w:lang w:val="en-US"/>
-              </w:rPr>
-              <w:t xml:space="preserve">    </w:t>
-            </w:r>
-            <w:proofErr w:type="spellStart"/>
-            <w:r>
-              <w:rPr>
-                <w:lang w:val="en-US"/>
-              </w:rPr>
-              <w:t>MainController</w:t>
-            </w:r>
-            <w:proofErr w:type="spellEnd"/>
-            <w:r>
-              <w:rPr>
-                <w:lang w:val="en-US"/>
-              </w:rPr>
-              <w:t xml:space="preserve"> controller;</w:t>
-            </w:r>
-          </w:p>
-          <w:p>
-            <w:pPr>
-              <w:jc w:val="center"/>
-              <w:cnfStyle w:val="000000100000" w:firstRow="0" w:lastRow="0" w:firstColumn="0" w:lastColumn="0" w:oddVBand="0" w:evenVBand="0" w:oddHBand="1" w:evenHBand="0" w:firstRowFirstColumn="0" w:firstRowLastColumn="0" w:lastRowFirstColumn="0" w:lastRowLastColumn="0"/>
-              <w:rPr>
-                <w:lang w:val="en-US"/>
-              </w:rPr>
-            </w:pPr>
-            <w:r>
-              <w:rPr>
-                <w:lang w:val="en-US"/>
-              </w:rPr>
-              <w:t xml:space="preserve">    </w:t>
-            </w:r>
-            <w:proofErr w:type="spellStart"/>
-            <w:r>
-              <w:rPr>
-                <w:lang w:val="en-US"/>
-              </w:rPr>
-              <w:t>MockMvc</w:t>
-            </w:r>
-            <w:proofErr w:type="spellEnd"/>
-            <w:r>
-              <w:rPr>
-                <w:lang w:val="en-US"/>
-              </w:rPr>
-              <w:t xml:space="preserve"> </w:t>
-            </w:r>
-            <w:proofErr w:type="spellStart"/>
-            <w:r>
-              <w:rPr>
-                <w:lang w:val="en-US"/>
-              </w:rPr>
-              <w:t>mockMvc</w:t>
-            </w:r>
-            <w:proofErr w:type="spellEnd"/>
-            <w:r>
-              <w:rPr>
-                <w:lang w:val="en-US"/>
-              </w:rPr>
-              <w:t>;</w:t>
-            </w:r>
-          </w:p>
-        </w:tc>
-        <w:tc>
-          <w:tcPr>
-            <w:tcW w:w="1843" w:type="dxa"/>
-          </w:tcPr>
-          <w:p>
-            <w:pPr>
-              <w:jc w:val="right"/>
-              <w:cnfStyle w:val="000000100000" w:firstRow="0" w:lastRow="0" w:firstColumn="0" w:lastColumn="0" w:oddVBand="0" w:evenVBand="0" w:oddHBand="1" w:evenHBand="0" w:firstRowFirstColumn="0" w:firstRowLastColumn="0" w:lastRowFirstColumn="0" w:lastRowLastColumn="0"/>
-              <w:rPr>
-                <w:b/>
-              </w:rPr>
-            </w:pPr>
-            <w:r>
-              <w:rPr>
-                <w:b/>
-              </w:rPr>
-              <w:t>Kroki</w:t>
-            </w:r>
-          </w:p>
-        </w:tc>
-        <w:tc>
-          <w:tcPr>
-            <w:tcW w:w="3368" w:type="dxa"/>
-          </w:tcPr>
-          <w:p>
-            <w:pPr>
-              <w:jc w:val="center"/>
-              <w:cnfStyle w:val="000000100000" w:firstRow="0" w:lastRow="0" w:firstColumn="0" w:lastColumn="0" w:oddVBand="0" w:evenVBand="0" w:oddHBand="1" w:evenHBand="0" w:firstRowFirstColumn="0" w:firstRowLastColumn="0" w:lastRowFirstColumn="0" w:lastRowLastColumn="0"/>
-            </w:pPr>
-            <w:r>
-              <w:t>---</w:t>
-            </w:r>
-          </w:p>
-        </w:tc>
-      </w:tr>
-    </w:tbl>
-    <w:p>
-      <w:pPr>
-        <w:rPr>
-          <w:rFonts w:ascii="Gill Sans MT" w:hAnsi="Gill Sans MT"/>
-          <w:sz w:val="28"/>
-          <w:lang w:val="en-US"/>
-        </w:rPr>
-      </w:pPr>
-    </w:p>
-    <w:p>
-      <w:pPr>
-        <w:pStyle w:val="ListParagraph"/>
-        <w:numPr>
-          <w:ilvl w:val="0"/>
-          <w:numId w:val="3"/>
-        </w:numPr>
-        <w:rPr>
-          <w:rFonts w:ascii="Gill Sans MT" w:hAnsi="Gill Sans MT"/>
-          <w:sz w:val="28"/>
-          <w:lang w:val="en-US"/>
-        </w:rPr>
-      </w:pPr>
-      <w:r>
-        <w:rPr>
-          <w:rFonts w:ascii="Gill Sans MT" w:hAnsi="Gill Sans MT"/>
-          <w:sz w:val="28"/>
-          <w:lang w:val="en-US"/>
-        </w:rPr>
-        <w:t xml:space="preserve"> </w:t>
-      </w:r>
-      <w:proofErr w:type="spellStart"/>
-      <w:r>
-        <w:rPr>
-          <w:rFonts w:ascii="Gill Sans MT" w:hAnsi="Gill Sans MT"/>
-          <w:sz w:val="28"/>
-          <w:lang w:val="en-US"/>
-        </w:rPr>
-        <w:t>GridModelTest</w:t>
-      </w:r>
-      <w:proofErr w:type="spellEnd"/>
-    </w:p>
-    <w:p>
-      <w:pPr>
-        <w:pStyle w:val="ListParagraph"/>
-        <w:rPr>
-          <w:rFonts w:ascii="Gill Sans MT" w:hAnsi="Gill Sans MT"/>
-          <w:sz w:val="28"/>
-          <w:lang w:val="en-US"/>
-        </w:rPr>
-      </w:pPr>
-    </w:p>
-    <w:tbl>
-      <w:tblPr>
-        <w:tblStyle w:val="LightGrid-Accent5"/>
-        <w:tblW w:w="0" w:type="auto"/>
-        <w:tblLayout w:type="fixed"/>
-        <w:tblLook w:val="04A0" w:firstRow="1" w:lastRow="0" w:firstColumn="1" w:lastColumn="0" w:noHBand="0" w:noVBand="1"/>
-      </w:tblPr>
-      <w:tblGrid>
-        <w:gridCol w:w="1384"/>
-        <w:gridCol w:w="2693"/>
-        <w:gridCol w:w="1843"/>
-        <w:gridCol w:w="3368"/>
-      </w:tblGrid>
-      <w:tr>
-        <w:trPr>
-          <w:cnfStyle w:val="100000000000" w:firstRow="1" w:lastRow="0" w:firstColumn="0" w:lastColumn="0" w:oddVBand="0" w:evenVBand="0" w:oddHBand="0" w:evenHBand="0" w:firstRowFirstColumn="0" w:firstRowLastColumn="0" w:lastRowFirstColumn="0" w:lastRowLastColumn="0"/>
-          <w:trHeight w:val="264"/>
-        </w:trPr>
-        <w:tc>
-          <w:tcPr>
-            <w:cnfStyle w:val="001000000000" w:firstRow="0" w:lastRow="0" w:firstColumn="1" w:lastColumn="0" w:oddVBand="0" w:evenVBand="0" w:oddHBand="0" w:evenHBand="0" w:firstRowFirstColumn="0" w:firstRowLastColumn="0" w:lastRowFirstColumn="0" w:lastRowLastColumn="0"/>
-            <w:tcW w:w="9288" w:type="dxa"/>
-            <w:gridSpan w:val="4"/>
-          </w:tcPr>
-          <w:p>
-            <w:pPr>
-              <w:spacing w:line="360" w:lineRule="auto"/>
-              <w:jc w:val="center"/>
-              <w:rPr>
-                <w:sz w:val="26"/>
-                <w:szCs w:val="26"/>
-              </w:rPr>
-            </w:pPr>
-            <w:r>
-              <w:rPr>
-                <w:sz w:val="26"/>
-                <w:szCs w:val="26"/>
-              </w:rPr>
-              <w:t>ID</w:t>
-            </w:r>
-            <w:r>
-              <w:rPr>
-                <w:sz w:val="26"/>
-                <w:szCs w:val="26"/>
-              </w:rPr>
-              <w:t xml:space="preserve"> 30.1</w:t>
-            </w:r>
-          </w:p>
-        </w:tc>
-      </w:tr>
-      <w:tr>
-        <w:trPr>
-          <w:cnfStyle w:val="000000100000" w:firstRow="0" w:lastRow="0" w:firstColumn="0" w:lastColumn="0" w:oddVBand="0" w:evenVBand="0" w:oddHBand="1" w:evenHBand="0" w:firstRowFirstColumn="0" w:firstRowLastColumn="0" w:lastRowFirstColumn="0" w:lastRowLastColumn="0"/>
-          <w:trHeight w:val="357"/>
-        </w:trPr>
-        <w:tc>
-          <w:tcPr>
-            <w:cnfStyle w:val="001000000000" w:firstRow="0" w:lastRow="0" w:firstColumn="1" w:lastColumn="0" w:oddVBand="0" w:evenVBand="0" w:oddHBand="0" w:evenHBand="0" w:firstRowFirstColumn="0" w:firstRowLastColumn="0" w:lastRowFirstColumn="0" w:lastRowLastColumn="0"/>
-            <w:tcW w:w="1384" w:type="dxa"/>
-          </w:tcPr>
-          <w:p>
-            <w:pPr>
-              <w:jc w:val="right"/>
-            </w:pPr>
-            <w:r>
-              <w:t>Tytuł</w:t>
-            </w:r>
-          </w:p>
-        </w:tc>
-        <w:tc>
-          <w:tcPr>
-            <w:tcW w:w="2693" w:type="dxa"/>
-          </w:tcPr>
-          <w:p>
-            <w:pPr>
-              <w:jc w:val="center"/>
-              <w:cnfStyle w:val="000000100000" w:firstRow="0" w:lastRow="0" w:firstColumn="0" w:lastColumn="0" w:oddVBand="0" w:evenVBand="0" w:oddHBand="1" w:evenHBand="0" w:firstRowFirstColumn="0" w:firstRowLastColumn="0" w:lastRowFirstColumn="0" w:lastRowLastColumn="0"/>
-            </w:pPr>
-          </w:p>
-        </w:tc>
-        <w:tc>
-          <w:tcPr>
-            <w:tcW w:w="1843" w:type="dxa"/>
-          </w:tcPr>
-          <w:p>
-            <w:pPr>
-              <w:jc w:val="right"/>
-              <w:cnfStyle w:val="000000100000" w:firstRow="0" w:lastRow="0" w:firstColumn="0" w:lastColumn="0" w:oddVBand="0" w:evenVBand="0" w:oddHBand="1" w:evenHBand="0" w:firstRowFirstColumn="0" w:firstRowLastColumn="0" w:lastRowFirstColumn="0" w:lastRowLastColumn="0"/>
-              <w:rPr>
-                <w:b/>
-              </w:rPr>
-            </w:pPr>
-            <w:r>
-              <w:rPr>
-                <w:b/>
-              </w:rPr>
-              <w:t>Oczekiwany rezultat</w:t>
-            </w:r>
-          </w:p>
-        </w:tc>
-        <w:tc>
-          <w:tcPr>
-            <w:tcW w:w="3368" w:type="dxa"/>
-          </w:tcPr>
-          <w:p>
-            <w:pPr>
-              <w:jc w:val="center"/>
-              <w:cnfStyle w:val="000000100000" w:firstRow="0" w:lastRow="0" w:firstColumn="0" w:lastColumn="0" w:oddVBand="0" w:evenVBand="0" w:oddHBand="1" w:evenHBand="0" w:firstRowFirstColumn="0" w:firstRowLastColumn="0" w:lastRowFirstColumn="0" w:lastRowLastColumn="0"/>
-            </w:pPr>
-            <w:r>
-              <w:t xml:space="preserve"> Po wykona wykonaniu zadań oczekiwany status ==status().isOk()</w:t>
-            </w:r>
-          </w:p>
-        </w:tc>
-      </w:tr>
-      <w:tr>
-        <w:trPr>
-          <w:cnfStyle w:val="000000010000" w:firstRow="0" w:lastRow="0" w:firstColumn="0" w:lastColumn="0" w:oddVBand="0" w:evenVBand="0" w:oddHBand="0" w:evenHBand="1" w:firstRowFirstColumn="0" w:firstRowLastColumn="0" w:lastRowFirstColumn="0" w:lastRowLastColumn="0"/>
-          <w:trHeight w:val="720"/>
-        </w:trPr>
-        <w:tc>
-          <w:tcPr>
-            <w:cnfStyle w:val="001000000000" w:firstRow="0" w:lastRow="0" w:firstColumn="1" w:lastColumn="0" w:oddVBand="0" w:evenVBand="0" w:oddHBand="0" w:evenHBand="0" w:firstRowFirstColumn="0" w:firstRowLastColumn="0" w:lastRowFirstColumn="0" w:lastRowLastColumn="0"/>
-            <w:tcW w:w="1384" w:type="dxa"/>
-          </w:tcPr>
-          <w:p>
-            <w:pPr>
-              <w:jc w:val="right"/>
-            </w:pPr>
-            <w:r>
-              <w:t>Opis</w:t>
-            </w:r>
-          </w:p>
-        </w:tc>
-        <w:tc>
-          <w:tcPr>
-            <w:tcW w:w="2693" w:type="dxa"/>
-          </w:tcPr>
-          <w:p>
-            <w:pPr>
-              <w:jc w:val="center"/>
-              <w:cnfStyle w:val="000000010000" w:firstRow="0" w:lastRow="0" w:firstColumn="0" w:lastColumn="0" w:oddVBand="0" w:evenVBand="0" w:oddHBand="0" w:evenHBand="1" w:firstRowFirstColumn="0" w:firstRowLastColumn="0" w:lastRowFirstColumn="0" w:lastRowLastColumn="0"/>
-            </w:pPr>
-            <w:r>
-              <w:t xml:space="preserve">Oczekuje poprawnie wczytanej strony gównej </w:t>
-            </w:r>
-          </w:p>
-        </w:tc>
-        <w:tc>
-          <w:tcPr>
-            <w:tcW w:w="1843" w:type="dxa"/>
-          </w:tcPr>
-          <w:p>
-            <w:pPr>
-              <w:jc w:val="right"/>
-              <w:cnfStyle w:val="000000010000" w:firstRow="0" w:lastRow="0" w:firstColumn="0" w:lastColumn="0" w:oddVBand="0" w:evenVBand="0" w:oddHBand="0" w:evenHBand="1" w:firstRowFirstColumn="0" w:firstRowLastColumn="0" w:lastRowFirstColumn="0" w:lastRowLastColumn="0"/>
-              <w:rPr>
-                <w:b/>
-              </w:rPr>
-            </w:pPr>
-            <w:r>
-              <w:rPr>
-                <w:b/>
-              </w:rPr>
-              <w:t>Poprawność wykonania</w:t>
-            </w:r>
-          </w:p>
-        </w:tc>
-        <w:tc>
-          <w:tcPr>
-            <w:tcW w:w="3368" w:type="dxa"/>
-          </w:tcPr>
-          <w:p>
-            <w:pPr>
-              <w:jc w:val="center"/>
-              <w:cnfStyle w:val="000000010000" w:firstRow="0" w:lastRow="0" w:firstColumn="0" w:lastColumn="0" w:oddVBand="0" w:evenVBand="0" w:oddHBand="0" w:evenHBand="1" w:firstRowFirstColumn="0" w:firstRowLastColumn="0" w:lastRowFirstColumn="0" w:lastRowLastColumn="0"/>
-            </w:pPr>
-            <w:r>
-              <w:t>Ok</w:t>
-            </w:r>
-          </w:p>
-        </w:tc>
-      </w:tr>
-      <w:tr>
-        <w:trPr>
-          <w:cnfStyle w:val="000000100000" w:firstRow="0" w:lastRow="0" w:firstColumn="0" w:lastColumn="0" w:oddVBand="0" w:evenVBand="0" w:oddHBand="1" w:evenHBand="0" w:firstRowFirstColumn="0" w:firstRowLastColumn="0" w:lastRowFirstColumn="0" w:lastRowLastColumn="0"/>
-          <w:trHeight w:val="866"/>
-        </w:trPr>
-        <w:tc>
-          <w:tcPr>
-            <w:cnfStyle w:val="001000000000" w:firstRow="0" w:lastRow="0" w:firstColumn="1" w:lastColumn="0" w:oddVBand="0" w:evenVBand="0" w:oddHBand="0" w:evenHBand="0" w:firstRowFirstColumn="0" w:firstRowLastColumn="0" w:lastRowFirstColumn="0" w:lastRowLastColumn="0"/>
-            <w:tcW w:w="1384" w:type="dxa"/>
-          </w:tcPr>
-          <w:p>
-            <w:pPr>
-              <w:jc w:val="right"/>
-            </w:pPr>
-            <w:r>
-              <w:t>Warunek wstępny</w:t>
-            </w:r>
-          </w:p>
-        </w:tc>
-        <w:tc>
-          <w:tcPr>
-            <w:tcW w:w="2693" w:type="dxa"/>
-          </w:tcPr>
-          <w:p>
-            <w:pPr>
-              <w:jc w:val="center"/>
-              <w:cnfStyle w:val="000000100000" w:firstRow="0" w:lastRow="0" w:firstColumn="0" w:lastColumn="0" w:oddVBand="0" w:evenVBand="0" w:oddHBand="1" w:evenHBand="0" w:firstRowFirstColumn="0" w:firstRowLastColumn="0" w:lastRowFirstColumn="0" w:lastRowLastColumn="0"/>
-              <w:rPr>
-                <w:lang w:val="en-US"/>
-              </w:rPr>
-            </w:pPr>
-            <w:proofErr w:type="spellStart"/>
-            <w:r>
-              <w:rPr>
-                <w:lang w:val="en-US"/>
-              </w:rPr>
-              <w:t>ExtendWith</w:t>
-            </w:r>
-            <w:proofErr w:type="spellEnd"/>
-            <w:r>
-              <w:rPr>
-                <w:lang w:val="en-US"/>
-              </w:rPr>
-              <w:t>(</w:t>
-            </w:r>
-            <w:proofErr w:type="spellStart"/>
-            <w:r>
-              <w:rPr>
-                <w:lang w:val="en-US"/>
-              </w:rPr>
-              <w:t>SpringExtension.class</w:t>
-            </w:r>
-            <w:proofErr w:type="spellEnd"/>
-            <w:r>
-              <w:rPr>
-                <w:lang w:val="en-US"/>
-              </w:rPr>
-              <w:t>)</w:t>
-            </w:r>
-          </w:p>
-          <w:p>
-            <w:pPr>
-              <w:jc w:val="center"/>
-              <w:cnfStyle w:val="000000100000" w:firstRow="0" w:lastRow="0" w:firstColumn="0" w:lastColumn="0" w:oddVBand="0" w:evenVBand="0" w:oddHBand="1" w:evenHBand="0" w:firstRowFirstColumn="0" w:firstRowLastColumn="0" w:lastRowFirstColumn="0" w:lastRowLastColumn="0"/>
-              <w:rPr>
-                <w:lang w:val="en-US"/>
-              </w:rPr>
-            </w:pPr>
-            <w:r>
-              <w:rPr>
-                <w:lang w:val="en-US"/>
-              </w:rPr>
-              <w:t>@</w:t>
-            </w:r>
-            <w:proofErr w:type="spellStart"/>
-            <w:r>
-              <w:rPr>
-                <w:lang w:val="en-US"/>
-              </w:rPr>
-              <w:t>WebAppConfiguration</w:t>
-            </w:r>
-            <w:proofErr w:type="spellEnd"/>
-            <w:r>
-              <w:rPr>
-                <w:lang w:val="en-US"/>
-              </w:rPr>
-              <w:t>()</w:t>
-            </w:r>
-          </w:p>
-          <w:p>
-            <w:pPr>
-              <w:jc w:val="center"/>
-              <w:cnfStyle w:val="000000100000" w:firstRow="0" w:lastRow="0" w:firstColumn="0" w:lastColumn="0" w:oddVBand="0" w:evenVBand="0" w:oddHBand="1" w:evenHBand="0" w:firstRowFirstColumn="0" w:firstRowLastColumn="0" w:lastRowFirstColumn="0" w:lastRowLastColumn="0"/>
-              <w:rPr>
-                <w:lang w:val="en-US"/>
-              </w:rPr>
-            </w:pPr>
-            <w:r>
-              <w:rPr>
-                <w:lang w:val="en-US"/>
-              </w:rPr>
-              <w:t>@</w:t>
-            </w:r>
-            <w:proofErr w:type="spellStart"/>
-            <w:r>
-              <w:rPr>
-                <w:lang w:val="en-US"/>
-              </w:rPr>
-              <w:t>ContextConfiguration</w:t>
-            </w:r>
-            <w:proofErr w:type="spellEnd"/>
-            <w:r>
-              <w:rPr>
-                <w:lang w:val="en-US"/>
-              </w:rPr>
-              <w:t>(</w:t>
-            </w:r>
-            <w:r>
-              <w:rPr>
-                <w:lang w:val="en-US"/>
-              </w:rPr>
-              <w:t>classes = {</w:t>
-            </w:r>
-            <w:proofErr w:type="spellStart"/>
-            <w:r>
-              <w:rPr>
-                <w:lang w:val="en-US"/>
-              </w:rPr>
-              <w:t>WebConfig.class</w:t>
-            </w:r>
-            <w:proofErr w:type="spellEnd"/>
-            <w:r>
-              <w:rPr>
-                <w:lang w:val="en-US"/>
-              </w:rPr>
-              <w:t>})</w:t>
-            </w:r>
-          </w:p>
-          <w:p>
-            <w:pPr>
-              <w:jc w:val="center"/>
-              <w:cnfStyle w:val="000000100000" w:firstRow="0" w:lastRow="0" w:firstColumn="0" w:lastColumn="0" w:oddVBand="0" w:evenVBand="0" w:oddHBand="1" w:evenHBand="0" w:firstRowFirstColumn="0" w:firstRowLastColumn="0" w:lastRowFirstColumn="0" w:lastRowLastColumn="0"/>
-              <w:rPr>
-                <w:lang w:val="en-US"/>
-              </w:rPr>
-            </w:pPr>
-            <w:r>
-              <w:rPr>
-                <w:lang w:val="en-US"/>
-              </w:rPr>
-              <w:lastRenderedPageBreak/>
-              <w:t>@</w:t>
-            </w:r>
-            <w:proofErr w:type="spellStart"/>
-            <w:r>
-              <w:rPr>
-                <w:lang w:val="en-US"/>
-              </w:rPr>
-              <w:t>InjectMocks</w:t>
-            </w:r>
-            <w:proofErr w:type="spellEnd"/>
-          </w:p>
-          <w:p>
-            <w:pPr>
-              <w:jc w:val="center"/>
-              <w:cnfStyle w:val="000000100000" w:firstRow="0" w:lastRow="0" w:firstColumn="0" w:lastColumn="0" w:oddVBand="0" w:evenVBand="0" w:oddHBand="1" w:evenHBand="0" w:firstRowFirstColumn="0" w:firstRowLastColumn="0" w:lastRowFirstColumn="0" w:lastRowLastColumn="0"/>
-              <w:rPr>
-                <w:lang w:val="en-US"/>
-              </w:rPr>
-            </w:pPr>
-            <w:r>
-              <w:rPr>
-                <w:lang w:val="en-US"/>
-              </w:rPr>
-              <w:t xml:space="preserve">    </w:t>
-            </w:r>
-            <w:proofErr w:type="spellStart"/>
-            <w:r>
-              <w:rPr>
-                <w:lang w:val="en-US"/>
-              </w:rPr>
-              <w:t>MainController</w:t>
-            </w:r>
-            <w:proofErr w:type="spellEnd"/>
-            <w:r>
-              <w:rPr>
-                <w:lang w:val="en-US"/>
-              </w:rPr>
-              <w:t xml:space="preserve"> controller;</w:t>
-            </w:r>
-          </w:p>
-          <w:p>
-            <w:pPr>
-              <w:jc w:val="center"/>
-              <w:cnfStyle w:val="000000100000" w:firstRow="0" w:lastRow="0" w:firstColumn="0" w:lastColumn="0" w:oddVBand="0" w:evenVBand="0" w:oddHBand="1" w:evenHBand="0" w:firstRowFirstColumn="0" w:firstRowLastColumn="0" w:lastRowFirstColumn="0" w:lastRowLastColumn="0"/>
-              <w:rPr>
-                <w:lang w:val="en-US"/>
-              </w:rPr>
-            </w:pPr>
-            <w:r>
-              <w:rPr>
-                <w:lang w:val="en-US"/>
-              </w:rPr>
-              <w:t xml:space="preserve">    </w:t>
-            </w:r>
-            <w:proofErr w:type="spellStart"/>
-            <w:r>
-              <w:rPr>
-                <w:lang w:val="en-US"/>
-              </w:rPr>
-              <w:t>MockMvc</w:t>
-            </w:r>
-            <w:proofErr w:type="spellEnd"/>
-            <w:r>
-              <w:rPr>
-                <w:lang w:val="en-US"/>
-              </w:rPr>
-              <w:t xml:space="preserve"> </w:t>
-            </w:r>
-            <w:proofErr w:type="spellStart"/>
-            <w:r>
-              <w:rPr>
-                <w:lang w:val="en-US"/>
-              </w:rPr>
-              <w:t>mockMvc</w:t>
-            </w:r>
-            <w:proofErr w:type="spellEnd"/>
-            <w:r>
-              <w:rPr>
-                <w:lang w:val="en-US"/>
-              </w:rPr>
-              <w:t>;</w:t>
-            </w:r>
-          </w:p>
-        </w:tc>
-        <w:tc>
-          <w:tcPr>
-            <w:tcW w:w="1843" w:type="dxa"/>
-          </w:tcPr>
-          <w:p>
-            <w:pPr>
-              <w:jc w:val="right"/>
-              <w:cnfStyle w:val="000000100000" w:firstRow="0" w:lastRow="0" w:firstColumn="0" w:lastColumn="0" w:oddVBand="0" w:evenVBand="0" w:oddHBand="1" w:evenHBand="0" w:firstRowFirstColumn="0" w:firstRowLastColumn="0" w:lastRowFirstColumn="0" w:lastRowLastColumn="0"/>
-              <w:rPr>
-                <w:b/>
-              </w:rPr>
-            </w:pPr>
-            <w:r>
-              <w:rPr>
-                <w:b/>
-              </w:rPr>
-              <w:lastRenderedPageBreak/>
-              <w:t>Kroki</w:t>
-            </w:r>
-          </w:p>
-        </w:tc>
-        <w:tc>
-          <w:tcPr>
-            <w:tcW w:w="3368" w:type="dxa"/>
-          </w:tcPr>
-          <w:p>
-            <w:pPr>
-              <w:jc w:val="center"/>
-              <w:cnfStyle w:val="000000100000" w:firstRow="0" w:lastRow="0" w:firstColumn="0" w:lastColumn="0" w:oddVBand="0" w:evenVBand="0" w:oddHBand="1" w:evenHBand="0" w:firstRowFirstColumn="0" w:firstRowLastColumn="0" w:lastRowFirstColumn="0" w:lastRowLastColumn="0"/>
-            </w:pPr>
-            <w:r>
-              <w:t>---</w:t>
-            </w:r>
-          </w:p>
-        </w:tc>
-      </w:tr>
-    </w:tbl>
-    <w:p>
-      <w:pPr>
-        <w:pStyle w:val="ListParagraph"/>
-        <w:rPr>
-          <w:rFonts w:ascii="Gill Sans MT" w:hAnsi="Gill Sans MT"/>
-          <w:sz w:val="28"/>
-          <w:lang w:val="en-US"/>
-        </w:rPr>
-      </w:pPr>
-    </w:p>
-    <w:tbl>
-      <w:tblPr>
-        <w:tblStyle w:val="LightGrid-Accent5"/>
-        <w:tblW w:w="0" w:type="auto"/>
-        <w:tblLayout w:type="fixed"/>
-        <w:tblLook w:val="04A0" w:firstRow="1" w:lastRow="0" w:firstColumn="1" w:lastColumn="0" w:noHBand="0" w:noVBand="1"/>
-      </w:tblPr>
-      <w:tblGrid>
-        <w:gridCol w:w="1384"/>
-        <w:gridCol w:w="2693"/>
-        <w:gridCol w:w="1843"/>
-        <w:gridCol w:w="3368"/>
-      </w:tblGrid>
-      <w:tr>
-        <w:trPr>
-          <w:cnfStyle w:val="100000000000" w:firstRow="1" w:lastRow="0" w:firstColumn="0" w:lastColumn="0" w:oddVBand="0" w:evenVBand="0" w:oddHBand="0" w:evenHBand="0" w:firstRowFirstColumn="0" w:firstRowLastColumn="0" w:lastRowFirstColumn="0" w:lastRowLastColumn="0"/>
-          <w:trHeight w:val="264"/>
-        </w:trPr>
-        <w:tc>
-          <w:tcPr>
-            <w:cnfStyle w:val="001000000000" w:firstRow="0" w:lastRow="0" w:firstColumn="1" w:lastColumn="0" w:oddVBand="0" w:evenVBand="0" w:oddHBand="0" w:evenHBand="0" w:firstRowFirstColumn="0" w:firstRowLastColumn="0" w:lastRowFirstColumn="0" w:lastRowLastColumn="0"/>
-            <w:tcW w:w="9288" w:type="dxa"/>
-            <w:gridSpan w:val="4"/>
-          </w:tcPr>
-          <w:p>
-            <w:pPr>
-              <w:spacing w:line="360" w:lineRule="auto"/>
-              <w:jc w:val="center"/>
-              <w:rPr>
-                <w:sz w:val="26"/>
-                <w:szCs w:val="26"/>
-              </w:rPr>
-            </w:pPr>
-            <w:r>
-              <w:rPr>
-                <w:sz w:val="26"/>
-                <w:szCs w:val="26"/>
-              </w:rPr>
-              <w:t>ID</w:t>
-            </w:r>
-            <w:r>
-              <w:rPr>
-                <w:sz w:val="26"/>
-                <w:szCs w:val="26"/>
-              </w:rPr>
-              <w:t xml:space="preserve"> 30.1</w:t>
-            </w:r>
-          </w:p>
-        </w:tc>
-      </w:tr>
-      <w:tr>
-        <w:trPr>
-          <w:cnfStyle w:val="000000100000" w:firstRow="0" w:lastRow="0" w:firstColumn="0" w:lastColumn="0" w:oddVBand="0" w:evenVBand="0" w:oddHBand="1" w:evenHBand="0" w:firstRowFirstColumn="0" w:firstRowLastColumn="0" w:lastRowFirstColumn="0" w:lastRowLastColumn="0"/>
-          <w:trHeight w:val="357"/>
-        </w:trPr>
-        <w:tc>
-          <w:tcPr>
-            <w:cnfStyle w:val="001000000000" w:firstRow="0" w:lastRow="0" w:firstColumn="1" w:lastColumn="0" w:oddVBand="0" w:evenVBand="0" w:oddHBand="0" w:evenHBand="0" w:firstRowFirstColumn="0" w:firstRowLastColumn="0" w:lastRowFirstColumn="0" w:lastRowLastColumn="0"/>
-            <w:tcW w:w="1384" w:type="dxa"/>
-          </w:tcPr>
-          <w:p>
-            <w:pPr>
-              <w:jc w:val="right"/>
-            </w:pPr>
-            <w:r>
-              <w:t>Tytuł</w:t>
-            </w:r>
-          </w:p>
-        </w:tc>
-        <w:tc>
-          <w:tcPr>
-            <w:tcW w:w="2693" w:type="dxa"/>
-          </w:tcPr>
-          <w:p>
-            <w:pPr>
-              <w:jc w:val="center"/>
-              <w:cnfStyle w:val="000000100000" w:firstRow="0" w:lastRow="0" w:firstColumn="0" w:lastColumn="0" w:oddVBand="0" w:evenVBand="0" w:oddHBand="1" w:evenHBand="0" w:firstRowFirstColumn="0" w:firstRowLastColumn="0" w:lastRowFirstColumn="0" w:lastRowLastColumn="0"/>
-            </w:pPr>
-            <w:bookmarkStart w:id="0" w:name="_GoBack"/>
-            <w:bookmarkEnd w:id="0"/>
-          </w:p>
-        </w:tc>
-        <w:tc>
-          <w:tcPr>
-            <w:tcW w:w="1843" w:type="dxa"/>
-          </w:tcPr>
-          <w:p>
-            <w:pPr>
-              <w:jc w:val="right"/>
-              <w:cnfStyle w:val="000000100000" w:firstRow="0" w:lastRow="0" w:firstColumn="0" w:lastColumn="0" w:oddVBand="0" w:evenVBand="0" w:oddHBand="1" w:evenHBand="0" w:firstRowFirstColumn="0" w:firstRowLastColumn="0" w:lastRowFirstColumn="0" w:lastRowLastColumn="0"/>
-              <w:rPr>
-                <w:b/>
-              </w:rPr>
-            </w:pPr>
-            <w:r>
-              <w:rPr>
-                <w:b/>
-              </w:rPr>
-              <w:t>Oczekiwany rezultat</w:t>
-            </w:r>
-          </w:p>
-        </w:tc>
-        <w:tc>
-          <w:tcPr>
-            <w:tcW w:w="3368" w:type="dxa"/>
-          </w:tcPr>
-          <w:p>
-            <w:pPr>
-              <w:jc w:val="center"/>
-              <w:cnfStyle w:val="000000100000" w:firstRow="0" w:lastRow="0" w:firstColumn="0" w:lastColumn="0" w:oddVBand="0" w:evenVBand="0" w:oddHBand="1" w:evenHBand="0" w:firstRowFirstColumn="0" w:firstRowLastColumn="0" w:lastRowFirstColumn="0" w:lastRowLastColumn="0"/>
-            </w:pPr>
-            <w:r>
-              <w:t xml:space="preserve"> Po wykona wykonaniu zadań oczekiwany status ==status().isOk()</w:t>
-            </w:r>
-          </w:p>
-        </w:tc>
-      </w:tr>
-      <w:tr>
-        <w:trPr>
-          <w:cnfStyle w:val="000000010000" w:firstRow="0" w:lastRow="0" w:firstColumn="0" w:lastColumn="0" w:oddVBand="0" w:evenVBand="0" w:oddHBand="0" w:evenHBand="1" w:firstRowFirstColumn="0" w:firstRowLastColumn="0" w:lastRowFirstColumn="0" w:lastRowLastColumn="0"/>
-          <w:trHeight w:val="720"/>
-        </w:trPr>
-        <w:tc>
-          <w:tcPr>
-            <w:cnfStyle w:val="001000000000" w:firstRow="0" w:lastRow="0" w:firstColumn="1" w:lastColumn="0" w:oddVBand="0" w:evenVBand="0" w:oddHBand="0" w:evenHBand="0" w:firstRowFirstColumn="0" w:firstRowLastColumn="0" w:lastRowFirstColumn="0" w:lastRowLastColumn="0"/>
-            <w:tcW w:w="1384" w:type="dxa"/>
-          </w:tcPr>
-          <w:p>
-            <w:pPr>
-              <w:jc w:val="right"/>
-            </w:pPr>
-            <w:r>
-              <w:t>Opis</w:t>
-            </w:r>
-          </w:p>
-        </w:tc>
-        <w:tc>
-          <w:tcPr>
-            <w:tcW w:w="2693" w:type="dxa"/>
-          </w:tcPr>
-          <w:p>
-            <w:pPr>
-              <w:jc w:val="center"/>
-              <w:cnfStyle w:val="000000010000" w:firstRow="0" w:lastRow="0" w:firstColumn="0" w:lastColumn="0" w:oddVBand="0" w:evenVBand="0" w:oddHBand="0" w:evenHBand="1" w:firstRowFirstColumn="0" w:firstRowLastColumn="0" w:lastRowFirstColumn="0" w:lastRowLastColumn="0"/>
-            </w:pPr>
-            <w:r>
-              <w:t xml:space="preserve">Oczekuje poprawnie wczytanej strony gównej </w:t>
-            </w:r>
-          </w:p>
-        </w:tc>
-        <w:tc>
-          <w:tcPr>
-            <w:tcW w:w="1843" w:type="dxa"/>
-          </w:tcPr>
-          <w:p>
-            <w:pPr>
-              <w:jc w:val="right"/>
-              <w:cnfStyle w:val="000000010000" w:firstRow="0" w:lastRow="0" w:firstColumn="0" w:lastColumn="0" w:oddVBand="0" w:evenVBand="0" w:oddHBand="0" w:evenHBand="1" w:firstRowFirstColumn="0" w:firstRowLastColumn="0" w:lastRowFirstColumn="0" w:lastRowLastColumn="0"/>
-              <w:rPr>
-                <w:b/>
-              </w:rPr>
-            </w:pPr>
-            <w:r>
-              <w:rPr>
-                <w:b/>
-              </w:rPr>
-              <w:t>Poprawność wykonania</w:t>
-            </w:r>
-          </w:p>
-        </w:tc>
-        <w:tc>
-          <w:tcPr>
-            <w:tcW w:w="3368" w:type="dxa"/>
-          </w:tcPr>
-          <w:p>
-            <w:pPr>
-              <w:jc w:val="center"/>
-              <w:cnfStyle w:val="000000010000" w:firstRow="0" w:lastRow="0" w:firstColumn="0" w:lastColumn="0" w:oddVBand="0" w:evenVBand="0" w:oddHBand="0" w:evenHBand="1" w:firstRowFirstColumn="0" w:firstRowLastColumn="0" w:lastRowFirstColumn="0" w:lastRowLastColumn="0"/>
-            </w:pPr>
-            <w:r>
-              <w:t>Ok</w:t>
-            </w:r>
-          </w:p>
-        </w:tc>
-      </w:tr>
-      <w:tr>
-        <w:trPr>
-          <w:cnfStyle w:val="000000100000" w:firstRow="0" w:lastRow="0" w:firstColumn="0" w:lastColumn="0" w:oddVBand="0" w:evenVBand="0" w:oddHBand="1" w:evenHBand="0" w:firstRowFirstColumn="0" w:firstRowLastColumn="0" w:lastRowFirstColumn="0" w:lastRowLastColumn="0"/>
-          <w:trHeight w:val="866"/>
-        </w:trPr>
-        <w:tc>
-          <w:tcPr>
-            <w:cnfStyle w:val="001000000000" w:firstRow="0" w:lastRow="0" w:firstColumn="1" w:lastColumn="0" w:oddVBand="0" w:evenVBand="0" w:oddHBand="0" w:evenHBand="0" w:firstRowFirstColumn="0" w:firstRowLastColumn="0" w:lastRowFirstColumn="0" w:lastRowLastColumn="0"/>
-            <w:tcW w:w="1384" w:type="dxa"/>
-          </w:tcPr>
-          <w:p>
-            <w:pPr>
-              <w:jc w:val="right"/>
-            </w:pPr>
-            <w:r>
-              <w:t>Warunek wstępny</w:t>
-            </w:r>
-          </w:p>
-        </w:tc>
-        <w:tc>
-          <w:tcPr>
-            <w:tcW w:w="2693" w:type="dxa"/>
-          </w:tcPr>
-          <w:p>
-            <w:pPr>
-              <w:jc w:val="center"/>
-              <w:cnfStyle w:val="000000100000" w:firstRow="0" w:lastRow="0" w:firstColumn="0" w:lastColumn="0" w:oddVBand="0" w:evenVBand="0" w:oddHBand="1" w:evenHBand="0" w:firstRowFirstColumn="0" w:firstRowLastColumn="0" w:lastRowFirstColumn="0" w:lastRowLastColumn="0"/>
-              <w:rPr>
-                <w:lang w:val="en-US"/>
-              </w:rPr>
-            </w:pPr>
-            <w:proofErr w:type="spellStart"/>
-            <w:r>
-              <w:rPr>
-                <w:lang w:val="en-US"/>
-              </w:rPr>
-              <w:t>ExtendWith</w:t>
-            </w:r>
-            <w:proofErr w:type="spellEnd"/>
-            <w:r>
-              <w:rPr>
-                <w:lang w:val="en-US"/>
-              </w:rPr>
-              <w:t>(</w:t>
-            </w:r>
-            <w:proofErr w:type="spellStart"/>
-            <w:r>
-              <w:rPr>
-                <w:lang w:val="en-US"/>
-              </w:rPr>
-              <w:t>SpringExtension.class</w:t>
-            </w:r>
-            <w:proofErr w:type="spellEnd"/>
-            <w:r>
-              <w:rPr>
-                <w:lang w:val="en-US"/>
-              </w:rPr>
-              <w:t>)</w:t>
-            </w:r>
-          </w:p>
-          <w:p>
-            <w:pPr>
-              <w:jc w:val="center"/>
-              <w:cnfStyle w:val="000000100000" w:firstRow="0" w:lastRow="0" w:firstColumn="0" w:lastColumn="0" w:oddVBand="0" w:evenVBand="0" w:oddHBand="1" w:evenHBand="0" w:firstRowFirstColumn="0" w:firstRowLastColumn="0" w:lastRowFirstColumn="0" w:lastRowLastColumn="0"/>
-              <w:rPr>
-                <w:lang w:val="en-US"/>
-              </w:rPr>
-            </w:pPr>
-            <w:r>
-              <w:rPr>
-                <w:lang w:val="en-US"/>
-              </w:rPr>
-              <w:t>@</w:t>
-            </w:r>
-            <w:proofErr w:type="spellStart"/>
-            <w:r>
-              <w:rPr>
-                <w:lang w:val="en-US"/>
-              </w:rPr>
-              <w:t>WebAppConfiguration</w:t>
-            </w:r>
-            <w:proofErr w:type="spellEnd"/>
-            <w:r>
-              <w:rPr>
-                <w:lang w:val="en-US"/>
-              </w:rPr>
-              <w:t>()</w:t>
-            </w:r>
-          </w:p>
-          <w:p>
-            <w:pPr>
-              <w:jc w:val="center"/>
-              <w:cnfStyle w:val="000000100000" w:firstRow="0" w:lastRow="0" w:firstColumn="0" w:lastColumn="0" w:oddVBand="0" w:evenVBand="0" w:oddHBand="1" w:evenHBand="0" w:firstRowFirstColumn="0" w:firstRowLastColumn="0" w:lastRowFirstColumn="0" w:lastRowLastColumn="0"/>
-              <w:rPr>
-                <w:lang w:val="en-US"/>
-              </w:rPr>
-            </w:pPr>
-            <w:r>
-              <w:rPr>
-                <w:lang w:val="en-US"/>
-              </w:rPr>
-              <w:t>@</w:t>
-            </w:r>
-            <w:proofErr w:type="spellStart"/>
-            <w:r>
-              <w:rPr>
-                <w:lang w:val="en-US"/>
-              </w:rPr>
-              <w:t>ContextConfiguration</w:t>
-            </w:r>
-            <w:proofErr w:type="spellEnd"/>
-            <w:r>
-              <w:rPr>
-                <w:lang w:val="en-US"/>
-              </w:rPr>
-              <w:t>(</w:t>
-            </w:r>
-            <w:r>
-              <w:rPr>
-                <w:lang w:val="en-US"/>
-              </w:rPr>
-              <w:t>classes = {</w:t>
-            </w:r>
-            <w:proofErr w:type="spellStart"/>
-            <w:r>
-              <w:rPr>
-                <w:lang w:val="en-US"/>
-              </w:rPr>
-              <w:t>WebConfig.class</w:t>
-            </w:r>
-            <w:proofErr w:type="spellEnd"/>
-            <w:r>
-              <w:rPr>
-                <w:lang w:val="en-US"/>
-              </w:rPr>
-              <w:t>})</w:t>
-            </w:r>
-          </w:p>
-          <w:p>
-            <w:pPr>
-              <w:jc w:val="center"/>
-              <w:cnfStyle w:val="000000100000" w:firstRow="0" w:lastRow="0" w:firstColumn="0" w:lastColumn="0" w:oddVBand="0" w:evenVBand="0" w:oddHBand="1" w:evenHBand="0" w:firstRowFirstColumn="0" w:firstRowLastColumn="0" w:lastRowFirstColumn="0" w:lastRowLastColumn="0"/>
-              <w:rPr>
-                <w:lang w:val="en-US"/>
-              </w:rPr>
-            </w:pPr>
-            <w:r>
-              <w:rPr>
-                <w:lang w:val="en-US"/>
-              </w:rPr>
-              <w:t>@</w:t>
-            </w:r>
-            <w:proofErr w:type="spellStart"/>
-            <w:r>
-              <w:rPr>
-                <w:lang w:val="en-US"/>
-              </w:rPr>
-              <w:t>InjectMocks</w:t>
-            </w:r>
-            <w:proofErr w:type="spellEnd"/>
-          </w:p>
-          <w:p>
-            <w:pPr>
-              <w:jc w:val="center"/>
-              <w:cnfStyle w:val="000000100000" w:firstRow="0" w:lastRow="0" w:firstColumn="0" w:lastColumn="0" w:oddVBand="0" w:evenVBand="0" w:oddHBand="1" w:evenHBand="0" w:firstRowFirstColumn="0" w:firstRowLastColumn="0" w:lastRowFirstColumn="0" w:lastRowLastColumn="0"/>
-              <w:rPr>
-                <w:lang w:val="en-US"/>
-              </w:rPr>
-            </w:pPr>
-            <w:r>
-              <w:rPr>
-                <w:lang w:val="en-US"/>
-              </w:rPr>
-              <w:t xml:space="preserve">    </w:t>
-            </w:r>
-            <w:proofErr w:type="spellStart"/>
-            <w:r>
-              <w:rPr>
-                <w:lang w:val="en-US"/>
-              </w:rPr>
-              <w:t>MainController</w:t>
-            </w:r>
-            <w:proofErr w:type="spellEnd"/>
-            <w:r>
-              <w:rPr>
-                <w:lang w:val="en-US"/>
-              </w:rPr>
-              <w:t xml:space="preserve"> controller;</w:t>
-            </w:r>
-          </w:p>
-          <w:p>
-            <w:pPr>
-              <w:jc w:val="center"/>
-              <w:cnfStyle w:val="000000100000" w:firstRow="0" w:lastRow="0" w:firstColumn="0" w:lastColumn="0" w:oddVBand="0" w:evenVBand="0" w:oddHBand="1" w:evenHBand="0" w:firstRowFirstColumn="0" w:firstRowLastColumn="0" w:lastRowFirstColumn="0" w:lastRowLastColumn="0"/>
-              <w:rPr>
-                <w:lang w:val="en-US"/>
-              </w:rPr>
-            </w:pPr>
-            <w:r>
-              <w:rPr>
-                <w:lang w:val="en-US"/>
-              </w:rPr>
-              <w:t xml:space="preserve">    </w:t>
-            </w:r>
-            <w:proofErr w:type="spellStart"/>
-            <w:r>
-              <w:rPr>
-                <w:lang w:val="en-US"/>
-              </w:rPr>
-              <w:t>MockMvc</w:t>
-            </w:r>
-            <w:proofErr w:type="spellEnd"/>
-            <w:r>
-              <w:rPr>
-                <w:lang w:val="en-US"/>
-              </w:rPr>
-              <w:t xml:space="preserve"> </w:t>
-            </w:r>
-            <w:proofErr w:type="spellStart"/>
-            <w:r>
-              <w:rPr>
-                <w:lang w:val="en-US"/>
-              </w:rPr>
-              <w:t>mockMvc</w:t>
-            </w:r>
-            <w:proofErr w:type="spellEnd"/>
-            <w:r>
-              <w:rPr>
-                <w:lang w:val="en-US"/>
-              </w:rPr>
-              <w:t>;</w:t>
-            </w:r>
-          </w:p>
-        </w:tc>
-        <w:tc>
-          <w:tcPr>
-            <w:tcW w:w="1843" w:type="dxa"/>
-          </w:tcPr>
-          <w:p>
-            <w:pPr>
-              <w:jc w:val="right"/>
-              <w:cnfStyle w:val="000000100000" w:firstRow="0" w:lastRow="0" w:firstColumn="0" w:lastColumn="0" w:oddVBand="0" w:evenVBand="0" w:oddHBand="1" w:evenHBand="0" w:firstRowFirstColumn="0" w:firstRowLastColumn="0" w:lastRowFirstColumn="0" w:lastRowLastColumn="0"/>
-              <w:rPr>
-                <w:b/>
-              </w:rPr>
-            </w:pPr>
-            <w:r>
-              <w:rPr>
-                <w:b/>
-              </w:rPr>
-              <w:t>Kroki</w:t>
-            </w:r>
-          </w:p>
-        </w:tc>
-        <w:tc>
-          <w:tcPr>
-            <w:tcW w:w="3368" w:type="dxa"/>
-          </w:tcPr>
-          <w:p>
-            <w:pPr>
-              <w:jc w:val="center"/>
-              <w:cnfStyle w:val="000000100000" w:firstRow="0" w:lastRow="0" w:firstColumn="0" w:lastColumn="0" w:oddVBand="0" w:evenVBand="0" w:oddHBand="1" w:evenHBand="0" w:firstRowFirstColumn="0" w:firstRowLastColumn="0" w:lastRowFirstColumn="0" w:lastRowLastColumn="0"/>
-            </w:pPr>
-            <w:r>
-              <w:t>---</w:t>
-            </w:r>
-          </w:p>
-        </w:tc>
-      </w:tr>
-    </w:tbl>
     <w:p>
       <w:pPr>
         <w:pStyle w:val="ListParagraph"/>
@@ -36843,7 +33924,7 @@
 </file>
 
 <file path=customXml/itemProps1.xml><?xml version="1.0" encoding="utf-8"?>
-<ds:datastoreItem xmlns:ds="http://schemas.openxmlformats.org/officeDocument/2006/customXml" ds:itemID="{4759EBA1-1296-4AA6-AABE-485B68165AFC}">
+<ds:datastoreItem xmlns:ds="http://schemas.openxmlformats.org/officeDocument/2006/customXml" ds:itemID="{2878EFC8-571B-4450-A897-B67044FB4855}">
   <ds:schemaRefs>
     <ds:schemaRef ds:uri="http://schemas.openxmlformats.org/officeDocument/2006/bibliography"/>
   </ds:schemaRefs>

</xml_diff>